<commit_message>
FB Prophet to literature review
</commit_message>
<xml_diff>
--- a/final_thesis_mani.docx
+++ b/final_thesis_mani.docx
@@ -83,25 +83,7 @@
           <w:sz w:val="24"/>
           <w:szCs w:val="24"/>
         </w:rPr>
-        <w:t xml:space="preserve"> An initial analysis is </w:t>
-      </w:r>
-      <w:proofErr w:type="gramStart"/>
-      <w:r>
-        <w:rPr>
-          <w:rFonts w:ascii="Arial" w:hAnsi="Arial" w:cs="Arial"/>
-          <w:sz w:val="24"/>
-          <w:szCs w:val="24"/>
-        </w:rPr>
-        <w:t>done  manually</w:t>
-      </w:r>
-      <w:proofErr w:type="gramEnd"/>
-      <w:r>
-        <w:rPr>
-          <w:rFonts w:ascii="Arial" w:hAnsi="Arial" w:cs="Arial"/>
-          <w:sz w:val="24"/>
-          <w:szCs w:val="24"/>
-        </w:rPr>
-        <w:t xml:space="preserve"> as usual practice on Jupyter notebook using two CSV files received from Kuggle. </w:t>
+        <w:t xml:space="preserve"> An initial analysis is done  manually as usual practice on Jupyter notebook using two CSV files received from Kuggle. </w:t>
       </w:r>
     </w:p>
     <w:p>
@@ -718,7 +700,6 @@
           <w:rFonts w:ascii="Arial" w:hAnsi="Arial" w:cs="Arial"/>
         </w:rPr>
       </w:pPr>
-      <w:proofErr w:type="gramStart"/>
       <w:r>
         <w:rPr>
           <w:rFonts w:ascii="Arial" w:hAnsi="Arial" w:cs="Arial"/>
@@ -735,9 +716,36 @@
         <w:rPr>
           <w:rFonts w:ascii="Arial" w:hAnsi="Arial" w:cs="Arial"/>
         </w:rPr>
-        <w:t>re :</w:t>
-      </w:r>
-      <w:proofErr w:type="gramEnd"/>
+        <w:t>re : ___________________________</w:t>
+      </w:r>
+    </w:p>
+    <w:p>
+      <w:pPr>
+        <w:jc w:val="both"/>
+        <w:rPr>
+          <w:rFonts w:ascii="Arial" w:hAnsi="Arial" w:cs="Arial"/>
+        </w:rPr>
+      </w:pPr>
+    </w:p>
+    <w:p>
+      <w:pPr>
+        <w:jc w:val="both"/>
+        <w:rPr>
+          <w:rFonts w:ascii="Arial" w:hAnsi="Arial" w:cs="Arial"/>
+        </w:rPr>
+      </w:pPr>
+      <w:r>
+        <w:rPr>
+          <w:rFonts w:ascii="Arial" w:hAnsi="Arial" w:cs="Arial"/>
+        </w:rPr>
+        <w:t>Name :</w:t>
+      </w:r>
+      <w:r>
+        <w:rPr>
+          <w:rFonts w:ascii="Arial" w:hAnsi="Arial" w:cs="Arial"/>
+        </w:rPr>
+        <w:t xml:space="preserve">   </w:t>
+      </w:r>
       <w:r>
         <w:rPr>
           <w:rFonts w:ascii="Arial" w:hAnsi="Arial" w:cs="Arial"/>
@@ -755,59 +763,15 @@
     </w:p>
     <w:p>
       <w:pPr>
-        <w:jc w:val="both"/>
-        <w:rPr>
-          <w:rFonts w:ascii="Arial" w:hAnsi="Arial" w:cs="Arial"/>
-        </w:rPr>
-      </w:pPr>
-      <w:proofErr w:type="gramStart"/>
-      <w:r>
-        <w:rPr>
-          <w:rFonts w:ascii="Arial" w:hAnsi="Arial" w:cs="Arial"/>
-        </w:rPr>
-        <w:t>Name :</w:t>
-      </w:r>
-      <w:proofErr w:type="gramEnd"/>
-      <w:r>
-        <w:rPr>
-          <w:rFonts w:ascii="Arial" w:hAnsi="Arial" w:cs="Arial"/>
-        </w:rPr>
-        <w:t xml:space="preserve">   </w:t>
-      </w:r>
-      <w:r>
-        <w:rPr>
-          <w:rFonts w:ascii="Arial" w:hAnsi="Arial" w:cs="Arial"/>
-        </w:rPr>
-        <w:t xml:space="preserve"> ___________________________</w:t>
-      </w:r>
-    </w:p>
-    <w:p>
-      <w:pPr>
-        <w:jc w:val="both"/>
-        <w:rPr>
-          <w:rFonts w:ascii="Arial" w:hAnsi="Arial" w:cs="Arial"/>
-        </w:rPr>
-      </w:pPr>
-    </w:p>
-    <w:p>
-      <w:pPr>
-        <w:rPr>
-          <w:rFonts w:ascii="Arial" w:hAnsi="Arial" w:cs="Arial"/>
-        </w:rPr>
-      </w:pPr>
-      <w:proofErr w:type="gramStart"/>
-      <w:r>
-        <w:rPr>
-          <w:rFonts w:ascii="Arial" w:hAnsi="Arial" w:cs="Arial"/>
-        </w:rPr>
-        <w:t>Date :</w:t>
-      </w:r>
-      <w:proofErr w:type="gramEnd"/>
-      <w:r>
-        <w:rPr>
-          <w:rFonts w:ascii="Arial" w:hAnsi="Arial" w:cs="Arial"/>
-        </w:rPr>
-        <w:t xml:space="preserve"> </w:t>
+        <w:rPr>
+          <w:rFonts w:ascii="Arial" w:hAnsi="Arial" w:cs="Arial"/>
+        </w:rPr>
+      </w:pPr>
+      <w:r>
+        <w:rPr>
+          <w:rFonts w:ascii="Arial" w:hAnsi="Arial" w:cs="Arial"/>
+        </w:rPr>
+        <w:t xml:space="preserve">Date : </w:t>
       </w:r>
       <w:r>
         <w:rPr>
@@ -945,21 +909,7 @@
         <w:rPr>
           <w:rFonts w:ascii="Arial" w:hAnsi="Arial" w:cs="Arial"/>
         </w:rPr>
-        <w:t xml:space="preserve">Without their love, </w:t>
-      </w:r>
-      <w:proofErr w:type="gramStart"/>
-      <w:r>
-        <w:rPr>
-          <w:rFonts w:ascii="Arial" w:hAnsi="Arial" w:cs="Arial"/>
-        </w:rPr>
-        <w:t>support</w:t>
-      </w:r>
-      <w:proofErr w:type="gramEnd"/>
-      <w:r>
-        <w:rPr>
-          <w:rFonts w:ascii="Arial" w:hAnsi="Arial" w:cs="Arial"/>
-        </w:rPr>
-        <w:t xml:space="preserve"> and encouragement I would not be here.</w:t>
+        <w:t>Without their love, support and encouragement I would not be here.</w:t>
       </w:r>
     </w:p>
     <w:p>
@@ -1055,21 +1005,7 @@
         <w:rPr>
           <w:rFonts w:ascii="Arial" w:hAnsi="Arial" w:cs="Arial"/>
         </w:rPr>
-        <w:t xml:space="preserve">My friends around the world for all their love, </w:t>
-      </w:r>
-      <w:proofErr w:type="gramStart"/>
-      <w:r>
-        <w:rPr>
-          <w:rFonts w:ascii="Arial" w:hAnsi="Arial" w:cs="Arial"/>
-        </w:rPr>
-        <w:t>support</w:t>
-      </w:r>
-      <w:proofErr w:type="gramEnd"/>
-      <w:r>
-        <w:rPr>
-          <w:rFonts w:ascii="Arial" w:hAnsi="Arial" w:cs="Arial"/>
-        </w:rPr>
-        <w:t xml:space="preserve"> and criticism for my personal and professional well-being.</w:t>
+        <w:t>My friends around the world for all their love, support and criticism for my personal and professional well-being.</w:t>
       </w:r>
     </w:p>
     <w:p>
@@ -1712,27 +1648,7 @@
           <w:sz w:val="24"/>
           <w:szCs w:val="24"/>
         </w:rPr>
-        <w:t xml:space="preserve">. Admin Panel login section is used to do </w:t>
-      </w:r>
-      <w:proofErr w:type="gramStart"/>
-      <w:r>
-        <w:rPr>
-          <w:rFonts w:ascii="Arial" w:hAnsi="Arial" w:cs="Arial"/>
-          <w:color w:val="000000"/>
-          <w:sz w:val="24"/>
-          <w:szCs w:val="24"/>
-        </w:rPr>
-        <w:t>CRUD(</w:t>
-      </w:r>
-      <w:proofErr w:type="gramEnd"/>
-      <w:r>
-        <w:rPr>
-          <w:rFonts w:ascii="Arial" w:hAnsi="Arial" w:cs="Arial"/>
-          <w:color w:val="000000"/>
-          <w:sz w:val="24"/>
-          <w:szCs w:val="24"/>
-        </w:rPr>
-        <w:t>create, read, update and delete)</w:t>
+        <w:t>. Admin Panel login section is used to do CRUD(create, read, update and delete)</w:t>
       </w:r>
       <w:r>
         <w:rPr>
@@ -4566,18 +4482,8 @@
                 <w:sz w:val="24"/>
                 <w:szCs w:val="24"/>
               </w:rPr>
-              <w:t xml:space="preserve">* </w:t>
+              <w:t>* pandas</w:t>
             </w:r>
-            <w:proofErr w:type="gramStart"/>
-            <w:r>
-              <w:rPr>
-                <w:rFonts w:ascii="Arial" w:hAnsi="Arial" w:cs="Arial"/>
-                <w:sz w:val="24"/>
-                <w:szCs w:val="24"/>
-              </w:rPr>
-              <w:t>pandas</w:t>
-            </w:r>
-            <w:proofErr w:type="gramEnd"/>
           </w:p>
           <w:p>
             <w:pPr>
@@ -4601,7 +4507,6 @@
               <w:t xml:space="preserve">* </w:t>
             </w:r>
             <w:proofErr w:type="spellStart"/>
-            <w:proofErr w:type="gramStart"/>
             <w:r>
               <w:rPr>
                 <w:rFonts w:ascii="Arial" w:hAnsi="Arial" w:cs="Arial"/>
@@ -4611,7 +4516,6 @@
               <w:t>numpy</w:t>
             </w:r>
             <w:proofErr w:type="spellEnd"/>
-            <w:proofErr w:type="gramEnd"/>
           </w:p>
           <w:p>
             <w:pPr>
@@ -4632,18 +4536,8 @@
                 <w:sz w:val="24"/>
                 <w:szCs w:val="24"/>
               </w:rPr>
-              <w:t xml:space="preserve">* </w:t>
+              <w:t>* requests</w:t>
             </w:r>
-            <w:proofErr w:type="gramStart"/>
-            <w:r>
-              <w:rPr>
-                <w:rFonts w:ascii="Arial" w:hAnsi="Arial" w:cs="Arial"/>
-                <w:sz w:val="24"/>
-                <w:szCs w:val="24"/>
-              </w:rPr>
-              <w:t>requests</w:t>
-            </w:r>
-            <w:proofErr w:type="gramEnd"/>
           </w:p>
           <w:p>
             <w:pPr>
@@ -4667,7 +4561,6 @@
               <w:t xml:space="preserve">* </w:t>
             </w:r>
             <w:proofErr w:type="spellStart"/>
-            <w:proofErr w:type="gramStart"/>
             <w:r>
               <w:rPr>
                 <w:rFonts w:ascii="Arial" w:hAnsi="Arial" w:cs="Arial"/>
@@ -4677,7 +4570,6 @@
               <w:t>sklearn</w:t>
             </w:r>
             <w:proofErr w:type="spellEnd"/>
-            <w:proofErr w:type="gramEnd"/>
           </w:p>
           <w:p>
             <w:pPr>
@@ -4723,23 +4615,13 @@
               <w:t xml:space="preserve">* </w:t>
             </w:r>
             <w:proofErr w:type="spellStart"/>
-            <w:proofErr w:type="gramStart"/>
             <w:r>
               <w:rPr>
                 <w:rFonts w:ascii="Arial" w:hAnsi="Arial" w:cs="Arial"/>
                 <w:sz w:val="24"/>
                 <w:szCs w:val="24"/>
               </w:rPr>
-              <w:t>dash</w:t>
-            </w:r>
-            <w:proofErr w:type="gramEnd"/>
-            <w:r>
-              <w:rPr>
-                <w:rFonts w:ascii="Arial" w:hAnsi="Arial" w:cs="Arial"/>
-                <w:sz w:val="24"/>
-                <w:szCs w:val="24"/>
-              </w:rPr>
-              <w:t>_bootstrap_components</w:t>
+              <w:t>dash_bootstrap_components</w:t>
             </w:r>
             <w:proofErr w:type="spellEnd"/>
           </w:p>
@@ -4762,18 +4644,8 @@
                 <w:sz w:val="24"/>
                 <w:szCs w:val="24"/>
               </w:rPr>
-              <w:t xml:space="preserve">* </w:t>
+              <w:t>* dash</w:t>
             </w:r>
-            <w:proofErr w:type="gramStart"/>
-            <w:r>
-              <w:rPr>
-                <w:rFonts w:ascii="Arial" w:hAnsi="Arial" w:cs="Arial"/>
-                <w:sz w:val="24"/>
-                <w:szCs w:val="24"/>
-              </w:rPr>
-              <w:t>dash</w:t>
-            </w:r>
-            <w:proofErr w:type="gramEnd"/>
           </w:p>
           <w:p>
             <w:pPr>
@@ -4794,25 +4666,29 @@
                 <w:sz w:val="24"/>
                 <w:szCs w:val="24"/>
               </w:rPr>
-              <w:t xml:space="preserve">* </w:t>
+              <w:t>* matplotlib and plotly</w:t>
             </w:r>
-            <w:proofErr w:type="gramStart"/>
+          </w:p>
+          <w:p>
+            <w:pPr>
+              <w:autoSpaceDE w:val="0"/>
+              <w:autoSpaceDN w:val="0"/>
+              <w:adjustRightInd w:val="0"/>
+              <w:spacing w:line="360" w:lineRule="auto"/>
+              <w:ind w:left="720"/>
+              <w:rPr>
+                <w:rFonts w:ascii="Arial" w:hAnsi="Arial" w:cs="Arial"/>
+                <w:sz w:val="24"/>
+                <w:szCs w:val="24"/>
+              </w:rPr>
+            </w:pPr>
             <w:r>
               <w:rPr>
                 <w:rFonts w:ascii="Arial" w:hAnsi="Arial" w:cs="Arial"/>
                 <w:sz w:val="24"/>
                 <w:szCs w:val="24"/>
               </w:rPr>
-              <w:t>matplotlib</w:t>
-            </w:r>
-            <w:proofErr w:type="gramEnd"/>
-            <w:r>
-              <w:rPr>
-                <w:rFonts w:ascii="Arial" w:hAnsi="Arial" w:cs="Arial"/>
-                <w:sz w:val="24"/>
-                <w:szCs w:val="24"/>
-              </w:rPr>
-              <w:t xml:space="preserve"> and plotly</w:t>
+              <w:t>* seaborn</w:t>
             </w:r>
           </w:p>
           <w:p>
@@ -4836,16 +4712,38 @@
               </w:rPr>
               <w:t xml:space="preserve">* </w:t>
             </w:r>
-            <w:proofErr w:type="gramStart"/>
+            <w:proofErr w:type="spellStart"/>
             <w:r>
               <w:rPr>
                 <w:rFonts w:ascii="Arial" w:hAnsi="Arial" w:cs="Arial"/>
                 <w:sz w:val="24"/>
                 <w:szCs w:val="24"/>
               </w:rPr>
-              <w:t>seaborn</w:t>
+              <w:t>sklearn</w:t>
             </w:r>
-            <w:proofErr w:type="gramEnd"/>
+            <w:proofErr w:type="spellEnd"/>
+          </w:p>
+          <w:p>
+            <w:pPr>
+              <w:autoSpaceDE w:val="0"/>
+              <w:autoSpaceDN w:val="0"/>
+              <w:adjustRightInd w:val="0"/>
+              <w:spacing w:line="360" w:lineRule="auto"/>
+              <w:ind w:left="720"/>
+              <w:rPr>
+                <w:rFonts w:ascii="Arial" w:hAnsi="Arial" w:cs="Arial"/>
+                <w:sz w:val="24"/>
+                <w:szCs w:val="24"/>
+              </w:rPr>
+            </w:pPr>
+            <w:r>
+              <w:rPr>
+                <w:rFonts w:ascii="Arial" w:hAnsi="Arial" w:cs="Arial"/>
+                <w:sz w:val="24"/>
+                <w:szCs w:val="24"/>
+              </w:rPr>
+              <w:t>* prophet</w:t>
+            </w:r>
           </w:p>
           <w:p>
             <w:pPr>
@@ -4869,73 +4767,6 @@
               <w:t xml:space="preserve">* </w:t>
             </w:r>
             <w:proofErr w:type="spellStart"/>
-            <w:proofErr w:type="gramStart"/>
-            <w:r>
-              <w:rPr>
-                <w:rFonts w:ascii="Arial" w:hAnsi="Arial" w:cs="Arial"/>
-                <w:sz w:val="24"/>
-                <w:szCs w:val="24"/>
-              </w:rPr>
-              <w:t>sklearn</w:t>
-            </w:r>
-            <w:proofErr w:type="spellEnd"/>
-            <w:proofErr w:type="gramEnd"/>
-          </w:p>
-          <w:p>
-            <w:pPr>
-              <w:autoSpaceDE w:val="0"/>
-              <w:autoSpaceDN w:val="0"/>
-              <w:adjustRightInd w:val="0"/>
-              <w:spacing w:line="360" w:lineRule="auto"/>
-              <w:ind w:left="720"/>
-              <w:rPr>
-                <w:rFonts w:ascii="Arial" w:hAnsi="Arial" w:cs="Arial"/>
-                <w:sz w:val="24"/>
-                <w:szCs w:val="24"/>
-              </w:rPr>
-            </w:pPr>
-            <w:r>
-              <w:rPr>
-                <w:rFonts w:ascii="Arial" w:hAnsi="Arial" w:cs="Arial"/>
-                <w:sz w:val="24"/>
-                <w:szCs w:val="24"/>
-              </w:rPr>
-              <w:t xml:space="preserve">* </w:t>
-            </w:r>
-            <w:proofErr w:type="gramStart"/>
-            <w:r>
-              <w:rPr>
-                <w:rFonts w:ascii="Arial" w:hAnsi="Arial" w:cs="Arial"/>
-                <w:sz w:val="24"/>
-                <w:szCs w:val="24"/>
-              </w:rPr>
-              <w:t>prophet</w:t>
-            </w:r>
-            <w:proofErr w:type="gramEnd"/>
-          </w:p>
-          <w:p>
-            <w:pPr>
-              <w:autoSpaceDE w:val="0"/>
-              <w:autoSpaceDN w:val="0"/>
-              <w:adjustRightInd w:val="0"/>
-              <w:spacing w:line="360" w:lineRule="auto"/>
-              <w:ind w:left="720"/>
-              <w:rPr>
-                <w:rFonts w:ascii="Arial" w:hAnsi="Arial" w:cs="Arial"/>
-                <w:sz w:val="24"/>
-                <w:szCs w:val="24"/>
-              </w:rPr>
-            </w:pPr>
-            <w:r>
-              <w:rPr>
-                <w:rFonts w:ascii="Arial" w:hAnsi="Arial" w:cs="Arial"/>
-                <w:sz w:val="24"/>
-                <w:szCs w:val="24"/>
-              </w:rPr>
-              <w:t xml:space="preserve">* </w:t>
-            </w:r>
-            <w:proofErr w:type="spellStart"/>
-            <w:proofErr w:type="gramStart"/>
             <w:r>
               <w:rPr>
                 <w:rFonts w:ascii="Arial" w:hAnsi="Arial" w:cs="Arial"/>
@@ -4945,7 +4776,6 @@
               <w:t>statsmodels</w:t>
             </w:r>
             <w:proofErr w:type="spellEnd"/>
-            <w:proofErr w:type="gramEnd"/>
           </w:p>
           <w:p>
             <w:pPr>
@@ -5206,25 +5036,7 @@
           <w:sz w:val="24"/>
           <w:szCs w:val="24"/>
         </w:rPr>
-        <w:t xml:space="preserve"> Also, </w:t>
-      </w:r>
-      <w:proofErr w:type="gramStart"/>
-      <w:r>
-        <w:rPr>
-          <w:rFonts w:ascii="Arial" w:hAnsi="Arial" w:cs="Arial"/>
-          <w:sz w:val="24"/>
-          <w:szCs w:val="24"/>
-        </w:rPr>
-        <w:t>in order to</w:t>
-      </w:r>
-      <w:proofErr w:type="gramEnd"/>
-      <w:r>
-        <w:rPr>
-          <w:rFonts w:ascii="Arial" w:hAnsi="Arial" w:cs="Arial"/>
-          <w:sz w:val="24"/>
-          <w:szCs w:val="24"/>
-        </w:rPr>
-        <w:t xml:space="preserve"> combine continents </w:t>
+        <w:t xml:space="preserve"> Also, in order to combine continents </w:t>
       </w:r>
       <w:r>
         <w:rPr>
@@ -5537,23 +5349,13 @@
         </w:rPr>
         <w:t xml:space="preserve"> </w:t>
       </w:r>
-      <w:proofErr w:type="gramStart"/>
-      <w:r>
-        <w:rPr>
-          <w:rFonts w:ascii="Arial" w:hAnsi="Arial" w:cs="Arial"/>
-          <w:sz w:val="24"/>
-          <w:szCs w:val="24"/>
-        </w:rPr>
-        <w:t>In order to</w:t>
-      </w:r>
-      <w:proofErr w:type="gramEnd"/>
-      <w:r>
-        <w:rPr>
-          <w:rFonts w:ascii="Arial" w:hAnsi="Arial" w:cs="Arial"/>
-          <w:sz w:val="24"/>
-          <w:szCs w:val="24"/>
-        </w:rPr>
-        <w:t xml:space="preserve"> make visualisations about the risk and non-risk groups, a new dataset with risk and non-risk columns were required. A </w:t>
+      <w:r>
+        <w:rPr>
+          <w:rFonts w:ascii="Arial" w:hAnsi="Arial" w:cs="Arial"/>
+          <w:sz w:val="24"/>
+          <w:szCs w:val="24"/>
+        </w:rPr>
+        <w:t xml:space="preserve">In order to make visualisations about the risk and non-risk groups, a new dataset with risk and non-risk columns were required. A </w:t>
       </w:r>
       <w:r>
         <w:rPr>
@@ -7048,58 +6850,15 @@
           <w:sz w:val="24"/>
           <w:szCs w:val="24"/>
         </w:rPr>
-        <w:t>W</w:t>
-      </w:r>
-      <w:r>
-        <w:rPr>
-          <w:rFonts w:ascii="Arial" w:hAnsi="Arial" w:cs="Arial"/>
-          <w:color w:val="000000"/>
-          <w:sz w:val="24"/>
-          <w:szCs w:val="24"/>
-        </w:rPr>
-        <w:t xml:space="preserve">orking with time series forecasting is an important part of </w:t>
-      </w:r>
-      <w:r>
-        <w:rPr>
-          <w:rFonts w:ascii="Arial" w:hAnsi="Arial" w:cs="Arial"/>
-          <w:color w:val="000000"/>
-          <w:sz w:val="24"/>
-          <w:szCs w:val="24"/>
-        </w:rPr>
-        <w:t>this</w:t>
-      </w:r>
-      <w:r>
-        <w:rPr>
-          <w:rFonts w:ascii="Arial" w:hAnsi="Arial" w:cs="Arial"/>
-          <w:color w:val="000000"/>
-          <w:sz w:val="24"/>
-          <w:szCs w:val="24"/>
-        </w:rPr>
-        <w:t xml:space="preserve"> dissertation. I have several</w:t>
-      </w:r>
-      <w:r>
-        <w:rPr>
-          <w:rFonts w:ascii="Arial" w:hAnsi="Arial" w:cs="Arial"/>
-          <w:sz w:val="24"/>
-          <w:szCs w:val="24"/>
-        </w:rPr>
-        <w:t xml:space="preserve"> different targets in </w:t>
-      </w:r>
-      <w:r>
-        <w:rPr>
-          <w:rFonts w:ascii="Arial" w:hAnsi="Arial" w:cs="Arial"/>
-          <w:sz w:val="24"/>
-          <w:szCs w:val="24"/>
-        </w:rPr>
-        <w:t>this</w:t>
-      </w:r>
-      <w:r>
-        <w:rPr>
-          <w:rFonts w:ascii="Arial" w:hAnsi="Arial" w:cs="Arial"/>
-          <w:sz w:val="24"/>
-          <w:szCs w:val="24"/>
-        </w:rPr>
-        <w:t xml:space="preserve"> dissertation including dashboard </w:t>
+        <w:t>Working with time series forecasting is an important part of this dissertation. I have several</w:t>
+      </w:r>
+      <w:r>
+        <w:rPr>
+          <w:rFonts w:ascii="Arial" w:hAnsi="Arial" w:cs="Arial"/>
+          <w:sz w:val="24"/>
+          <w:szCs w:val="24"/>
+        </w:rPr>
+        <w:t xml:space="preserve"> different targets in this dissertation including dashboard </w:t>
       </w:r>
       <w:r>
         <w:rPr>
@@ -7108,31 +6867,7 @@
           <w:szCs w:val="24"/>
         </w:rPr>
         <w:lastRenderedPageBreak/>
-        <w:t>visualization</w:t>
-      </w:r>
-      <w:r>
-        <w:rPr>
-          <w:rFonts w:ascii="Arial" w:hAnsi="Arial" w:cs="Arial"/>
-          <w:sz w:val="24"/>
-          <w:szCs w:val="24"/>
-        </w:rPr>
-        <w:t xml:space="preserve">, forecast modelling, database management etc. I have been looking for ways to predict the number of suicides in upcoming years. </w:t>
-      </w:r>
-      <w:r>
-        <w:rPr>
-          <w:rFonts w:ascii="Arial" w:hAnsi="Arial" w:cs="Arial"/>
-          <w:sz w:val="24"/>
-          <w:szCs w:val="24"/>
-        </w:rPr>
-        <w:t>This</w:t>
-      </w:r>
-      <w:r>
-        <w:rPr>
-          <w:rFonts w:ascii="Arial" w:hAnsi="Arial" w:cs="Arial"/>
-          <w:sz w:val="24"/>
-          <w:szCs w:val="24"/>
-        </w:rPr>
-        <w:t xml:space="preserve"> interest in time series and ML made me dive deep into sophisticated time series models like S</w:t>
+        <w:t>visualization, forecast modelling, database management etc. I have been looking for ways to predict the number of suicides in upcoming years. This interest in time series and ML made me dive deep into sophisticated time series models like S</w:t>
       </w:r>
       <w:r>
         <w:rPr>
@@ -7210,15 +6945,7 @@
           <w:sz w:val="24"/>
           <w:szCs w:val="24"/>
         </w:rPr>
-        <w:t>This</w:t>
-      </w:r>
-      <w:r>
-        <w:rPr>
-          <w:rFonts w:ascii="Arial" w:hAnsi="Arial" w:cs="Arial"/>
-          <w:sz w:val="24"/>
-          <w:szCs w:val="24"/>
-        </w:rPr>
-        <w:t>SQL</w:t>
+        <w:t>ThisSQL</w:t>
       </w:r>
       <w:proofErr w:type="spellEnd"/>
       <w:r>
@@ -7227,39 +6954,7 @@
           <w:sz w:val="24"/>
           <w:szCs w:val="24"/>
         </w:rPr>
-        <w:t xml:space="preserve"> servers for data storage and management. I want the data in </w:t>
-      </w:r>
-      <w:r>
-        <w:rPr>
-          <w:rFonts w:ascii="Arial" w:hAnsi="Arial" w:cs="Arial"/>
-          <w:sz w:val="24"/>
-          <w:szCs w:val="24"/>
-        </w:rPr>
-        <w:t>this</w:t>
-      </w:r>
-      <w:r>
-        <w:rPr>
-          <w:rFonts w:ascii="Arial" w:hAnsi="Arial" w:cs="Arial"/>
-          <w:sz w:val="24"/>
-          <w:szCs w:val="24"/>
-        </w:rPr>
-        <w:t xml:space="preserve"> DB to be updated from time to time and </w:t>
-      </w:r>
-      <w:r>
-        <w:rPr>
-          <w:rFonts w:ascii="Arial" w:hAnsi="Arial" w:cs="Arial"/>
-          <w:sz w:val="24"/>
-          <w:szCs w:val="24"/>
-        </w:rPr>
-        <w:t>this</w:t>
-      </w:r>
-      <w:r>
-        <w:rPr>
-          <w:rFonts w:ascii="Arial" w:hAnsi="Arial" w:cs="Arial"/>
-          <w:sz w:val="24"/>
-          <w:szCs w:val="24"/>
-        </w:rPr>
-        <w:t xml:space="preserve"> model </w:t>
+        <w:t xml:space="preserve"> servers for data storage and management. I want the data in this DB to be updated from time to time and this model </w:t>
       </w:r>
       <w:r>
         <w:rPr>
@@ -7629,15 +7324,7 @@
           <w:sz w:val="24"/>
           <w:szCs w:val="24"/>
         </w:rPr>
-        <w:t>forecasts</w:t>
-      </w:r>
-      <w:r>
-        <w:rPr>
-          <w:rFonts w:ascii="Arial" w:hAnsi="Arial" w:cs="Arial"/>
-          <w:sz w:val="24"/>
-          <w:szCs w:val="24"/>
-        </w:rPr>
-        <w:t>:</w:t>
+        <w:t>forecasts:</w:t>
       </w:r>
       <w:r>
         <w:rPr>
@@ -7672,15 +7359,7 @@
           <w:sz w:val="24"/>
           <w:szCs w:val="24"/>
         </w:rPr>
-        <w:t>forecasts</w:t>
-      </w:r>
-      <w:r>
-        <w:rPr>
-          <w:rFonts w:ascii="Arial" w:hAnsi="Arial" w:cs="Arial"/>
-          <w:sz w:val="24"/>
-          <w:szCs w:val="24"/>
-        </w:rPr>
-        <w:t>:</w:t>
+        <w:t>forecasts:</w:t>
       </w:r>
       <w:r>
         <w:rPr>
@@ -7885,25 +7564,7 @@
           <w:sz w:val="24"/>
           <w:szCs w:val="24"/>
         </w:rPr>
-        <w:t xml:space="preserve">Each suicide that occurs in the world has a different set of causes since there are thousands, if not millions, of reasons why people commit suicide. A dataset that has already been aggregated won't produce empirical findings. Personal data must also be gathered and examined </w:t>
-      </w:r>
-      <w:proofErr w:type="gramStart"/>
-      <w:r>
-        <w:rPr>
-          <w:rFonts w:ascii="Arial" w:hAnsi="Arial" w:cs="Arial"/>
-          <w:sz w:val="24"/>
-          <w:szCs w:val="24"/>
-        </w:rPr>
-        <w:t>in order to</w:t>
-      </w:r>
-      <w:proofErr w:type="gramEnd"/>
-      <w:r>
-        <w:rPr>
-          <w:rFonts w:ascii="Arial" w:hAnsi="Arial" w:cs="Arial"/>
-          <w:sz w:val="24"/>
-          <w:szCs w:val="24"/>
-        </w:rPr>
-        <w:t xml:space="preserve"> draw more exact conclusions about the causes of those fatalities.</w:t>
+        <w:t>Each suicide that occurs in the world has a different set of causes since there are thousands, if not millions, of reasons why people commit suicide. A dataset that has already been aggregated won't produce empirical findings. Personal data must also be gathered and examined in order to draw more exact conclusions about the causes of those fatalities.</w:t>
       </w:r>
     </w:p>
     <w:p>
@@ -8072,29 +7733,7 @@
           <w:sz w:val="24"/>
           <w:szCs w:val="24"/>
         </w:rPr>
-        <w:t xml:space="preserve">Time Series Forecasting with </w:t>
-      </w:r>
-      <w:proofErr w:type="gramStart"/>
-      <w:r>
-        <w:rPr>
-          <w:rFonts w:ascii="Arial" w:hAnsi="Arial" w:cs="Arial"/>
-          <w:b/>
-          <w:bCs/>
-          <w:sz w:val="24"/>
-          <w:szCs w:val="24"/>
-        </w:rPr>
-        <w:t>ARIMA ,</w:t>
-      </w:r>
-      <w:proofErr w:type="gramEnd"/>
-      <w:r>
-        <w:rPr>
-          <w:rFonts w:ascii="Arial" w:hAnsi="Arial" w:cs="Arial"/>
-          <w:b/>
-          <w:bCs/>
-          <w:sz w:val="24"/>
-          <w:szCs w:val="24"/>
-        </w:rPr>
-        <w:t xml:space="preserve"> SARIMA and SARIMAX</w:t>
+        <w:t>Time Series Forecasting with ARIMA , SARIMA and SARIMAX</w:t>
       </w:r>
     </w:p>
     <w:p>
@@ -8121,23 +7760,7 @@
           <w:sz w:val="24"/>
           <w:szCs w:val="24"/>
         </w:rPr>
-        <w:t>others</w:t>
-      </w:r>
-      <w:r>
-        <w:rPr>
-          <w:rFonts w:ascii="Arial" w:hAnsi="Arial" w:cs="Arial"/>
-          <w:sz w:val="24"/>
-          <w:szCs w:val="24"/>
-        </w:rPr>
-        <w:t>.</w:t>
-      </w:r>
-      <w:r>
-        <w:rPr>
-          <w:rFonts w:ascii="Arial" w:hAnsi="Arial" w:cs="Arial"/>
-          <w:sz w:val="24"/>
-          <w:szCs w:val="24"/>
-        </w:rPr>
-        <w:t xml:space="preserve"> Because</w:t>
+        <w:t>others. Because</w:t>
       </w:r>
       <w:r>
         <w:rPr>
@@ -8231,15 +7854,7 @@
           <w:sz w:val="24"/>
           <w:szCs w:val="24"/>
         </w:rPr>
-        <w:t>problems.</w:t>
-      </w:r>
-      <w:r>
-        <w:rPr>
-          <w:rFonts w:ascii="Arial" w:hAnsi="Arial" w:cs="Arial"/>
-          <w:sz w:val="24"/>
-          <w:szCs w:val="24"/>
-        </w:rPr>
-        <w:t xml:space="preserve"> The</w:t>
+        <w:t>problems. The</w:t>
       </w:r>
       <w:r>
         <w:rPr>
@@ -8280,23 +7895,7 @@
           <w:sz w:val="24"/>
           <w:szCs w:val="24"/>
         </w:rPr>
-        <w:t>AR stands for autoregressive component (p)</w:t>
-      </w:r>
-      <w:r>
-        <w:rPr>
-          <w:rFonts w:ascii="Arial" w:hAnsi="Arial" w:cs="Arial"/>
-          <w:sz w:val="24"/>
-          <w:szCs w:val="24"/>
-        </w:rPr>
-        <w:t xml:space="preserve">. </w:t>
-      </w:r>
-      <w:r>
-        <w:rPr>
-          <w:rFonts w:ascii="Arial" w:hAnsi="Arial" w:cs="Arial"/>
-          <w:sz w:val="24"/>
-          <w:szCs w:val="24"/>
-        </w:rPr>
-        <w:t>The number of lagged series we employ is determined by the p parameter, which represents the autoregressive part of the ARIMA model as AR(p).</w:t>
+        <w:t>AR stands for autoregressive component (p). The number of lagged series we employ is determined by the p parameter, which represents the autoregressive part of the ARIMA model as AR(p).</w:t>
       </w:r>
     </w:p>
     <w:p>
@@ -8310,6 +7909,7 @@
       </w:pPr>
       <w:r>
         <w:rPr>
+          <w:rFonts w:ascii="Arial" w:hAnsi="Arial" w:cs="Arial"/>
           <w:noProof/>
         </w:rPr>
         <w:drawing>
@@ -8375,31 +7975,13 @@
           <w:szCs w:val="24"/>
         </w:rPr>
       </w:pPr>
-      <w:proofErr w:type="gramStart"/>
-      <w:r>
-        <w:rPr>
-          <w:rFonts w:ascii="Arial" w:hAnsi="Arial" w:cs="Arial"/>
-          <w:sz w:val="24"/>
-          <w:szCs w:val="24"/>
-        </w:rPr>
-        <w:t>AR</w:t>
-      </w:r>
-      <w:r>
-        <w:rPr>
-          <w:rFonts w:ascii="Arial" w:hAnsi="Arial" w:cs="Arial"/>
-          <w:sz w:val="24"/>
-          <w:szCs w:val="24"/>
-        </w:rPr>
-        <w:t>(</w:t>
-      </w:r>
-      <w:proofErr w:type="gramEnd"/>
-      <w:r>
-        <w:rPr>
-          <w:rFonts w:ascii="Arial" w:hAnsi="Arial" w:cs="Arial"/>
-          <w:sz w:val="24"/>
-          <w:szCs w:val="24"/>
-        </w:rPr>
-        <w:t>0)</w:t>
+      <w:r>
+        <w:rPr>
+          <w:rFonts w:ascii="Arial" w:hAnsi="Arial" w:cs="Arial"/>
+          <w:sz w:val="24"/>
+          <w:szCs w:val="24"/>
+        </w:rPr>
+        <w:t>AR(0)</w:t>
       </w:r>
       <w:r>
         <w:rPr>
@@ -8441,25 +8023,7 @@
           <w:sz w:val="24"/>
           <w:szCs w:val="24"/>
         </w:rPr>
-        <w:t>If the p parameter is set to zero (</w:t>
-      </w:r>
-      <w:proofErr w:type="gramStart"/>
-      <w:r>
-        <w:rPr>
-          <w:rFonts w:ascii="Arial" w:hAnsi="Arial" w:cs="Arial"/>
-          <w:sz w:val="24"/>
-          <w:szCs w:val="24"/>
-        </w:rPr>
-        <w:t>AR(</w:t>
-      </w:r>
-      <w:proofErr w:type="gramEnd"/>
-      <w:r>
-        <w:rPr>
-          <w:rFonts w:ascii="Arial" w:hAnsi="Arial" w:cs="Arial"/>
-          <w:sz w:val="24"/>
-          <w:szCs w:val="24"/>
-        </w:rPr>
-        <w:t>0)), there are no autoregressive terms. White noise is all that this time series is. Each data point is taken as a sample from a distribution with mean 0, variance 2, and standard deviation 0. This generates an unpredictable series of random numbers. This is quite helpful as a null hypothesis since it prevents our analysis from accepting false-positive patterns.</w:t>
+        <w:t>If the p parameter is set to zero (AR(0)), there are no autoregressive terms. White noise is all that this time series is. Each data point is taken as a sample from a distribution with mean 0, variance 2, and standard deviation 0. This generates an unpredictable series of random numbers. This is quite helpful as a null hypothesis since it prevents our analysis from accepting false-positive patterns.</w:t>
       </w:r>
     </w:p>
     <w:p>
@@ -8575,15 +8139,7 @@
           <w:sz w:val="24"/>
           <w:szCs w:val="24"/>
         </w:rPr>
-        <w:t xml:space="preserve">of </w:t>
-      </w:r>
-      <w:r>
-        <w:rPr>
-          <w:rFonts w:ascii="Arial" w:hAnsi="Arial" w:cs="Arial"/>
-          <w:sz w:val="24"/>
-          <w:szCs w:val="24"/>
-        </w:rPr>
-        <w:t>0</w:t>
+        <w:t>of 0</w:t>
       </w:r>
       <w:r>
         <w:rPr>
@@ -8661,25 +8217,7 @@
           <w:sz w:val="24"/>
           <w:szCs w:val="24"/>
         </w:rPr>
-        <w:t xml:space="preserve">The only way to increase the p parameter further is to add more timestamps that have been multiplied on their own. Although we can go back </w:t>
-      </w:r>
-      <w:proofErr w:type="gramStart"/>
-      <w:r>
-        <w:rPr>
-          <w:rFonts w:ascii="Arial" w:hAnsi="Arial" w:cs="Arial"/>
-          <w:sz w:val="24"/>
-          <w:szCs w:val="24"/>
-        </w:rPr>
-        <w:t>as long as</w:t>
-      </w:r>
-      <w:proofErr w:type="gramEnd"/>
-      <w:r>
-        <w:rPr>
-          <w:rFonts w:ascii="Arial" w:hAnsi="Arial" w:cs="Arial"/>
-          <w:sz w:val="24"/>
-          <w:szCs w:val="24"/>
-        </w:rPr>
-        <w:t xml:space="preserve"> we wish, it is increasingly likely that we should employ more factors, like the moving average (MA(q)), as we go further back.</w:t>
+        <w:t>The only way to increase the p parameter further is to add more timestamps that have been multiplied on their own. Although we can go back as long as we wish, it is increasingly likely that we should employ more factors, like the moving average (MA(q)), as we go further back.</w:t>
       </w:r>
     </w:p>
     <w:p>
@@ -8715,15 +8253,7 @@
           <w:sz w:val="24"/>
           <w:szCs w:val="24"/>
         </w:rPr>
-        <w:t xml:space="preserve"> </w:t>
-      </w:r>
-      <w:r>
-        <w:rPr>
-          <w:rFonts w:ascii="Arial" w:hAnsi="Arial" w:cs="Arial"/>
-          <w:sz w:val="24"/>
-          <w:szCs w:val="24"/>
-        </w:rPr>
-        <w:t>Models</w:t>
+        <w:t xml:space="preserve"> Models</w:t>
       </w:r>
     </w:p>
     <w:p>
@@ -8796,6 +8326,7 @@
       </w:pPr>
       <w:r>
         <w:rPr>
+          <w:rFonts w:ascii="Arial" w:hAnsi="Arial" w:cs="Arial"/>
           <w:noProof/>
         </w:rPr>
         <w:drawing>
@@ -8940,6 +8471,7 @@
       </w:pPr>
       <w:r>
         <w:rPr>
+          <w:rFonts w:ascii="Arial" w:hAnsi="Arial" w:cs="Arial"/>
           <w:noProof/>
         </w:rPr>
         <w:drawing>
@@ -9021,6 +8553,7 @@
         </w:rPr>
         <w:t xml:space="preserve">SARIMA models allow for both seasonal frequency and non-seasonal frequency differences in data. Automatic parameter search frameworks like </w:t>
       </w:r>
+      <w:proofErr w:type="spellStart"/>
       <w:r>
         <w:rPr>
           <w:rFonts w:ascii="Arial" w:hAnsi="Arial" w:cs="Arial"/>
@@ -9045,6 +8578,7 @@
         </w:rPr>
         <w:t>a</w:t>
       </w:r>
+      <w:proofErr w:type="spellEnd"/>
       <w:r>
         <w:rPr>
           <w:rFonts w:ascii="Arial" w:hAnsi="Arial" w:cs="Arial"/>
@@ -9086,15 +8620,7 @@
           <w:sz w:val="24"/>
           <w:szCs w:val="24"/>
         </w:rPr>
-        <w:t xml:space="preserve"> can</w:t>
-      </w:r>
-      <w:r>
-        <w:rPr>
-          <w:rFonts w:ascii="Arial" w:hAnsi="Arial" w:cs="Arial"/>
-          <w:sz w:val="24"/>
-          <w:szCs w:val="24"/>
-        </w:rPr>
-        <w:t xml:space="preserve"> make it simpler to determine which parameters are ideal.</w:t>
+        <w:t xml:space="preserve"> can make it simpler to determine which parameters are ideal.</w:t>
       </w:r>
     </w:p>
     <w:p>
@@ -9109,6 +8635,7 @@
       </w:pPr>
       <w:r>
         <w:rPr>
+          <w:rFonts w:ascii="Arial" w:hAnsi="Arial" w:cs="Arial"/>
           <w:noProof/>
         </w:rPr>
         <w:drawing>
@@ -9190,7 +8717,71 @@
           <w:sz w:val="24"/>
           <w:szCs w:val="24"/>
         </w:rPr>
-        <w:t xml:space="preserve"> above. Exogenous variables are used in this model, or in other words, external data is used in our forecast. Examples of exogenous variables in the real world include the price of gold, oil, the outside temperature, and the exchange rate.</w:t>
+        <w:t xml:space="preserve"> above. Exogenous variables are used in this model, or in other words, external data is used in our forecast. Examples of exogenous variables in the real world include the price of gold, oil, the outside temperature, and the exchange rate. It's interesting to consider that all external variables are still de facto implicitly modeled in the forecast from the historical model. However, if we incorporate external data, the model will react to its impact much more quickly than if we rely just on the influence of lagging components.</w:t>
+      </w:r>
+    </w:p>
+    <w:p>
+      <w:pPr>
+        <w:spacing w:line="360" w:lineRule="auto"/>
+        <w:jc w:val="both"/>
+        <w:rPr>
+          <w:rFonts w:ascii="Arial" w:hAnsi="Arial" w:cs="Arial"/>
+          <w:sz w:val="24"/>
+          <w:szCs w:val="24"/>
+        </w:rPr>
+      </w:pPr>
+    </w:p>
+    <w:p>
+      <w:pPr>
+        <w:spacing w:line="360" w:lineRule="auto"/>
+        <w:jc w:val="both"/>
+        <w:rPr>
+          <w:rFonts w:ascii="Arial" w:hAnsi="Arial" w:cs="Arial"/>
+          <w:sz w:val="24"/>
+          <w:szCs w:val="24"/>
+        </w:rPr>
+      </w:pPr>
+    </w:p>
+    <w:p>
+      <w:pPr>
+        <w:spacing w:line="360" w:lineRule="auto"/>
+        <w:jc w:val="both"/>
+        <w:rPr>
+          <w:rFonts w:ascii="Arial" w:hAnsi="Arial" w:cs="Arial"/>
+          <w:b/>
+          <w:bCs/>
+          <w:sz w:val="32"/>
+          <w:szCs w:val="32"/>
+        </w:rPr>
+      </w:pPr>
+      <w:r>
+        <w:rPr>
+          <w:rFonts w:ascii="Arial" w:hAnsi="Arial" w:cs="Arial"/>
+          <w:b/>
+          <w:bCs/>
+          <w:sz w:val="32"/>
+          <w:szCs w:val="32"/>
+        </w:rPr>
+        <w:t>FB Prophet</w:t>
+      </w:r>
+    </w:p>
+    <w:p>
+      <w:pPr>
+        <w:spacing w:line="360" w:lineRule="auto"/>
+        <w:jc w:val="both"/>
+        <w:rPr>
+          <w:rFonts w:ascii="Arial" w:hAnsi="Arial" w:cs="Arial"/>
+          <w:sz w:val="24"/>
+          <w:szCs w:val="24"/>
+        </w:rPr>
+      </w:pPr>
+      <w:r>
+        <w:rPr>
+          <w:rFonts w:ascii="Arial" w:hAnsi="Arial" w:cs="Arial"/>
+          <w:sz w:val="24"/>
+          <w:szCs w:val="24"/>
+        </w:rPr>
+        <w:t>An open-source library called Facebook Prophet forecasts time series data. It assists both individuals and companies in analyzing market values and forecasting the future.</w:t>
       </w:r>
       <w:r>
         <w:rPr>
@@ -9206,7 +8797,96 @@
           <w:sz w:val="24"/>
           <w:szCs w:val="24"/>
         </w:rPr>
-        <w:t>It's interesting to consider that all external variables are still de facto implicitly modeled in the forecast from the historical model. However, if we incorporate external data, the model will react to its impact much more quickly than if we rely just on the influence of lagging components.</w:t>
+        <w:t xml:space="preserve">It puts </w:t>
+      </w:r>
+      <w:r>
+        <w:rPr>
+          <w:rFonts w:ascii="Arial" w:hAnsi="Arial" w:cs="Arial"/>
+          <w:sz w:val="24"/>
+          <w:szCs w:val="24"/>
+        </w:rPr>
+        <w:lastRenderedPageBreak/>
+        <w:t xml:space="preserve">into practice a method for predicting time series data that is based on an additive model where non-linear trends are fit with yearly, monthly, and daily seasonality, as well as holiday impacts. It functions best with historical data from multiple seasons and time series with seasonal </w:t>
+      </w:r>
+      <w:r>
+        <w:rPr>
+          <w:rFonts w:ascii="Arial" w:hAnsi="Arial" w:cs="Arial"/>
+          <w:sz w:val="24"/>
+          <w:szCs w:val="24"/>
+        </w:rPr>
+        <w:t>impacts.</w:t>
+      </w:r>
+      <w:r>
+        <w:rPr>
+          <w:rFonts w:ascii="Arial" w:hAnsi="Arial" w:cs="Arial"/>
+          <w:sz w:val="24"/>
+          <w:szCs w:val="24"/>
+        </w:rPr>
+        <w:t xml:space="preserve"> It</w:t>
+      </w:r>
+      <w:r>
+        <w:rPr>
+          <w:rFonts w:ascii="Arial" w:hAnsi="Arial" w:cs="Arial"/>
+          <w:sz w:val="24"/>
+          <w:szCs w:val="24"/>
+        </w:rPr>
+        <w:t xml:space="preserve"> decomposes time series data into following components.</w:t>
+      </w:r>
+      <w:r>
+        <w:t xml:space="preserve"> </w:t>
+      </w:r>
+      <w:r>
+        <w:rPr>
+          <w:rFonts w:ascii="Arial" w:hAnsi="Arial" w:cs="Arial"/>
+          <w:sz w:val="24"/>
+          <w:szCs w:val="24"/>
+        </w:rPr>
+        <w:t>Prophet is a method for predicting time series data that uses an additive model to fit non-linear trends with seasonality that occurs annually, monthly, daily, and on weekends as well as during holidays. Strongly seasonal time series and multiple seasons of historical data are ideal for it. Prophet typically manages outliers well and is robust to missing data and changes in the trend.</w:t>
+      </w:r>
+    </w:p>
+    <w:p>
+      <w:pPr>
+        <w:spacing w:line="360" w:lineRule="auto"/>
+        <w:jc w:val="both"/>
+        <w:rPr>
+          <w:rFonts w:ascii="Arial" w:hAnsi="Arial" w:cs="Arial"/>
+          <w:sz w:val="24"/>
+          <w:szCs w:val="24"/>
+        </w:rPr>
+      </w:pPr>
+      <w:r>
+        <w:rPr>
+          <w:rFonts w:ascii="Arial" w:hAnsi="Arial" w:cs="Arial"/>
+          <w:b/>
+          <w:bCs/>
+          <w:sz w:val="24"/>
+          <w:szCs w:val="24"/>
+        </w:rPr>
+        <w:t>Trend</w:t>
+      </w:r>
+      <w:r>
+        <w:rPr>
+          <w:rFonts w:ascii="Arial" w:hAnsi="Arial" w:cs="Arial"/>
+          <w:sz w:val="24"/>
+          <w:szCs w:val="24"/>
+        </w:rPr>
+        <w:t>:</w:t>
+      </w:r>
+      <w:r>
+        <w:rPr>
+          <w:rFonts w:ascii="Arial" w:hAnsi="Arial" w:cs="Arial"/>
+          <w:sz w:val="24"/>
+          <w:szCs w:val="24"/>
+        </w:rPr>
+        <w:t xml:space="preserve"> </w:t>
+      </w:r>
+      <w:r>
+        <w:rPr>
+          <w:rFonts w:ascii="Arial" w:hAnsi="Arial" w:cs="Arial"/>
+          <w:sz w:val="24"/>
+          <w:szCs w:val="24"/>
+        </w:rPr>
+        <w:t>A pattern can be seen in the data. The time series data's non-periodic variations are modeled. The dataset's long-term movement is depicted by a trend. A trend may be constant, uphill (uptrend), or downhill (downtrend) (horizontal). Trends typically emerge for a while before disappearing.</w:t>
       </w:r>
     </w:p>
     <w:p>
@@ -9215,6 +8895,463 @@
         <w:jc w:val="center"/>
         <w:rPr>
           <w:rFonts w:ascii="Arial" w:hAnsi="Arial" w:cs="Arial"/>
+          <w:sz w:val="24"/>
+          <w:szCs w:val="24"/>
+        </w:rPr>
+      </w:pPr>
+      <w:r>
+        <w:rPr>
+          <w:noProof/>
+        </w:rPr>
+        <w:drawing>
+          <wp:inline distT="0" distB="0" distL="0" distR="0" wp14:anchorId="1ADCA232" wp14:editId="15B7D991">
+            <wp:extent cx="4160904" cy="1879075"/>
+            <wp:effectExtent l="0" t="0" r="0" b="6985"/>
+            <wp:docPr id="2" name="Picture 2" descr="The three different trends are depicted in the graphic.">
+              <a:extLst xmlns:a="http://schemas.openxmlformats.org/drawingml/2006/main">
+                <a:ext uri="{C183D7F6-B498-43B3-948B-1728B52AA6E4}">
+                  <adec:decorative xmlns:adec="http://schemas.microsoft.com/office/drawing/2017/decorative" val="0"/>
+                </a:ext>
+              </a:extLst>
+            </wp:docPr>
+            <wp:cNvGraphicFramePr>
+              <a:graphicFrameLocks xmlns:a="http://schemas.openxmlformats.org/drawingml/2006/main" noChangeAspect="1"/>
+            </wp:cNvGraphicFramePr>
+            <a:graphic xmlns:a="http://schemas.openxmlformats.org/drawingml/2006/main">
+              <a:graphicData uri="http://schemas.openxmlformats.org/drawingml/2006/picture">
+                <pic:pic xmlns:pic="http://schemas.openxmlformats.org/drawingml/2006/picture">
+                  <pic:nvPicPr>
+                    <pic:cNvPr id="2" name="Picture 2" descr="The three different trends are depicted in the graphic.">
+                      <a:extLst>
+                        <a:ext uri="{C183D7F6-B498-43B3-948B-1728B52AA6E4}">
+                          <adec:decorative xmlns:adec="http://schemas.microsoft.com/office/drawing/2017/decorative" val="0"/>
+                        </a:ext>
+                      </a:extLst>
+                    </pic:cNvPr>
+                    <pic:cNvPicPr/>
+                  </pic:nvPicPr>
+                  <pic:blipFill>
+                    <a:blip r:embed="rId18"/>
+                    <a:stretch>
+                      <a:fillRect/>
+                    </a:stretch>
+                  </pic:blipFill>
+                  <pic:spPr>
+                    <a:xfrm>
+                      <a:off x="0" y="0"/>
+                      <a:ext cx="4173997" cy="1884988"/>
+                    </a:xfrm>
+                    <a:prstGeom prst="rect">
+                      <a:avLst/>
+                    </a:prstGeom>
+                  </pic:spPr>
+                </pic:pic>
+              </a:graphicData>
+            </a:graphic>
+          </wp:inline>
+        </w:drawing>
+      </w:r>
+    </w:p>
+    <w:p>
+      <w:pPr>
+        <w:pStyle w:val="Heading4"/>
+        <w:shd w:val="clear" w:color="auto" w:fill="FFFFFF"/>
+        <w:spacing w:line="435" w:lineRule="atLeast"/>
+        <w:jc w:val="both"/>
+        <w:rPr>
+          <w:rFonts w:ascii="Arial" w:hAnsi="Arial" w:cs="Arial"/>
+          <w:i w:val="0"/>
+          <w:iCs w:val="0"/>
+          <w:color w:val="auto"/>
+          <w:sz w:val="24"/>
+          <w:szCs w:val="24"/>
+        </w:rPr>
+      </w:pPr>
+      <w:r>
+        <w:rPr>
+          <w:rFonts w:ascii="Arial" w:hAnsi="Arial" w:cs="Arial"/>
+          <w:b/>
+          <w:bCs/>
+          <w:i w:val="0"/>
+          <w:iCs w:val="0"/>
+          <w:color w:val="0A0B09"/>
+          <w:sz w:val="24"/>
+          <w:szCs w:val="24"/>
+        </w:rPr>
+        <w:t>Seasonality</w:t>
+      </w:r>
+      <w:r>
+        <w:rPr>
+          <w:rFonts w:ascii="Arial" w:hAnsi="Arial" w:cs="Arial"/>
+          <w:b/>
+          <w:bCs/>
+          <w:i w:val="0"/>
+          <w:iCs w:val="0"/>
+          <w:color w:val="0A0B09"/>
+          <w:sz w:val="24"/>
+          <w:szCs w:val="24"/>
+        </w:rPr>
+        <w:t xml:space="preserve">: </w:t>
+      </w:r>
+      <w:r>
+        <w:rPr>
+          <w:rFonts w:ascii="Arial" w:hAnsi="Arial" w:cs="Arial"/>
+          <w:i w:val="0"/>
+          <w:iCs w:val="0"/>
+          <w:color w:val="auto"/>
+          <w:sz w:val="24"/>
+          <w:szCs w:val="24"/>
+        </w:rPr>
+        <w:t>This happens due to the</w:t>
+      </w:r>
+      <w:r>
+        <w:rPr>
+          <w:rFonts w:ascii="Arial" w:hAnsi="Arial" w:cs="Arial"/>
+          <w:i w:val="0"/>
+          <w:iCs w:val="0"/>
+          <w:color w:val="auto"/>
+          <w:sz w:val="24"/>
+          <w:szCs w:val="24"/>
+        </w:rPr>
+        <w:t xml:space="preserve"> daily, weekly, and yearly changes</w:t>
+      </w:r>
+      <w:r>
+        <w:rPr>
+          <w:rFonts w:ascii="Arial" w:hAnsi="Arial" w:cs="Arial"/>
+          <w:i w:val="0"/>
+          <w:iCs w:val="0"/>
+          <w:color w:val="auto"/>
+          <w:sz w:val="24"/>
+          <w:szCs w:val="24"/>
+        </w:rPr>
+        <w:t xml:space="preserve"> in the data</w:t>
+      </w:r>
+      <w:r>
+        <w:rPr>
+          <w:rFonts w:ascii="Arial" w:hAnsi="Arial" w:cs="Arial"/>
+          <w:i w:val="0"/>
+          <w:iCs w:val="0"/>
+          <w:color w:val="auto"/>
+          <w:sz w:val="24"/>
+          <w:szCs w:val="24"/>
+        </w:rPr>
+        <w:t>.</w:t>
+      </w:r>
+    </w:p>
+    <w:p/>
+    <w:p>
+      <w:pPr>
+        <w:jc w:val="center"/>
+      </w:pPr>
+      <w:r>
+        <w:rPr>
+          <w:noProof/>
+        </w:rPr>
+        <w:lastRenderedPageBreak/>
+        <w:drawing>
+          <wp:inline distT="0" distB="0" distL="0" distR="0" wp14:anchorId="6D8A407C" wp14:editId="1AD4B94F">
+            <wp:extent cx="4071836" cy="2520363"/>
+            <wp:effectExtent l="0" t="0" r="5080" b="0"/>
+            <wp:docPr id="13" name="Picture 13" descr="A picture containing chart&#10;&#10;Description automatically generated"/>
+            <wp:cNvGraphicFramePr>
+              <a:graphicFrameLocks xmlns:a="http://schemas.openxmlformats.org/drawingml/2006/main" noChangeAspect="1"/>
+            </wp:cNvGraphicFramePr>
+            <a:graphic xmlns:a="http://schemas.openxmlformats.org/drawingml/2006/main">
+              <a:graphicData uri="http://schemas.openxmlformats.org/drawingml/2006/picture">
+                <pic:pic xmlns:pic="http://schemas.openxmlformats.org/drawingml/2006/picture">
+                  <pic:nvPicPr>
+                    <pic:cNvPr id="13" name="Picture 13" descr="A picture containing chart&#10;&#10;Description automatically generated"/>
+                    <pic:cNvPicPr/>
+                  </pic:nvPicPr>
+                  <pic:blipFill>
+                    <a:blip r:embed="rId19"/>
+                    <a:stretch>
+                      <a:fillRect/>
+                    </a:stretch>
+                  </pic:blipFill>
+                  <pic:spPr>
+                    <a:xfrm>
+                      <a:off x="0" y="0"/>
+                      <a:ext cx="4093183" cy="2533576"/>
+                    </a:xfrm>
+                    <a:prstGeom prst="rect">
+                      <a:avLst/>
+                    </a:prstGeom>
+                  </pic:spPr>
+                </pic:pic>
+              </a:graphicData>
+            </a:graphic>
+          </wp:inline>
+        </w:drawing>
+      </w:r>
+    </w:p>
+    <w:p>
+      <w:pPr>
+        <w:pStyle w:val="Heading4"/>
+        <w:shd w:val="clear" w:color="auto" w:fill="FFFFFF"/>
+        <w:spacing w:line="435" w:lineRule="atLeast"/>
+        <w:rPr>
+          <w:rFonts w:ascii="Arial" w:hAnsi="Arial" w:cs="Arial"/>
+          <w:i w:val="0"/>
+          <w:iCs w:val="0"/>
+          <w:color w:val="0A0B09"/>
+          <w:sz w:val="24"/>
+          <w:szCs w:val="24"/>
+        </w:rPr>
+      </w:pPr>
+      <w:r>
+        <w:rPr>
+          <w:rFonts w:ascii="Arial" w:hAnsi="Arial" w:cs="Arial"/>
+          <w:b/>
+          <w:bCs/>
+          <w:i w:val="0"/>
+          <w:iCs w:val="0"/>
+          <w:color w:val="0A0B09"/>
+          <w:sz w:val="24"/>
+          <w:szCs w:val="24"/>
+        </w:rPr>
+        <w:t>Holiday effect</w:t>
+      </w:r>
+      <w:r>
+        <w:rPr>
+          <w:rFonts w:ascii="Arial" w:hAnsi="Arial" w:cs="Arial"/>
+          <w:b/>
+          <w:bCs/>
+          <w:i w:val="0"/>
+          <w:iCs w:val="0"/>
+          <w:color w:val="0A0B09"/>
+          <w:sz w:val="24"/>
+          <w:szCs w:val="24"/>
+        </w:rPr>
+        <w:t xml:space="preserve">: </w:t>
+      </w:r>
+      <w:r>
+        <w:rPr>
+          <w:rFonts w:ascii="Arial" w:hAnsi="Arial" w:cs="Arial"/>
+          <w:i w:val="0"/>
+          <w:iCs w:val="0"/>
+          <w:color w:val="0A0B09"/>
+          <w:sz w:val="24"/>
+          <w:szCs w:val="24"/>
+        </w:rPr>
+        <w:t>In a time</w:t>
+      </w:r>
+      <w:r>
+        <w:rPr>
+          <w:rFonts w:ascii="Arial" w:hAnsi="Arial" w:cs="Arial"/>
+          <w:i w:val="0"/>
+          <w:iCs w:val="0"/>
+          <w:color w:val="0A0B09"/>
+          <w:sz w:val="24"/>
+          <w:szCs w:val="24"/>
+        </w:rPr>
+        <w:t>-</w:t>
+      </w:r>
+      <w:r>
+        <w:rPr>
+          <w:rFonts w:ascii="Arial" w:hAnsi="Arial" w:cs="Arial"/>
+          <w:i w:val="0"/>
+          <w:iCs w:val="0"/>
+          <w:color w:val="0A0B09"/>
+          <w:sz w:val="24"/>
+          <w:szCs w:val="24"/>
+        </w:rPr>
+        <w:t>series dataset, these are the recurring days and events. It is concerned with the recurrence of well-known holidays like Christmas and others.</w:t>
+      </w:r>
+    </w:p>
+    <w:p>
+      <w:pPr>
+        <w:spacing w:line="360" w:lineRule="auto"/>
+      </w:pPr>
+    </w:p>
+    <w:p>
+      <w:pPr>
+        <w:pStyle w:val="Heading3"/>
+        <w:shd w:val="clear" w:color="auto" w:fill="FFFFFF"/>
+        <w:spacing w:line="360" w:lineRule="auto"/>
+        <w:rPr>
+          <w:rFonts w:ascii="Arial" w:hAnsi="Arial" w:cs="Arial"/>
+          <w:b/>
+          <w:bCs/>
+          <w:color w:val="0A0B09"/>
+        </w:rPr>
+      </w:pPr>
+      <w:r>
+        <w:rPr>
+          <w:rFonts w:ascii="Arial" w:hAnsi="Arial" w:cs="Arial"/>
+          <w:b/>
+          <w:bCs/>
+          <w:color w:val="0A0B09"/>
+        </w:rPr>
+        <w:t>Benefits of using Facebook Prophet</w:t>
+      </w:r>
+    </w:p>
+    <w:p>
+      <w:pPr>
+        <w:spacing w:line="360" w:lineRule="auto"/>
+        <w:jc w:val="both"/>
+        <w:rPr>
+          <w:rFonts w:ascii="Arial" w:hAnsi="Arial" w:cs="Arial"/>
+          <w:sz w:val="24"/>
+          <w:szCs w:val="24"/>
+        </w:rPr>
+      </w:pPr>
+      <w:r>
+        <w:rPr>
+          <w:rFonts w:ascii="Arial" w:hAnsi="Arial" w:cs="Arial"/>
+          <w:sz w:val="24"/>
+          <w:szCs w:val="24"/>
+        </w:rPr>
+        <w:t>The advantages of use Facebook Prophet for time series modeling are as follows.</w:t>
+      </w:r>
+    </w:p>
+    <w:p>
+      <w:pPr>
+        <w:spacing w:line="360" w:lineRule="auto"/>
+        <w:jc w:val="both"/>
+        <w:rPr>
+          <w:rFonts w:ascii="Arial" w:hAnsi="Arial" w:cs="Arial"/>
+          <w:sz w:val="24"/>
+          <w:szCs w:val="24"/>
+        </w:rPr>
+      </w:pPr>
+      <w:r>
+        <w:rPr>
+          <w:rFonts w:ascii="Arial" w:hAnsi="Arial" w:cs="Arial"/>
+          <w:sz w:val="24"/>
+          <w:szCs w:val="24"/>
+        </w:rPr>
+        <w:t>Prophet is utilized in numerous Facebook applications to generate accurate forecasts for planning and goal-setting. In most instances, it is discovered that it outperforms every other strategy. So that you can receive forecasts in only a few seconds, using the fitted models in Stan</w:t>
+      </w:r>
+      <w:r>
+        <w:rPr>
+          <w:rFonts w:ascii="Arial" w:hAnsi="Arial" w:cs="Arial"/>
+          <w:sz w:val="24"/>
+          <w:szCs w:val="24"/>
+        </w:rPr>
+        <w:t xml:space="preserve"> </w:t>
+      </w:r>
+      <w:sdt>
+        <w:sdtPr>
+          <w:rPr>
+            <w:rFonts w:ascii="Arial" w:hAnsi="Arial" w:cs="Arial"/>
+            <w:sz w:val="24"/>
+            <w:szCs w:val="24"/>
+          </w:rPr>
+          <w:tag w:val="MENDELEY_CITATION_v3_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"/>
+          <w:id w:val="-1148740277"/>
+          <w:placeholder>
+            <w:docPart w:val="DefaultPlaceholder_-1854013440"/>
+          </w:placeholder>
+        </w:sdtPr>
+        <w:sdtContent>
+          <w:r>
+            <w:rPr>
+              <w:rFonts w:ascii="Arial" w:hAnsi="Arial" w:cs="Arial"/>
+              <w:sz w:val="24"/>
+              <w:szCs w:val="24"/>
+            </w:rPr>
+            <w:t>(Documentation)</w:t>
+          </w:r>
+        </w:sdtContent>
+      </w:sdt>
+      <w:r>
+        <w:rPr>
+          <w:rFonts w:ascii="Arial" w:hAnsi="Arial" w:cs="Arial"/>
+          <w:sz w:val="24"/>
+          <w:szCs w:val="24"/>
+        </w:rPr>
+        <w:t>.</w:t>
+      </w:r>
+      <w:r>
+        <w:rPr>
+          <w:rFonts w:ascii="Arial" w:hAnsi="Arial" w:cs="Arial"/>
+          <w:sz w:val="24"/>
+          <w:szCs w:val="24"/>
+        </w:rPr>
+        <w:t xml:space="preserve"> </w:t>
+      </w:r>
+    </w:p>
+    <w:p>
+      <w:pPr>
+        <w:spacing w:line="360" w:lineRule="auto"/>
+        <w:jc w:val="both"/>
+        <w:rPr>
+          <w:rFonts w:ascii="Arial" w:hAnsi="Arial" w:cs="Arial"/>
+          <w:sz w:val="24"/>
+          <w:szCs w:val="24"/>
+        </w:rPr>
+      </w:pPr>
+      <w:r>
+        <w:rPr>
+          <w:rFonts w:ascii="Arial" w:hAnsi="Arial" w:cs="Arial"/>
+          <w:sz w:val="24"/>
+          <w:szCs w:val="24"/>
+        </w:rPr>
+        <w:t>Get an accurate forecast from muddled data without any manual work. Prophet can withstand outliers, missing data, and significant time series changes.</w:t>
+      </w:r>
+      <w:r>
+        <w:rPr>
+          <w:rFonts w:ascii="Arial" w:hAnsi="Arial" w:cs="Arial"/>
+          <w:sz w:val="24"/>
+          <w:szCs w:val="24"/>
+        </w:rPr>
+        <w:t xml:space="preserve"> </w:t>
+      </w:r>
+      <w:r>
+        <w:rPr>
+          <w:rFonts w:ascii="Arial" w:hAnsi="Arial" w:cs="Arial"/>
+          <w:sz w:val="24"/>
+          <w:szCs w:val="24"/>
+        </w:rPr>
+        <w:t xml:space="preserve">Additionally, data points that differ from the main dataset observations are removed. It can manage the impacts of seasonality and holidays. It manages the spikes in the dataset and takes them into account while training the model. </w:t>
+      </w:r>
+    </w:p>
+    <w:p>
+      <w:pPr>
+        <w:spacing w:line="360" w:lineRule="auto"/>
+        <w:jc w:val="both"/>
+        <w:rPr>
+          <w:rFonts w:ascii="Arial" w:hAnsi="Arial" w:cs="Arial"/>
+          <w:sz w:val="24"/>
+          <w:szCs w:val="24"/>
+        </w:rPr>
+      </w:pPr>
+      <w:r>
+        <w:rPr>
+          <w:rFonts w:ascii="Arial" w:hAnsi="Arial" w:cs="Arial"/>
+          <w:sz w:val="24"/>
+          <w:szCs w:val="24"/>
+        </w:rPr>
+        <w:t>Users of the Prophet method have a lot of options for modifying and adjusting forecasts. By incorporating your subject knowledge, you can employ human-interpretable features to enhance your forecast.</w:t>
+      </w:r>
+    </w:p>
+    <w:p>
+      <w:pPr>
+        <w:spacing w:line="360" w:lineRule="auto"/>
+        <w:jc w:val="both"/>
+        <w:rPr>
+          <w:rFonts w:ascii="Arial" w:hAnsi="Arial" w:cs="Arial"/>
+          <w:sz w:val="24"/>
+          <w:szCs w:val="24"/>
+        </w:rPr>
+      </w:pPr>
+      <w:r>
+        <w:rPr>
+          <w:rFonts w:ascii="Arial" w:hAnsi="Arial" w:cs="Arial"/>
+          <w:sz w:val="24"/>
+          <w:szCs w:val="24"/>
+        </w:rPr>
+        <w:t>Both R and Python have a prophet technique, but they both use the identical Stan fitting code. To obtain forecasts, speak in a language that you are familiar with.</w:t>
+      </w:r>
+    </w:p>
+    <w:p/>
+    <w:p>
+      <w:pPr>
+        <w:spacing w:line="360" w:lineRule="auto"/>
+        <w:jc w:val="center"/>
+        <w:rPr>
+          <w:rFonts w:ascii="Arial" w:hAnsi="Arial" w:cs="Arial"/>
           <w:b/>
           <w:bCs/>
           <w:sz w:val="36"/>
@@ -9294,16 +9431,7 @@
           <w:sz w:val="24"/>
           <w:szCs w:val="24"/>
         </w:rPr>
-        <w:lastRenderedPageBreak/>
-        <w:t>No</w:t>
-      </w:r>
-      <w:r>
-        <w:rPr>
-          <w:rFonts w:ascii="Arial" w:hAnsi="Arial" w:cs="Arial"/>
-          <w:sz w:val="24"/>
-          <w:szCs w:val="24"/>
-        </w:rPr>
-        <w:t xml:space="preserve"> data scrapping was involved in this research. Dataset has been directly downloaded from the Kuggle website. </w:t>
+        <w:t xml:space="preserve">No data scrapping was involved in this research. Dataset has been directly downloaded from the Kuggle website. </w:t>
       </w:r>
       <w:r>
         <w:rPr>
@@ -10038,7 +10166,14 @@
         <w:rPr>
           <w:rFonts w:ascii="Arial" w:hAnsi="Arial" w:cs="Arial"/>
         </w:rPr>
-        <w:t>, I want to talk about python dashboard. It’s always wonderful to see how we can make models and interpret them. But it is also important to note, recently there are number of concerns about</w:t>
+        <w:t xml:space="preserve">, I want to talk about python dashboard. It’s always wonderful </w:t>
+      </w:r>
+      <w:r>
+        <w:rPr>
+          <w:rFonts w:ascii="Arial" w:hAnsi="Arial" w:cs="Arial"/>
+        </w:rPr>
+        <w:lastRenderedPageBreak/>
+        <w:t>to see how we can make models and interpret them. But it is also important to note, recently there are number of concerns about</w:t>
       </w:r>
       <w:r>
         <w:rPr>
@@ -10078,16 +10213,7 @@
           <w:sz w:val="24"/>
           <w:szCs w:val="24"/>
         </w:rPr>
-        <w:t xml:space="preserve"> made these process easier and more efficient. I am going to use some of the python packages </w:t>
-      </w:r>
-      <w:r>
-        <w:rPr>
-          <w:rFonts w:ascii="Arial" w:hAnsi="Arial" w:cs="Arial"/>
-          <w:sz w:val="24"/>
-          <w:szCs w:val="24"/>
-        </w:rPr>
-        <w:lastRenderedPageBreak/>
-        <w:t>like plotly to make interactive dashboard and make models that can make great predictions.</w:t>
+        <w:t xml:space="preserve"> made these process easier and more efficient. I am going to use some of the python packages like plotly to make interactive dashboard and make models that can make great predictions.</w:t>
       </w:r>
     </w:p>
     <w:p>
@@ -10178,7 +10304,7 @@
                     <pic:cNvPicPr/>
                   </pic:nvPicPr>
                   <pic:blipFill>
-                    <a:blip r:embed="rId18"/>
+                    <a:blip r:embed="rId20"/>
                     <a:stretch>
                       <a:fillRect/>
                     </a:stretch>
@@ -10221,31 +10347,7 @@
           <w:sz w:val="24"/>
           <w:szCs w:val="24"/>
         </w:rPr>
-        <w:t>Fig. 4.</w:t>
-      </w:r>
-      <w:r>
-        <w:rPr>
-          <w:rFonts w:ascii="Arial" w:eastAsia="Times New Roman" w:hAnsi="Arial" w:cs="Arial"/>
-          <w:b/>
-          <w:bCs/>
-          <w:i/>
-          <w:iCs/>
-          <w:sz w:val="24"/>
-          <w:szCs w:val="24"/>
-        </w:rPr>
-        <w:t>3</w:t>
-      </w:r>
-      <w:r>
-        <w:rPr>
-          <w:rFonts w:ascii="Arial" w:eastAsia="Times New Roman" w:hAnsi="Arial" w:cs="Arial"/>
-          <w:b/>
-          <w:bCs/>
-          <w:i/>
-          <w:iCs/>
-          <w:sz w:val="24"/>
-          <w:szCs w:val="24"/>
-        </w:rPr>
-        <w:t>:</w:t>
+        <w:t>Fig. 4.3:</w:t>
       </w:r>
       <w:r>
         <w:rPr>
@@ -10332,6 +10434,7 @@
           <w:sz w:val="24"/>
           <w:szCs w:val="24"/>
         </w:rPr>
+        <w:lastRenderedPageBreak/>
         <w:drawing>
           <wp:inline distT="0" distB="0" distL="0" distR="0" wp14:anchorId="37E9F829" wp14:editId="25E202BB">
             <wp:extent cx="3026264" cy="2328497"/>
@@ -10348,7 +10451,7 @@
                     <pic:cNvPicPr/>
                   </pic:nvPicPr>
                   <pic:blipFill rotWithShape="1">
-                    <a:blip r:embed="rId19"/>
+                    <a:blip r:embed="rId21"/>
                     <a:srcRect l="1749" t="2893" r="1907" b="2757"/>
                     <a:stretch/>
                   </pic:blipFill>
@@ -10399,32 +10502,7 @@
           <w:sz w:val="24"/>
           <w:szCs w:val="24"/>
         </w:rPr>
-        <w:lastRenderedPageBreak/>
-        <w:t>Fig. 4.</w:t>
-      </w:r>
-      <w:r>
-        <w:rPr>
-          <w:rFonts w:ascii="Arial" w:eastAsia="Times New Roman" w:hAnsi="Arial" w:cs="Arial"/>
-          <w:b/>
-          <w:bCs/>
-          <w:i/>
-          <w:iCs/>
-          <w:sz w:val="24"/>
-          <w:szCs w:val="24"/>
-        </w:rPr>
-        <w:t>4</w:t>
-      </w:r>
-      <w:r>
-        <w:rPr>
-          <w:rFonts w:ascii="Arial" w:eastAsia="Times New Roman" w:hAnsi="Arial" w:cs="Arial"/>
-          <w:b/>
-          <w:bCs/>
-          <w:i/>
-          <w:iCs/>
-          <w:sz w:val="24"/>
-          <w:szCs w:val="24"/>
-        </w:rPr>
-        <w:t>:</w:t>
+        <w:t>Fig. 4.4:</w:t>
       </w:r>
       <w:r>
         <w:rPr>
@@ -10455,25 +10533,7 @@
           <w:sz w:val="24"/>
           <w:szCs w:val="24"/>
         </w:rPr>
-        <w:t>As per fig 4.</w:t>
-      </w:r>
-      <w:r>
-        <w:rPr>
-          <w:rFonts w:ascii="Arial" w:hAnsi="Arial" w:cs="Arial"/>
-          <w:color w:val="000000"/>
-          <w:sz w:val="24"/>
-          <w:szCs w:val="24"/>
-        </w:rPr>
-        <w:t>4</w:t>
-      </w:r>
-      <w:r>
-        <w:rPr>
-          <w:rFonts w:ascii="Arial" w:hAnsi="Arial" w:cs="Arial"/>
-          <w:color w:val="000000"/>
-          <w:sz w:val="24"/>
-          <w:szCs w:val="24"/>
-        </w:rPr>
-        <w:t>, Most suicides are happening between the age of 35 and 54. And out of the majority are Males. In all the age groups females are less affected groups. Also, we can see from the age of five to fourteen children are less likely to commit suicide.</w:t>
+        <w:t>As per fig 4.4, Most suicides are happening between the age of 35 and 54. And out of the majority are Males. In all the age groups females are less affected groups. Also, we can see from the age of five to fourteen children are less likely to commit suicide.</w:t>
       </w:r>
     </w:p>
     <w:p>
@@ -10544,7 +10604,7 @@
                     <pic:cNvPicPr/>
                   </pic:nvPicPr>
                   <pic:blipFill>
-                    <a:blip r:embed="rId20"/>
+                    <a:blip r:embed="rId22"/>
                     <a:stretch>
                       <a:fillRect/>
                     </a:stretch>
@@ -10588,31 +10648,7 @@
           <w:sz w:val="24"/>
           <w:szCs w:val="24"/>
         </w:rPr>
-        <w:t>Fig. 4.</w:t>
-      </w:r>
-      <w:r>
-        <w:rPr>
-          <w:rFonts w:ascii="Arial" w:eastAsia="Times New Roman" w:hAnsi="Arial" w:cs="Arial"/>
-          <w:b/>
-          <w:bCs/>
-          <w:i/>
-          <w:iCs/>
-          <w:sz w:val="24"/>
-          <w:szCs w:val="24"/>
-        </w:rPr>
-        <w:t>5</w:t>
-      </w:r>
-      <w:r>
-        <w:rPr>
-          <w:rFonts w:ascii="Arial" w:eastAsia="Times New Roman" w:hAnsi="Arial" w:cs="Arial"/>
-          <w:b/>
-          <w:bCs/>
-          <w:i/>
-          <w:iCs/>
-          <w:sz w:val="24"/>
-          <w:szCs w:val="24"/>
-        </w:rPr>
-        <w:t>:</w:t>
+        <w:t>Fig. 4.5:</w:t>
       </w:r>
       <w:r>
         <w:rPr>
@@ -10672,7 +10708,17 @@
           <w:sz w:val="24"/>
           <w:szCs w:val="24"/>
         </w:rPr>
-        <w:t xml:space="preserve"> article, the causes of suicide in Ukraine are the consequences of Russia-Ukraine hostilities and the ongoing war. Ukraine is undoubtedly one of the most afflicted countries in terms of suicide, according to our statistics.</w:t>
+        <w:t xml:space="preserve"> article, the causes of suicide in Ukraine are the consequences of Russia-Ukraine </w:t>
+      </w:r>
+      <w:r>
+        <w:rPr>
+          <w:rFonts w:ascii="Arial" w:hAnsi="Arial" w:cs="Arial"/>
+          <w:color w:val="000000"/>
+          <w:sz w:val="24"/>
+          <w:szCs w:val="24"/>
+        </w:rPr>
+        <w:lastRenderedPageBreak/>
+        <w:t>hostilities and the ongoing war. Ukraine is undoubtedly one of the most afflicted countries in terms of suicide, according to our statistics.</w:t>
       </w:r>
     </w:p>
     <w:p>
@@ -10696,17 +10742,7 @@
           <w:sz w:val="24"/>
           <w:szCs w:val="24"/>
         </w:rPr>
-        <w:t xml:space="preserve">Top ten countries with the highest suicide </w:t>
-      </w:r>
-      <w:r>
-        <w:rPr>
-          <w:rFonts w:ascii="Arial" w:eastAsia="Times New Roman" w:hAnsi="Arial" w:cs="Arial"/>
-          <w:b/>
-          <w:bCs/>
-          <w:sz w:val="24"/>
-          <w:szCs w:val="24"/>
-        </w:rPr>
-        <w:t>averages</w:t>
+        <w:t>Top ten countries with the highest suicide averages</w:t>
       </w:r>
     </w:p>
     <w:p>
@@ -10727,7 +10763,6 @@
           <w:sz w:val="24"/>
           <w:szCs w:val="24"/>
         </w:rPr>
-        <w:lastRenderedPageBreak/>
         <w:drawing>
           <wp:inline distT="0" distB="0" distL="0" distR="0" wp14:anchorId="257D4909" wp14:editId="52679770">
             <wp:extent cx="2401012" cy="2671638"/>
@@ -10746,7 +10781,7 @@
                     </pic:cNvPicPr>
                   </pic:nvPicPr>
                   <pic:blipFill>
-                    <a:blip r:embed="rId21" cstate="print">
+                    <a:blip r:embed="rId23" cstate="print">
                       <a:extLst>
                         <a:ext uri="{28A0092B-C50C-407E-A947-70E740481C1C}">
                           <a14:useLocalDpi xmlns:a14="http://schemas.microsoft.com/office/drawing/2010/main" val="0"/>
@@ -10801,31 +10836,7 @@
           <w:sz w:val="24"/>
           <w:szCs w:val="24"/>
         </w:rPr>
-        <w:t>Fig. 4.</w:t>
-      </w:r>
-      <w:r>
-        <w:rPr>
-          <w:rFonts w:ascii="Arial" w:eastAsia="Times New Roman" w:hAnsi="Arial" w:cs="Arial"/>
-          <w:b/>
-          <w:bCs/>
-          <w:i/>
-          <w:iCs/>
-          <w:sz w:val="24"/>
-          <w:szCs w:val="24"/>
-        </w:rPr>
-        <w:t>6</w:t>
-      </w:r>
-      <w:r>
-        <w:rPr>
-          <w:rFonts w:ascii="Arial" w:eastAsia="Times New Roman" w:hAnsi="Arial" w:cs="Arial"/>
-          <w:b/>
-          <w:bCs/>
-          <w:i/>
-          <w:iCs/>
-          <w:sz w:val="24"/>
-          <w:szCs w:val="24"/>
-        </w:rPr>
-        <w:t>:</w:t>
+        <w:t>Fig. 4.6:</w:t>
       </w:r>
       <w:r>
         <w:rPr>
@@ -10929,29 +10940,7 @@
           <w:sz w:val="24"/>
           <w:szCs w:val="24"/>
         </w:rPr>
-        <w:t xml:space="preserve">Population, Suicide, Suicide in Hundred Thousand Vs </w:t>
-      </w:r>
-      <w:proofErr w:type="gramStart"/>
-      <w:r>
-        <w:rPr>
-          <w:rFonts w:ascii="Arial" w:eastAsia="Times New Roman" w:hAnsi="Arial" w:cs="Arial"/>
-          <w:b/>
-          <w:bCs/>
-          <w:sz w:val="24"/>
-          <w:szCs w:val="24"/>
-        </w:rPr>
-        <w:t>Gender</w:t>
-      </w:r>
-      <w:proofErr w:type="gramEnd"/>
-      <w:r>
-        <w:rPr>
-          <w:rFonts w:ascii="Arial" w:eastAsia="Times New Roman" w:hAnsi="Arial" w:cs="Arial"/>
-          <w:b/>
-          <w:bCs/>
-          <w:sz w:val="24"/>
-          <w:szCs w:val="24"/>
-        </w:rPr>
-        <w:t xml:space="preserve"> and Age</w:t>
+        <w:t>Population, Suicide, Suicide in Hundred Thousand Vs Gender and Age</w:t>
       </w:r>
     </w:p>
     <w:p>
@@ -10991,7 +10980,7 @@
                     </pic:cNvPicPr>
                   </pic:nvPicPr>
                   <pic:blipFill>
-                    <a:blip r:embed="rId22">
+                    <a:blip r:embed="rId24">
                       <a:extLst>
                         <a:ext uri="{28A0092B-C50C-407E-A947-70E740481C1C}">
                           <a14:useLocalDpi xmlns:a14="http://schemas.microsoft.com/office/drawing/2010/main" val="0"/>
@@ -11045,31 +11034,7 @@
           <w:sz w:val="24"/>
           <w:szCs w:val="24"/>
         </w:rPr>
-        <w:t>Fig. 4.</w:t>
-      </w:r>
-      <w:r>
-        <w:rPr>
-          <w:rFonts w:ascii="Arial" w:eastAsia="Times New Roman" w:hAnsi="Arial" w:cs="Arial"/>
-          <w:b/>
-          <w:bCs/>
-          <w:i/>
-          <w:iCs/>
-          <w:sz w:val="24"/>
-          <w:szCs w:val="24"/>
-        </w:rPr>
-        <w:t>7</w:t>
-      </w:r>
-      <w:r>
-        <w:rPr>
-          <w:rFonts w:ascii="Arial" w:eastAsia="Times New Roman" w:hAnsi="Arial" w:cs="Arial"/>
-          <w:b/>
-          <w:bCs/>
-          <w:i/>
-          <w:iCs/>
-          <w:sz w:val="24"/>
-          <w:szCs w:val="24"/>
-        </w:rPr>
-        <w:t>:</w:t>
+        <w:t>Fig. 4.7:</w:t>
       </w:r>
       <w:r>
         <w:rPr>
@@ -11079,67 +11044,7 @@
           <w:sz w:val="24"/>
           <w:szCs w:val="24"/>
         </w:rPr>
-        <w:t xml:space="preserve"> </w:t>
-      </w:r>
-      <w:r>
-        <w:rPr>
-          <w:rFonts w:ascii="Arial" w:eastAsia="Times New Roman" w:hAnsi="Arial" w:cs="Arial"/>
-          <w:i/>
-          <w:iCs/>
-          <w:sz w:val="24"/>
-          <w:szCs w:val="24"/>
-        </w:rPr>
-        <w:t xml:space="preserve">Suicide, </w:t>
-      </w:r>
-      <w:r>
-        <w:rPr>
-          <w:rFonts w:ascii="Arial" w:eastAsia="Times New Roman" w:hAnsi="Arial" w:cs="Arial"/>
-          <w:i/>
-          <w:iCs/>
-          <w:sz w:val="24"/>
-          <w:szCs w:val="24"/>
-        </w:rPr>
-        <w:t>Suicide per hundred thousand</w:t>
-      </w:r>
-      <w:r>
-        <w:rPr>
-          <w:rFonts w:ascii="Arial" w:eastAsia="Times New Roman" w:hAnsi="Arial" w:cs="Arial"/>
-          <w:i/>
-          <w:iCs/>
-          <w:sz w:val="24"/>
-          <w:szCs w:val="24"/>
-        </w:rPr>
-        <w:t xml:space="preserve">, Population </w:t>
-      </w:r>
-      <w:r>
-        <w:rPr>
-          <w:rFonts w:ascii="Arial" w:eastAsia="Times New Roman" w:hAnsi="Arial" w:cs="Arial"/>
-          <w:i/>
-          <w:iCs/>
-          <w:sz w:val="24"/>
-          <w:szCs w:val="24"/>
-        </w:rPr>
-        <w:t xml:space="preserve">in different genders and age in </w:t>
-      </w:r>
-      <w:r>
-        <w:rPr>
-          <w:rFonts w:ascii="Arial" w:eastAsia="Times New Roman" w:hAnsi="Arial" w:cs="Arial"/>
-          <w:i/>
-          <w:iCs/>
-          <w:sz w:val="24"/>
-          <w:szCs w:val="24"/>
-        </w:rPr>
-        <w:t>all</w:t>
-      </w:r>
-      <w:r>
-        <w:rPr>
-          <w:rFonts w:ascii="Arial" w:eastAsia="Times New Roman" w:hAnsi="Arial" w:cs="Arial"/>
-          <w:i/>
-          <w:iCs/>
-          <w:sz w:val="24"/>
-          <w:szCs w:val="24"/>
-        </w:rPr>
-        <w:t xml:space="preserve"> countries</w:t>
+        <w:t xml:space="preserve"> Suicide, Suicide per hundred thousand, Population in different genders and age in all countries</w:t>
       </w:r>
     </w:p>
     <w:p>
@@ -11183,29 +11088,7 @@
           <w:sz w:val="24"/>
           <w:szCs w:val="24"/>
         </w:rPr>
-        <w:t xml:space="preserve">Population, Suicide, Suicide in Hundred Thousand Vs </w:t>
-      </w:r>
-      <w:proofErr w:type="gramStart"/>
-      <w:r>
-        <w:rPr>
-          <w:rFonts w:ascii="Arial" w:eastAsia="Times New Roman" w:hAnsi="Arial" w:cs="Arial"/>
-          <w:b/>
-          <w:bCs/>
-          <w:sz w:val="24"/>
-          <w:szCs w:val="24"/>
-        </w:rPr>
-        <w:t>Gender</w:t>
-      </w:r>
-      <w:proofErr w:type="gramEnd"/>
-      <w:r>
-        <w:rPr>
-          <w:rFonts w:ascii="Arial" w:eastAsia="Times New Roman" w:hAnsi="Arial" w:cs="Arial"/>
-          <w:b/>
-          <w:bCs/>
-          <w:sz w:val="24"/>
-          <w:szCs w:val="24"/>
-        </w:rPr>
-        <w:t xml:space="preserve"> and Age</w:t>
+        <w:t>Population, Suicide, Suicide in Hundred Thousand Vs Gender and Age</w:t>
       </w:r>
     </w:p>
     <w:p>
@@ -11243,7 +11126,7 @@
                     <pic:cNvPicPr/>
                   </pic:nvPicPr>
                   <pic:blipFill>
-                    <a:blip r:embed="rId23"/>
+                    <a:blip r:embed="rId25"/>
                     <a:stretch>
                       <a:fillRect/>
                     </a:stretch>
@@ -11286,31 +11169,7 @@
           <w:sz w:val="24"/>
           <w:szCs w:val="24"/>
         </w:rPr>
-        <w:t>Fig. 4.</w:t>
-      </w:r>
-      <w:r>
-        <w:rPr>
-          <w:rFonts w:ascii="Arial" w:eastAsia="Times New Roman" w:hAnsi="Arial" w:cs="Arial"/>
-          <w:b/>
-          <w:bCs/>
-          <w:i/>
-          <w:iCs/>
-          <w:sz w:val="24"/>
-          <w:szCs w:val="24"/>
-        </w:rPr>
-        <w:t>8</w:t>
-      </w:r>
-      <w:r>
-        <w:rPr>
-          <w:rFonts w:ascii="Arial" w:eastAsia="Times New Roman" w:hAnsi="Arial" w:cs="Arial"/>
-          <w:b/>
-          <w:bCs/>
-          <w:i/>
-          <w:iCs/>
-          <w:sz w:val="24"/>
-          <w:szCs w:val="24"/>
-        </w:rPr>
-        <w:t>:</w:t>
+        <w:t>Fig. 4.8:</w:t>
       </w:r>
       <w:r>
         <w:rPr>
@@ -11379,7 +11238,7 @@
                     </pic:cNvPicPr>
                   </pic:nvPicPr>
                   <pic:blipFill>
-                    <a:blip r:embed="rId24">
+                    <a:blip r:embed="rId26">
                       <a:extLst>
                         <a:ext uri="{28A0092B-C50C-407E-A947-70E740481C1C}">
                           <a14:useLocalDpi xmlns:a14="http://schemas.microsoft.com/office/drawing/2010/main" val="0"/>
@@ -11495,7 +11354,7 @@
                     <pic:cNvPicPr/>
                   </pic:nvPicPr>
                   <pic:blipFill>
-                    <a:blip r:embed="rId25"/>
+                    <a:blip r:embed="rId27"/>
                     <a:stretch>
                       <a:fillRect/>
                     </a:stretch>
@@ -11593,7 +11452,7 @@
         <w:adjustRightInd w:val="0"/>
         <w:spacing w:after="0" w:line="240" w:lineRule="auto"/>
         <w:rPr>
-          <w:rFonts w:ascii="NimbusSanL-Bold" w:hAnsi="NimbusSanL-Bold" w:cs="NimbusSanL-Bold"/>
+          <w:rFonts w:ascii="Arial" w:hAnsi="Arial" w:cs="Arial"/>
           <w:b/>
           <w:bCs/>
           <w:sz w:val="39"/>
@@ -11602,7 +11461,7 @@
       </w:pPr>
       <w:r>
         <w:rPr>
-          <w:rFonts w:ascii="NimbusSanL-Bold" w:hAnsi="NimbusSanL-Bold" w:cs="NimbusSanL-Bold"/>
+          <w:rFonts w:ascii="Arial" w:hAnsi="Arial" w:cs="Arial"/>
           <w:b/>
           <w:bCs/>
           <w:sz w:val="39"/>
@@ -11616,7 +11475,7 @@
         <w:spacing w:line="360" w:lineRule="auto"/>
         <w:jc w:val="both"/>
         <w:rPr>
-          <w:rFonts w:ascii="NimbusSanL-Bold" w:hAnsi="NimbusSanL-Bold" w:cs="NimbusSanL-Bold"/>
+          <w:rFonts w:ascii="Arial" w:hAnsi="Arial" w:cs="Arial"/>
           <w:b/>
           <w:bCs/>
           <w:sz w:val="47"/>
@@ -11625,7 +11484,7 @@
       </w:pPr>
       <w:r>
         <w:rPr>
-          <w:rFonts w:ascii="NimbusSanL-Bold" w:hAnsi="NimbusSanL-Bold" w:cs="NimbusSanL-Bold"/>
+          <w:rFonts w:ascii="Arial" w:hAnsi="Arial" w:cs="Arial"/>
           <w:b/>
           <w:bCs/>
           <w:sz w:val="47"/>
@@ -11639,7 +11498,7 @@
         <w:spacing w:line="360" w:lineRule="auto"/>
         <w:jc w:val="both"/>
         <w:rPr>
-          <w:rFonts w:ascii="NimbusSanL-Bold" w:hAnsi="NimbusSanL-Bold" w:cs="NimbusSanL-Bold"/>
+          <w:rFonts w:ascii="Arial" w:hAnsi="Arial" w:cs="Arial"/>
           <w:b/>
           <w:bCs/>
           <w:sz w:val="32"/>
@@ -11648,7 +11507,7 @@
       </w:pPr>
       <w:r>
         <w:rPr>
-          <w:rFonts w:ascii="NimbusSanL-Bold" w:hAnsi="NimbusSanL-Bold" w:cs="NimbusSanL-Bold"/>
+          <w:rFonts w:ascii="Arial" w:hAnsi="Arial" w:cs="Arial"/>
           <w:b/>
           <w:bCs/>
           <w:sz w:val="32"/>
@@ -11658,7 +11517,7 @@
       </w:r>
       <w:r>
         <w:rPr>
-          <w:rFonts w:ascii="NimbusSanL-Bold" w:hAnsi="NimbusSanL-Bold" w:cs="NimbusSanL-Bold"/>
+          <w:rFonts w:ascii="Arial" w:hAnsi="Arial" w:cs="Arial"/>
           <w:b/>
           <w:bCs/>
           <w:sz w:val="32"/>
@@ -11668,7 +11527,7 @@
       </w:r>
       <w:r>
         <w:rPr>
-          <w:rFonts w:ascii="NimbusSanL-Bold" w:hAnsi="NimbusSanL-Bold" w:cs="NimbusSanL-Bold"/>
+          <w:rFonts w:ascii="Arial" w:hAnsi="Arial" w:cs="Arial"/>
           <w:b/>
           <w:bCs/>
           <w:sz w:val="32"/>
@@ -11678,7 +11537,7 @@
       </w:r>
       <w:r>
         <w:rPr>
-          <w:rFonts w:ascii="NimbusSanL-Bold" w:hAnsi="NimbusSanL-Bold" w:cs="NimbusSanL-Bold"/>
+          <w:rFonts w:ascii="Arial" w:hAnsi="Arial" w:cs="Arial"/>
           <w:b/>
           <w:bCs/>
           <w:sz w:val="32"/>
@@ -11835,7 +11694,6 @@
         </w:rPr>
         <w:t xml:space="preserve"> command has been run </w:t>
       </w:r>
-      <w:proofErr w:type="gramStart"/>
       <w:r>
         <w:rPr>
           <w:rFonts w:ascii="Arial" w:hAnsi="Arial" w:cs="Arial"/>
@@ -11850,16 +11708,7 @@
           <w:sz w:val="24"/>
           <w:szCs w:val="24"/>
         </w:rPr>
-        <w:t xml:space="preserve"> to</w:t>
-      </w:r>
-      <w:proofErr w:type="gramEnd"/>
-      <w:r>
-        <w:rPr>
-          <w:rFonts w:ascii="Arial" w:hAnsi="Arial" w:cs="Arial"/>
-          <w:sz w:val="24"/>
-          <w:szCs w:val="24"/>
-        </w:rPr>
-        <w:t xml:space="preserve"> get </w:t>
+        <w:t xml:space="preserve"> to get </w:t>
       </w:r>
       <w:proofErr w:type="spellStart"/>
       <w:r>
@@ -11910,6 +11759,7 @@
       </w:pPr>
       <w:r>
         <w:rPr>
+          <w:rFonts w:ascii="Arial" w:hAnsi="Arial" w:cs="Arial"/>
           <w:noProof/>
         </w:rPr>
         <w:lastRenderedPageBreak/>
@@ -11929,7 +11779,7 @@
                     <pic:cNvPicPr/>
                   </pic:nvPicPr>
                   <pic:blipFill>
-                    <a:blip r:embed="rId26"/>
+                    <a:blip r:embed="rId28"/>
                     <a:stretch>
                       <a:fillRect/>
                     </a:stretch>
@@ -12014,7 +11864,7 @@
         <w:spacing w:line="360" w:lineRule="auto"/>
         <w:jc w:val="both"/>
         <w:rPr>
-          <w:rFonts w:ascii="NimbusSanL-Bold" w:hAnsi="NimbusSanL-Bold" w:cs="NimbusSanL-Bold"/>
+          <w:rFonts w:ascii="Arial" w:hAnsi="Arial" w:cs="Arial"/>
           <w:b/>
           <w:bCs/>
           <w:sz w:val="32"/>
@@ -12023,7 +11873,7 @@
       </w:pPr>
       <w:r>
         <w:rPr>
-          <w:rFonts w:ascii="NimbusSanL-Bold" w:hAnsi="NimbusSanL-Bold" w:cs="NimbusSanL-Bold"/>
+          <w:rFonts w:ascii="Arial" w:hAnsi="Arial" w:cs="Arial"/>
           <w:b/>
           <w:bCs/>
           <w:sz w:val="32"/>
@@ -12033,7 +11883,7 @@
       </w:r>
       <w:r>
         <w:rPr>
-          <w:rFonts w:ascii="NimbusSanL-Bold" w:hAnsi="NimbusSanL-Bold" w:cs="NimbusSanL-Bold"/>
+          <w:rFonts w:ascii="Arial" w:hAnsi="Arial" w:cs="Arial"/>
           <w:b/>
           <w:bCs/>
           <w:sz w:val="32"/>
@@ -12052,7 +11902,6 @@
           <w:szCs w:val="24"/>
         </w:rPr>
       </w:pPr>
-      <w:proofErr w:type="gramStart"/>
       <w:r>
         <w:rPr>
           <w:rFonts w:ascii="Arial" w:eastAsia="Times New Roman" w:hAnsi="Arial" w:cs="Arial"/>
@@ -12067,16 +11916,7 @@
           <w:sz w:val="24"/>
           <w:szCs w:val="24"/>
         </w:rPr>
-        <w:t xml:space="preserve"> to</w:t>
-      </w:r>
-      <w:proofErr w:type="gramEnd"/>
-      <w:r>
-        <w:rPr>
-          <w:rFonts w:ascii="Arial" w:eastAsia="Times New Roman" w:hAnsi="Arial" w:cs="Arial"/>
-          <w:sz w:val="24"/>
-          <w:szCs w:val="24"/>
-        </w:rPr>
-        <w:t xml:space="preserve"> use the SSH access</w:t>
+        <w:t xml:space="preserve"> to use the SSH access</w:t>
       </w:r>
       <w:r>
         <w:rPr>
@@ -12128,7 +11968,7 @@
         <w:sdtContent>
           <w:r>
             <w:rPr>
-              <w:rFonts w:eastAsia="Times New Roman"/>
+              <w:rFonts w:ascii="Arial" w:eastAsia="Times New Roman" w:hAnsi="Arial" w:cs="Arial"/>
               <w:color w:val="000000"/>
             </w:rPr>
             <w:t>(2021)</w:t>
@@ -12141,25 +11981,7 @@
           <w:sz w:val="24"/>
           <w:szCs w:val="24"/>
         </w:rPr>
-        <w:t xml:space="preserve"> can be </w:t>
-      </w:r>
-      <w:proofErr w:type="gramStart"/>
-      <w:r>
-        <w:rPr>
-          <w:rFonts w:ascii="Arial" w:eastAsia="Times New Roman" w:hAnsi="Arial" w:cs="Arial"/>
-          <w:sz w:val="24"/>
-          <w:szCs w:val="24"/>
-        </w:rPr>
-        <w:t>checked  to</w:t>
-      </w:r>
-      <w:proofErr w:type="gramEnd"/>
-      <w:r>
-        <w:rPr>
-          <w:rFonts w:ascii="Arial" w:eastAsia="Times New Roman" w:hAnsi="Arial" w:cs="Arial"/>
-          <w:sz w:val="24"/>
-          <w:szCs w:val="24"/>
-        </w:rPr>
-        <w:t xml:space="preserve"> get </w:t>
+        <w:t xml:space="preserve"> can be checked  to get </w:t>
       </w:r>
       <w:r>
         <w:rPr>
@@ -12182,6 +12004,7 @@
       </w:pPr>
       <w:r>
         <w:rPr>
+          <w:rFonts w:ascii="Arial" w:hAnsi="Arial" w:cs="Arial"/>
           <w:noProof/>
         </w:rPr>
         <w:drawing>
@@ -12200,7 +12023,7 @@
                     <pic:cNvPicPr/>
                   </pic:nvPicPr>
                   <pic:blipFill>
-                    <a:blip r:embed="rId27"/>
+                    <a:blip r:embed="rId29"/>
                     <a:stretch>
                       <a:fillRect/>
                     </a:stretch>
@@ -12259,12 +12082,14 @@
       <w:proofErr w:type="spellEnd"/>
       <w:r>
         <w:rPr>
+          <w:rFonts w:ascii="Arial" w:hAnsi="Arial" w:cs="Arial"/>
           <w:noProof/>
         </w:rPr>
         <w:t xml:space="preserve"> </w:t>
       </w:r>
       <w:r>
         <w:rPr>
+          <w:rFonts w:ascii="Arial" w:hAnsi="Arial" w:cs="Arial"/>
           <w:i/>
           <w:iCs/>
           <w:noProof/>
@@ -12273,6 +12098,7 @@
       </w:r>
       <w:r>
         <w:rPr>
+          <w:rFonts w:ascii="Arial" w:hAnsi="Arial" w:cs="Arial"/>
           <w:i/>
           <w:iCs/>
           <w:noProof/>
@@ -12285,7 +12111,7 @@
         <w:spacing w:line="360" w:lineRule="auto"/>
         <w:jc w:val="both"/>
         <w:rPr>
-          <w:rFonts w:ascii="NimbusSanL-Bold" w:hAnsi="NimbusSanL-Bold" w:cs="NimbusSanL-Bold"/>
+          <w:rFonts w:ascii="Arial" w:hAnsi="Arial" w:cs="Arial"/>
           <w:b/>
           <w:bCs/>
           <w:sz w:val="32"/>
@@ -12294,7 +12120,7 @@
       </w:pPr>
       <w:r>
         <w:rPr>
-          <w:rFonts w:ascii="NimbusSanL-Bold" w:hAnsi="NimbusSanL-Bold" w:cs="NimbusSanL-Bold"/>
+          <w:rFonts w:ascii="Arial" w:hAnsi="Arial" w:cs="Arial"/>
           <w:b/>
           <w:bCs/>
           <w:sz w:val="32"/>
@@ -12304,7 +12130,7 @@
       </w:r>
       <w:r>
         <w:rPr>
-          <w:rFonts w:ascii="NimbusSanL-Bold" w:hAnsi="NimbusSanL-Bold" w:cs="NimbusSanL-Bold"/>
+          <w:rFonts w:ascii="Arial" w:hAnsi="Arial" w:cs="Arial"/>
           <w:b/>
           <w:bCs/>
           <w:sz w:val="32"/>
@@ -12314,7 +12140,7 @@
       </w:r>
       <w:r>
         <w:rPr>
-          <w:rFonts w:ascii="NimbusSanL-Bold" w:hAnsi="NimbusSanL-Bold" w:cs="NimbusSanL-Bold"/>
+          <w:rFonts w:ascii="Arial" w:hAnsi="Arial" w:cs="Arial"/>
           <w:b/>
           <w:bCs/>
           <w:sz w:val="32"/>
@@ -12324,7 +12150,7 @@
       </w:r>
       <w:r>
         <w:rPr>
-          <w:rFonts w:ascii="NimbusSanL-Bold" w:hAnsi="NimbusSanL-Bold" w:cs="NimbusSanL-Bold"/>
+          <w:rFonts w:ascii="Arial" w:hAnsi="Arial" w:cs="Arial"/>
           <w:b/>
           <w:bCs/>
           <w:sz w:val="32"/>
@@ -12374,44 +12200,59 @@
           <w:sz w:val="24"/>
           <w:szCs w:val="24"/>
         </w:rPr>
-        <w:t xml:space="preserve">Appropriate datatype </w:t>
-      </w:r>
-      <w:proofErr w:type="gramStart"/>
+        <w:t>Appropriate datatype has to be defined for each specific variable.</w:t>
+      </w:r>
       <w:r>
         <w:rPr>
           <w:rFonts w:ascii="Arial" w:eastAsia="Times New Roman" w:hAnsi="Arial" w:cs="Arial"/>
           <w:sz w:val="24"/>
           <w:szCs w:val="24"/>
         </w:rPr>
-        <w:t>has to</w:t>
-      </w:r>
-      <w:proofErr w:type="gramEnd"/>
+        <w:t xml:space="preserve"> Tables required for both python dash app as well as Laravel backend for admin panel has been defined in one go. </w:t>
+      </w:r>
       <w:r>
         <w:rPr>
           <w:rFonts w:ascii="Arial" w:eastAsia="Times New Roman" w:hAnsi="Arial" w:cs="Arial"/>
           <w:sz w:val="24"/>
           <w:szCs w:val="24"/>
         </w:rPr>
-        <w:t xml:space="preserve"> be defined for each specific variable.</w:t>
-      </w:r>
+        <w:t>"</w:t>
+      </w:r>
+      <w:proofErr w:type="spellStart"/>
       <w:r>
         <w:rPr>
           <w:rFonts w:ascii="Arial" w:eastAsia="Times New Roman" w:hAnsi="Arial" w:cs="Arial"/>
           <w:sz w:val="24"/>
           <w:szCs w:val="24"/>
         </w:rPr>
-        <w:t xml:space="preserve"> Tables required for both python dash app as well as Laravel backend for admin panel has been defined in one go. </w:t>
-      </w:r>
+        <w:t>php</w:t>
+      </w:r>
+      <w:proofErr w:type="spellEnd"/>
       <w:r>
         <w:rPr>
           <w:rFonts w:ascii="Arial" w:eastAsia="Times New Roman" w:hAnsi="Arial" w:cs="Arial"/>
           <w:sz w:val="24"/>
           <w:szCs w:val="24"/>
         </w:rPr>
-        <w:t>"</w:t>
+        <w:t xml:space="preserve"> artisan migrate” command has been used to run the migration. </w:t>
+      </w:r>
+      <w:r>
+        <w:rPr>
+          <w:rFonts w:ascii="Arial" w:eastAsia="Times New Roman" w:hAnsi="Arial" w:cs="Arial"/>
+          <w:sz w:val="24"/>
+          <w:szCs w:val="24"/>
+        </w:rPr>
+        <w:t xml:space="preserve">Database section also has database seeders used to inject predefined data like admin names and password for super admin access. </w:t>
+      </w:r>
+      <w:r>
+        <w:rPr>
+          <w:rFonts w:ascii="Arial" w:eastAsia="Times New Roman" w:hAnsi="Arial" w:cs="Arial"/>
+          <w:sz w:val="24"/>
+          <w:szCs w:val="24"/>
+        </w:rPr>
+        <w:t xml:space="preserve"> “</w:t>
       </w:r>
       <w:proofErr w:type="spellStart"/>
-      <w:proofErr w:type="gramStart"/>
       <w:r>
         <w:rPr>
           <w:rFonts w:ascii="Arial" w:eastAsia="Times New Roman" w:hAnsi="Arial" w:cs="Arial"/>
@@ -12421,61 +12262,24 @@
         <w:t>php</w:t>
       </w:r>
       <w:proofErr w:type="spellEnd"/>
-      <w:proofErr w:type="gramEnd"/>
       <w:r>
         <w:rPr>
           <w:rFonts w:ascii="Arial" w:eastAsia="Times New Roman" w:hAnsi="Arial" w:cs="Arial"/>
           <w:sz w:val="24"/>
           <w:szCs w:val="24"/>
         </w:rPr>
-        <w:t xml:space="preserve"> artisan migrate” command has been used to run the migration. </w:t>
-      </w:r>
+        <w:t xml:space="preserve"> artisan </w:t>
+      </w:r>
+      <w:proofErr w:type="spellStart"/>
       <w:r>
         <w:rPr>
           <w:rFonts w:ascii="Arial" w:eastAsia="Times New Roman" w:hAnsi="Arial" w:cs="Arial"/>
           <w:sz w:val="24"/>
           <w:szCs w:val="24"/>
         </w:rPr>
-        <w:t xml:space="preserve">Database section also has database seeders used to inject predefined data like admin names and password for super admin access. </w:t>
-      </w:r>
-      <w:r>
-        <w:rPr>
-          <w:rFonts w:ascii="Arial" w:eastAsia="Times New Roman" w:hAnsi="Arial" w:cs="Arial"/>
-          <w:sz w:val="24"/>
-          <w:szCs w:val="24"/>
-        </w:rPr>
-        <w:t xml:space="preserve"> “</w:t>
-      </w:r>
-      <w:proofErr w:type="spellStart"/>
-      <w:r>
-        <w:rPr>
-          <w:rFonts w:ascii="Arial" w:eastAsia="Times New Roman" w:hAnsi="Arial" w:cs="Arial"/>
-          <w:sz w:val="24"/>
-          <w:szCs w:val="24"/>
-        </w:rPr>
-        <w:t>php</w:t>
+        <w:t>db:seed</w:t>
       </w:r>
       <w:proofErr w:type="spellEnd"/>
-      <w:r>
-        <w:rPr>
-          <w:rFonts w:ascii="Arial" w:eastAsia="Times New Roman" w:hAnsi="Arial" w:cs="Arial"/>
-          <w:sz w:val="24"/>
-          <w:szCs w:val="24"/>
-        </w:rPr>
-        <w:t xml:space="preserve"> artisan </w:t>
-      </w:r>
-      <w:proofErr w:type="spellStart"/>
-      <w:proofErr w:type="gramStart"/>
-      <w:r>
-        <w:rPr>
-          <w:rFonts w:ascii="Arial" w:eastAsia="Times New Roman" w:hAnsi="Arial" w:cs="Arial"/>
-          <w:sz w:val="24"/>
-          <w:szCs w:val="24"/>
-        </w:rPr>
-        <w:t>db:seed</w:t>
-      </w:r>
-      <w:proofErr w:type="spellEnd"/>
-      <w:proofErr w:type="gramEnd"/>
       <w:r>
         <w:rPr>
           <w:rFonts w:ascii="Arial" w:eastAsia="Times New Roman" w:hAnsi="Arial" w:cs="Arial"/>
@@ -12497,6 +12301,7 @@
       </w:pPr>
       <w:r>
         <w:rPr>
+          <w:rFonts w:ascii="Arial" w:hAnsi="Arial" w:cs="Arial"/>
           <w:noProof/>
         </w:rPr>
         <w:drawing>
@@ -12515,7 +12320,7 @@
                     <pic:cNvPicPr/>
                   </pic:nvPicPr>
                   <pic:blipFill>
-                    <a:blip r:embed="rId28"/>
+                    <a:blip r:embed="rId30"/>
                     <a:stretch>
                       <a:fillRect/>
                     </a:stretch>
@@ -12616,51 +12421,15 @@
           <w:sz w:val="24"/>
           <w:szCs w:val="24"/>
         </w:rPr>
-        <w:t xml:space="preserve"> have evolved, new frameworks like Code Igniter, Laravel were came into action with more sophisticated technical capabilities keeping the application faster, smarter, </w:t>
-      </w:r>
-      <w:proofErr w:type="gramStart"/>
+        <w:t xml:space="preserve"> have evolved, new frameworks like Code Igniter, Laravel were came into action with more sophisticated technical capabilities keeping the application faster, smarter, efficient  and easy to use.</w:t>
+      </w:r>
       <w:r>
         <w:rPr>
           <w:rFonts w:ascii="Arial" w:eastAsia="Times New Roman" w:hAnsi="Arial" w:cs="Arial"/>
           <w:sz w:val="24"/>
           <w:szCs w:val="24"/>
         </w:rPr>
-        <w:t>efficient  and</w:t>
-      </w:r>
-      <w:proofErr w:type="gramEnd"/>
-      <w:r>
-        <w:rPr>
-          <w:rFonts w:ascii="Arial" w:eastAsia="Times New Roman" w:hAnsi="Arial" w:cs="Arial"/>
-          <w:sz w:val="24"/>
-          <w:szCs w:val="24"/>
-        </w:rPr>
-        <w:t xml:space="preserve"> easy to use.</w:t>
-      </w:r>
-      <w:r>
-        <w:rPr>
-          <w:rFonts w:ascii="Arial" w:eastAsia="Times New Roman" w:hAnsi="Arial" w:cs="Arial"/>
-          <w:sz w:val="24"/>
-          <w:szCs w:val="24"/>
-        </w:rPr>
-        <w:t xml:space="preserve"> Laravel uses MVC </w:t>
-      </w:r>
-      <w:proofErr w:type="gramStart"/>
-      <w:r>
-        <w:rPr>
-          <w:rFonts w:ascii="Arial" w:eastAsia="Times New Roman" w:hAnsi="Arial" w:cs="Arial"/>
-          <w:sz w:val="24"/>
-          <w:szCs w:val="24"/>
-        </w:rPr>
-        <w:t>Architecture(</w:t>
-      </w:r>
-      <w:proofErr w:type="gramEnd"/>
-      <w:r>
-        <w:rPr>
-          <w:rFonts w:ascii="Arial" w:eastAsia="Times New Roman" w:hAnsi="Arial" w:cs="Arial"/>
-          <w:sz w:val="24"/>
-          <w:szCs w:val="24"/>
-        </w:rPr>
-        <w:t xml:space="preserve">Model, </w:t>
+        <w:t xml:space="preserve"> Laravel uses MVC Architecture(Model, </w:t>
       </w:r>
       <w:r>
         <w:rPr>
@@ -12742,25 +12511,7 @@
           <w:sz w:val="24"/>
           <w:szCs w:val="24"/>
         </w:rPr>
-        <w:t xml:space="preserve"> Laravel uses power DB management system called eloquent </w:t>
-      </w:r>
-      <w:proofErr w:type="gramStart"/>
-      <w:r>
-        <w:rPr>
-          <w:rFonts w:ascii="Arial" w:eastAsia="Times New Roman" w:hAnsi="Arial" w:cs="Arial"/>
-          <w:sz w:val="24"/>
-          <w:szCs w:val="24"/>
-        </w:rPr>
-        <w:t>ORM(</w:t>
-      </w:r>
-      <w:proofErr w:type="gramEnd"/>
-      <w:r>
-        <w:rPr>
-          <w:rFonts w:ascii="Arial" w:eastAsia="Times New Roman" w:hAnsi="Arial" w:cs="Arial"/>
-          <w:sz w:val="24"/>
-          <w:szCs w:val="24"/>
-        </w:rPr>
-        <w:t>Object relational Mapper)</w:t>
+        <w:t xml:space="preserve"> Laravel uses power DB management system called eloquent ORM(Object relational Mapper)</w:t>
       </w:r>
       <w:r>
         <w:rPr>
@@ -12896,36 +12647,16 @@
           <w:sz w:val="24"/>
           <w:szCs w:val="24"/>
         </w:rPr>
-        <w:t xml:space="preserve">Brunello et </w:t>
-      </w:r>
-      <w:proofErr w:type="gramStart"/>
-      <w:r>
-        <w:rPr>
-          <w:rFonts w:ascii="Arial" w:hAnsi="Arial" w:cs="Arial"/>
-          <w:color w:val="000000"/>
-          <w:sz w:val="24"/>
-          <w:szCs w:val="24"/>
-        </w:rPr>
-        <w:t>al</w:t>
-      </w:r>
-      <w:r>
-        <w:rPr>
-          <w:rFonts w:ascii="Arial" w:hAnsi="Arial" w:cs="Arial"/>
-          <w:color w:val="000000"/>
-          <w:sz w:val="24"/>
-          <w:szCs w:val="24"/>
-        </w:rPr>
-        <w:t xml:space="preserve"> .</w:t>
-      </w:r>
-      <w:proofErr w:type="gramEnd"/>
-      <w:r>
-        <w:rPr>
-          <w:rFonts w:ascii="Arial" w:hAnsi="Arial" w:cs="Arial"/>
-          <w:color w:val="000000"/>
-          <w:sz w:val="24"/>
-          <w:szCs w:val="24"/>
-        </w:rPr>
-        <w:t xml:space="preserve"> seem to have effectively utilized </w:t>
+        <w:t>Brunello et al</w:t>
+      </w:r>
+      <w:r>
+        <w:rPr>
+          <w:rFonts w:ascii="Arial" w:hAnsi="Arial" w:cs="Arial"/>
+          <w:color w:val="000000"/>
+          <w:sz w:val="24"/>
+          <w:szCs w:val="24"/>
+        </w:rPr>
+        <w:t xml:space="preserve"> . seem to have effectively utilized </w:t>
       </w:r>
       <w:r>
         <w:rPr>
@@ -12994,17 +12725,7 @@
           <w:sz w:val="24"/>
           <w:szCs w:val="24"/>
         </w:rPr>
-        <w:t xml:space="preserve"> ARIMA Forecast and observed value graph</w:t>
-      </w:r>
-      <w:r>
-        <w:rPr>
-          <w:rFonts w:ascii="Arial" w:eastAsia="Times New Roman" w:hAnsi="Arial" w:cs="Arial"/>
-          <w:i/>
-          <w:iCs/>
-          <w:sz w:val="24"/>
-          <w:szCs w:val="24"/>
-        </w:rPr>
-        <w:t xml:space="preserve"> on Russian data</w:t>
+        <w:t xml:space="preserve"> ARIMA Forecast and observed value graph on Russian data</w:t>
       </w:r>
     </w:p>
     <w:p>
@@ -13083,7 +12804,7 @@
                     <pic:cNvPicPr/>
                   </pic:nvPicPr>
                   <pic:blipFill rotWithShape="1">
-                    <a:blip r:embed="rId29"/>
+                    <a:blip r:embed="rId31"/>
                     <a:srcRect l="1345" t="2005" r="1351" b="2070"/>
                     <a:stretch/>
                   </pic:blipFill>
@@ -13134,47 +12855,7 @@
           <w:sz w:val="24"/>
           <w:szCs w:val="24"/>
         </w:rPr>
-        <w:t xml:space="preserve">A lower AIC score means a better predicting model. If the order is set too high, it could result in a high AIC value, this stops us from overfitting the training data. BIC is similar to </w:t>
-      </w:r>
-      <w:proofErr w:type="gramStart"/>
-      <w:r>
-        <w:rPr>
-          <w:rFonts w:ascii="Arial" w:hAnsi="Arial" w:cs="Arial"/>
-          <w:color w:val="000000"/>
-          <w:sz w:val="24"/>
-          <w:szCs w:val="24"/>
-        </w:rPr>
-        <w:t>AIC,</w:t>
-      </w:r>
-      <w:proofErr w:type="gramEnd"/>
-      <w:r>
-        <w:rPr>
-          <w:rFonts w:ascii="Arial" w:hAnsi="Arial" w:cs="Arial"/>
-          <w:color w:val="000000"/>
-          <w:sz w:val="24"/>
-          <w:szCs w:val="24"/>
-        </w:rPr>
-        <w:t xml:space="preserve"> lower BIC indicates a better model. BIC likes to choose a simple model with the lower order. AIC is better at predictive </w:t>
-      </w:r>
-      <w:proofErr w:type="gramStart"/>
-      <w:r>
-        <w:rPr>
-          <w:rFonts w:ascii="Arial" w:hAnsi="Arial" w:cs="Arial"/>
-          <w:color w:val="000000"/>
-          <w:sz w:val="24"/>
-          <w:szCs w:val="24"/>
-        </w:rPr>
-        <w:t>models</w:t>
-      </w:r>
-      <w:proofErr w:type="gramEnd"/>
-      <w:r>
-        <w:rPr>
-          <w:rFonts w:ascii="Arial" w:hAnsi="Arial" w:cs="Arial"/>
-          <w:color w:val="000000"/>
-          <w:sz w:val="24"/>
-          <w:szCs w:val="24"/>
-        </w:rPr>
-        <w:t xml:space="preserve"> but BIC is choosing a good explanatory model.</w:t>
+        <w:t>A lower AIC score means a better predicting model. If the order is set too high, it could result in a high AIC value, this stops us from overfitting the training data. BIC is similar to AIC, lower BIC indicates a better model. BIC likes to choose a simple model with the lower order. AIC is better at predictive models but BIC is choosing a good explanatory model.</w:t>
       </w:r>
     </w:p>
     <w:p>
@@ -13212,7 +12893,7 @@
                     <pic:cNvPicPr/>
                   </pic:nvPicPr>
                   <pic:blipFill>
-                    <a:blip r:embed="rId30"/>
+                    <a:blip r:embed="rId32"/>
                     <a:stretch>
                       <a:fillRect/>
                     </a:stretch>
@@ -13265,17 +12946,7 @@
           <w:sz w:val="24"/>
           <w:szCs w:val="24"/>
         </w:rPr>
-        <w:t xml:space="preserve"> AIC and BIC Score in ascending order</w:t>
-      </w:r>
-      <w:r>
-        <w:rPr>
-          <w:rFonts w:ascii="Arial" w:eastAsia="Times New Roman" w:hAnsi="Arial" w:cs="Arial"/>
-          <w:i/>
-          <w:iCs/>
-          <w:sz w:val="24"/>
-          <w:szCs w:val="24"/>
-        </w:rPr>
-        <w:t xml:space="preserve"> on Russian data</w:t>
+        <w:t xml:space="preserve"> AIC and BIC Score in ascending order on Russian data</w:t>
       </w:r>
     </w:p>
     <w:p>
@@ -13344,7 +13015,7 @@
                     <pic:cNvPicPr/>
                   </pic:nvPicPr>
                   <pic:blipFill rotWithShape="1">
-                    <a:blip r:embed="rId31"/>
+                    <a:blip r:embed="rId33"/>
                     <a:srcRect l="1240" t="1643" r="2006" b="1024"/>
                     <a:stretch/>
                   </pic:blipFill>
@@ -13404,17 +13075,7 @@
           <w:sz w:val="24"/>
           <w:szCs w:val="24"/>
         </w:rPr>
-        <w:t xml:space="preserve"> ACF and PACF to choose the model in ARIMA</w:t>
-      </w:r>
-      <w:r>
-        <w:rPr>
-          <w:rFonts w:ascii="Arial" w:eastAsia="Times New Roman" w:hAnsi="Arial" w:cs="Arial"/>
-          <w:i/>
-          <w:iCs/>
-          <w:sz w:val="24"/>
-          <w:szCs w:val="24"/>
-        </w:rPr>
-        <w:t xml:space="preserve"> on Russian data</w:t>
+        <w:t xml:space="preserve"> ACF and PACF to choose the model in ARIMA on Russian data</w:t>
       </w:r>
     </w:p>
     <w:p>
@@ -13448,27 +13109,7 @@
           <w:szCs w:val="24"/>
         </w:rPr>
         <w:lastRenderedPageBreak/>
-        <w:t xml:space="preserve">From fig 4.13, In the above ACF and PACF, we can see ACF tails off and PACF cuts off since we have a MA(q) model. So this is an </w:t>
-      </w:r>
-      <w:proofErr w:type="gramStart"/>
-      <w:r>
-        <w:rPr>
-          <w:rFonts w:ascii="Arial" w:hAnsi="Arial" w:cs="Arial"/>
-          <w:color w:val="000000"/>
-          <w:sz w:val="24"/>
-          <w:szCs w:val="24"/>
-        </w:rPr>
-        <w:t>AR(</w:t>
-      </w:r>
-      <w:proofErr w:type="gramEnd"/>
-      <w:r>
-        <w:rPr>
-          <w:rFonts w:ascii="Arial" w:hAnsi="Arial" w:cs="Arial"/>
-          <w:color w:val="000000"/>
-          <w:sz w:val="24"/>
-          <w:szCs w:val="24"/>
-        </w:rPr>
-        <w:t>1) Model.</w:t>
+        <w:t>From fig 4.13, In the above ACF and PACF, we can see ACF tails off and PACF cuts off since we have a MA(q) model. So this is an AR(1) Model.</w:t>
       </w:r>
     </w:p>
     <w:p>
@@ -13505,7 +13146,7 @@
                     <pic:cNvPicPr/>
                   </pic:nvPicPr>
                   <pic:blipFill rotWithShape="1">
-                    <a:blip r:embed="rId32"/>
+                    <a:blip r:embed="rId34"/>
                     <a:srcRect b="2525"/>
                     <a:stretch/>
                   </pic:blipFill>
@@ -13562,17 +13203,7 @@
           <w:sz w:val="24"/>
           <w:szCs w:val="24"/>
         </w:rPr>
-        <w:t xml:space="preserve"> Sarimax Model Results with order (1,0,0)</w:t>
-      </w:r>
-      <w:r>
-        <w:rPr>
-          <w:rFonts w:ascii="Arial" w:eastAsia="Times New Roman" w:hAnsi="Arial" w:cs="Arial"/>
-          <w:i/>
-          <w:iCs/>
-          <w:sz w:val="24"/>
-          <w:szCs w:val="24"/>
-        </w:rPr>
-        <w:t xml:space="preserve"> on Russian data</w:t>
+        <w:t xml:space="preserve"> Sarimax Model Results with order (1,0,0) on Russian data</w:t>
       </w:r>
     </w:p>
     <w:p>
@@ -13671,7 +13302,7 @@
                     <pic:cNvPicPr/>
                   </pic:nvPicPr>
                   <pic:blipFill>
-                    <a:blip r:embed="rId33"/>
+                    <a:blip r:embed="rId35"/>
                     <a:stretch>
                       <a:fillRect/>
                     </a:stretch>
@@ -13724,17 +13355,7 @@
           <w:sz w:val="24"/>
           <w:szCs w:val="24"/>
         </w:rPr>
-        <w:t xml:space="preserve"> grid search result from ARIMA Model</w:t>
-      </w:r>
-      <w:r>
-        <w:rPr>
-          <w:rFonts w:ascii="Arial" w:eastAsia="Times New Roman" w:hAnsi="Arial" w:cs="Arial"/>
-          <w:i/>
-          <w:iCs/>
-          <w:sz w:val="24"/>
-          <w:szCs w:val="24"/>
-        </w:rPr>
-        <w:t xml:space="preserve"> on Russian data</w:t>
+        <w:t xml:space="preserve"> grid search result from ARIMA Model on Russian data</w:t>
       </w:r>
     </w:p>
     <w:p>
@@ -13777,27 +13398,7 @@
           <w:sz w:val="24"/>
           <w:szCs w:val="24"/>
         </w:rPr>
-        <w:t>4.4.2</w:t>
-      </w:r>
-      <w:r>
-        <w:rPr>
-          <w:rFonts w:ascii="Arial" w:hAnsi="Arial" w:cs="Arial"/>
-          <w:b/>
-          <w:bCs/>
-          <w:sz w:val="24"/>
-          <w:szCs w:val="24"/>
-        </w:rPr>
-        <w:t xml:space="preserve"> </w:t>
-      </w:r>
-      <w:r>
-        <w:rPr>
-          <w:rFonts w:ascii="Arial" w:hAnsi="Arial" w:cs="Arial"/>
-          <w:b/>
-          <w:bCs/>
-          <w:sz w:val="24"/>
-          <w:szCs w:val="24"/>
-        </w:rPr>
-        <w:t>Prediction using Vector Auto Regression Models (VAR Model)</w:t>
+        <w:t>4.4.2 Prediction using Vector Auto Regression Models (VAR Model)</w:t>
       </w:r>
     </w:p>
     <w:p>
@@ -13818,43 +13419,7 @@
           <w:sz w:val="24"/>
           <w:szCs w:val="24"/>
         </w:rPr>
-        <w:t>Another Model used for the time series data is the VAR model</w:t>
-      </w:r>
-      <w:r>
-        <w:rPr>
-          <w:rFonts w:ascii="Arial" w:hAnsi="Arial" w:cs="Arial"/>
-          <w:color w:val="000000"/>
-          <w:sz w:val="24"/>
-          <w:szCs w:val="24"/>
-        </w:rPr>
-        <w:t xml:space="preserve"> (</w:t>
-      </w:r>
-      <w:r>
-        <w:rPr>
-          <w:rFonts w:ascii="Arial" w:hAnsi="Arial" w:cs="Arial"/>
-          <w:color w:val="000000"/>
-          <w:sz w:val="24"/>
-          <w:szCs w:val="24"/>
-        </w:rPr>
-        <w:t>Vector Auto Regression</w:t>
-      </w:r>
-      <w:r>
-        <w:rPr>
-          <w:rFonts w:ascii="Arial" w:hAnsi="Arial" w:cs="Arial"/>
-          <w:color w:val="000000"/>
-          <w:sz w:val="24"/>
-          <w:szCs w:val="24"/>
-        </w:rPr>
-        <w:t>)</w:t>
-      </w:r>
-      <w:r>
-        <w:rPr>
-          <w:rFonts w:ascii="Arial" w:hAnsi="Arial" w:cs="Arial"/>
-          <w:color w:val="000000"/>
-          <w:sz w:val="24"/>
-          <w:szCs w:val="24"/>
-        </w:rPr>
-        <w:t xml:space="preserve">. The reason behind using this model is that it helps in forecasting models based on multiple variables in time series. Usually, we use single variable and sequential time for time series analysis. But here I was able to include multiple variables in the model as you can see in the figure. </w:t>
+        <w:t xml:space="preserve">Another Model used for the time series data is the VAR model (Vector Auto Regression). The reason behind using this model is that it helps in forecasting models based on multiple variables in time series. Usually, we use single variable and sequential time for time series analysis. But here I was able to include multiple variables in the model as you can see in the figure. </w:t>
       </w:r>
       <w:r>
         <w:rPr>
@@ -13909,7 +13474,7 @@
                     <pic:cNvPicPr/>
                   </pic:nvPicPr>
                   <pic:blipFill>
-                    <a:blip r:embed="rId34"/>
+                    <a:blip r:embed="rId36"/>
                     <a:stretch>
                       <a:fillRect/>
                     </a:stretch>
@@ -13962,17 +13527,7 @@
           <w:sz w:val="24"/>
           <w:szCs w:val="24"/>
         </w:rPr>
-        <w:t xml:space="preserve"> predicting future values in VAR Model</w:t>
-      </w:r>
-      <w:r>
-        <w:rPr>
-          <w:rFonts w:ascii="Arial" w:eastAsia="Times New Roman" w:hAnsi="Arial" w:cs="Arial"/>
-          <w:i/>
-          <w:iCs/>
-          <w:sz w:val="24"/>
-          <w:szCs w:val="24"/>
-        </w:rPr>
-        <w:t xml:space="preserve"> on Russian data</w:t>
+        <w:t xml:space="preserve"> predicting future values in VAR Model on Russian data</w:t>
       </w:r>
     </w:p>
     <w:p>
@@ -14031,7 +13586,7 @@
                     <pic:cNvPicPr/>
                   </pic:nvPicPr>
                   <pic:blipFill>
-                    <a:blip r:embed="rId35"/>
+                    <a:blip r:embed="rId37"/>
                     <a:stretch>
                       <a:fillRect/>
                     </a:stretch>
@@ -14084,17 +13639,7 @@
           <w:sz w:val="24"/>
           <w:szCs w:val="24"/>
         </w:rPr>
-        <w:t xml:space="preserve"> Regression result summary from VAR Models</w:t>
-      </w:r>
-      <w:r>
-        <w:rPr>
-          <w:rFonts w:ascii="Arial" w:eastAsia="Times New Roman" w:hAnsi="Arial" w:cs="Arial"/>
-          <w:i/>
-          <w:iCs/>
-          <w:sz w:val="24"/>
-          <w:szCs w:val="24"/>
-        </w:rPr>
-        <w:t xml:space="preserve"> on Russian data</w:t>
+        <w:t xml:space="preserve"> Regression result summary from VAR Models on Russian data</w:t>
       </w:r>
     </w:p>
     <w:p>
@@ -14173,7 +13718,7 @@
                     </pic:cNvPicPr>
                   </pic:nvPicPr>
                   <pic:blipFill>
-                    <a:blip r:embed="rId36" cstate="print">
+                    <a:blip r:embed="rId38" cstate="print">
                       <a:extLst>
                         <a:ext uri="{28A0092B-C50C-407E-A947-70E740481C1C}">
                           <a14:useLocalDpi xmlns:a14="http://schemas.microsoft.com/office/drawing/2010/main" val="0"/>
@@ -14247,17 +13792,7 @@
           <w:sz w:val="24"/>
           <w:szCs w:val="24"/>
         </w:rPr>
-        <w:t>Plot of Forecast vs Actuals from VAR Models</w:t>
-      </w:r>
-      <w:r>
-        <w:rPr>
-          <w:rFonts w:ascii="Arial" w:eastAsia="Times New Roman" w:hAnsi="Arial" w:cs="Arial"/>
-          <w:i/>
-          <w:iCs/>
-          <w:sz w:val="24"/>
-          <w:szCs w:val="24"/>
-        </w:rPr>
-        <w:t xml:space="preserve"> on Russian data</w:t>
+        <w:t>Plot of Forecast vs Actuals from VAR Models on Russian data</w:t>
       </w:r>
     </w:p>
     <w:p>
@@ -14397,7 +13932,7 @@
                     <pic:cNvPicPr/>
                   </pic:nvPicPr>
                   <pic:blipFill>
-                    <a:blip r:embed="rId37"/>
+                    <a:blip r:embed="rId39"/>
                     <a:stretch>
                       <a:fillRect/>
                     </a:stretch>
@@ -14460,17 +13995,7 @@
           <w:sz w:val="24"/>
           <w:szCs w:val="24"/>
         </w:rPr>
-        <w:t>Plot of Forecast vs Actuals from VAR Models</w:t>
-      </w:r>
-      <w:r>
-        <w:rPr>
-          <w:rFonts w:ascii="Arial" w:eastAsia="Times New Roman" w:hAnsi="Arial" w:cs="Arial"/>
-          <w:i/>
-          <w:iCs/>
-          <w:sz w:val="24"/>
-          <w:szCs w:val="24"/>
-        </w:rPr>
-        <w:t xml:space="preserve"> on Russian data</w:t>
+        <w:t>Plot of Forecast vs Actuals from VAR Models on Russian data</w:t>
       </w:r>
     </w:p>
     <w:p>
@@ -14523,7 +14048,7 @@
                     <pic:cNvPicPr/>
                   </pic:nvPicPr>
                   <pic:blipFill>
-                    <a:blip r:embed="rId38"/>
+                    <a:blip r:embed="rId40"/>
                     <a:stretch>
                       <a:fillRect/>
                     </a:stretch>
@@ -14586,17 +14111,7 @@
           <w:sz w:val="24"/>
           <w:szCs w:val="24"/>
         </w:rPr>
-        <w:t>Plot of Forecast vs Actuals from AR Models</w:t>
-      </w:r>
-      <w:r>
-        <w:rPr>
-          <w:rFonts w:ascii="Arial" w:eastAsia="Times New Roman" w:hAnsi="Arial" w:cs="Arial"/>
-          <w:i/>
-          <w:iCs/>
-          <w:sz w:val="24"/>
-          <w:szCs w:val="24"/>
-        </w:rPr>
-        <w:t xml:space="preserve"> on Russian data</w:t>
+        <w:t>Plot of Forecast vs Actuals from AR Models on Russian data</w:t>
       </w:r>
     </w:p>
     <w:p>
@@ -14617,27 +14132,7 @@
           <w:sz w:val="24"/>
           <w:szCs w:val="24"/>
         </w:rPr>
-        <w:t xml:space="preserve">In this fig 4.18, the blue line is the test </w:t>
-      </w:r>
-      <w:proofErr w:type="gramStart"/>
-      <w:r>
-        <w:rPr>
-          <w:rFonts w:ascii="Arial" w:hAnsi="Arial" w:cs="Arial"/>
-          <w:color w:val="000000"/>
-          <w:sz w:val="24"/>
-          <w:szCs w:val="24"/>
-        </w:rPr>
-        <w:t>data</w:t>
-      </w:r>
-      <w:proofErr w:type="gramEnd"/>
-      <w:r>
-        <w:rPr>
-          <w:rFonts w:ascii="Arial" w:hAnsi="Arial" w:cs="Arial"/>
-          <w:color w:val="000000"/>
-          <w:sz w:val="24"/>
-          <w:szCs w:val="24"/>
-        </w:rPr>
-        <w:t xml:space="preserve"> and the red line is the predicted values. I have AR 1 Model with one window.</w:t>
+        <w:t>In this fig 4.18, the blue line is the test data and the red line is the predicted values. I have AR 1 Model with one window.</w:t>
       </w:r>
     </w:p>
     <w:p>
@@ -14736,7 +14231,7 @@
                     <pic:cNvPicPr/>
                   </pic:nvPicPr>
                   <pic:blipFill>
-                    <a:blip r:embed="rId39"/>
+                    <a:blip r:embed="rId41"/>
                     <a:stretch>
                       <a:fillRect/>
                     </a:stretch>
@@ -14799,17 +14294,7 @@
           <w:sz w:val="24"/>
           <w:szCs w:val="24"/>
         </w:rPr>
-        <w:t>Plot of Forecast vs Actuals from AR Models</w:t>
-      </w:r>
-      <w:r>
-        <w:rPr>
-          <w:rFonts w:ascii="Arial" w:eastAsia="Times New Roman" w:hAnsi="Arial" w:cs="Arial"/>
-          <w:i/>
-          <w:iCs/>
-          <w:sz w:val="24"/>
-          <w:szCs w:val="24"/>
-        </w:rPr>
-        <w:t xml:space="preserve"> on Russian data</w:t>
+        <w:t>Plot of Forecast vs Actuals from AR Models on Russian data</w:t>
       </w:r>
     </w:p>
     <w:p>
@@ -14854,27 +14339,7 @@
           <w:sz w:val="24"/>
           <w:szCs w:val="24"/>
         </w:rPr>
-        <w:t xml:space="preserve"> have done studies on Neural networks using a Decision Tree classifier to distinguish between complex features. Here </w:t>
-      </w:r>
-      <w:proofErr w:type="gramStart"/>
-      <w:r>
-        <w:rPr>
-          <w:rFonts w:ascii="Arial" w:hAnsi="Arial" w:cs="Arial"/>
-          <w:color w:val="000000"/>
-          <w:sz w:val="24"/>
-          <w:szCs w:val="24"/>
-        </w:rPr>
-        <w:t>this goals</w:t>
-      </w:r>
-      <w:proofErr w:type="gramEnd"/>
-      <w:r>
-        <w:rPr>
-          <w:rFonts w:ascii="Arial" w:hAnsi="Arial" w:cs="Arial"/>
-          <w:color w:val="000000"/>
-          <w:sz w:val="24"/>
-          <w:szCs w:val="24"/>
-        </w:rPr>
-        <w:t xml:space="preserve"> are to separate the risk group and non-risk groups based on the feature called risk. I got 99.62 training accuracy and a hundred per cent testing accuracy.</w:t>
+        <w:t xml:space="preserve"> have done studies on Neural networks using a Decision Tree classifier to distinguish between complex features. Here this goals are to separate the risk group and non-risk groups based on the feature called risk. I got 99.62 training accuracy and a hundred per cent testing accuracy.</w:t>
       </w:r>
     </w:p>
     <w:p>
@@ -14884,7 +14349,7 @@
         <w:adjustRightInd w:val="0"/>
         <w:spacing w:after="0" w:line="240" w:lineRule="auto"/>
         <w:rPr>
-          <w:rFonts w:ascii="NimbusSanL-Bold" w:hAnsi="NimbusSanL-Bold" w:cs="NimbusSanL-Bold"/>
+          <w:rFonts w:ascii="Arial" w:hAnsi="Arial" w:cs="Arial"/>
           <w:b/>
           <w:bCs/>
           <w:sz w:val="39"/>
@@ -14893,7 +14358,7 @@
       </w:pPr>
       <w:r>
         <w:rPr>
-          <w:rFonts w:ascii="NimbusSanL-Bold" w:hAnsi="NimbusSanL-Bold" w:cs="NimbusSanL-Bold"/>
+          <w:rFonts w:ascii="Arial" w:hAnsi="Arial" w:cs="Arial"/>
           <w:b/>
           <w:bCs/>
           <w:sz w:val="39"/>
@@ -14909,7 +14374,7 @@
         <w:adjustRightInd w:val="0"/>
         <w:spacing w:after="0" w:line="360" w:lineRule="auto"/>
         <w:rPr>
-          <w:rFonts w:ascii="NimbusSanL-Bold" w:hAnsi="NimbusSanL-Bold" w:cs="NimbusSanL-Bold"/>
+          <w:rFonts w:ascii="Arial" w:hAnsi="Arial" w:cs="Arial"/>
           <w:b/>
           <w:bCs/>
           <w:sz w:val="47"/>
@@ -14918,7 +14383,7 @@
       </w:pPr>
       <w:r>
         <w:rPr>
-          <w:rFonts w:ascii="NimbusSanL-Bold" w:hAnsi="NimbusSanL-Bold" w:cs="NimbusSanL-Bold"/>
+          <w:rFonts w:ascii="Arial" w:hAnsi="Arial" w:cs="Arial"/>
           <w:b/>
           <w:bCs/>
           <w:sz w:val="47"/>
@@ -14950,25 +14415,7 @@
           <w:szCs w:val="24"/>
         </w:rPr>
         <w:lastRenderedPageBreak/>
-        <w:t xml:space="preserve">understand how efficient and precise this model is.  </w:t>
-      </w:r>
-      <w:proofErr w:type="gramStart"/>
-      <w:r>
-        <w:rPr>
-          <w:rFonts w:ascii="Arial" w:hAnsi="Arial" w:cs="Arial"/>
-          <w:sz w:val="24"/>
-          <w:szCs w:val="24"/>
-        </w:rPr>
-        <w:t>Despite the fact that</w:t>
-      </w:r>
-      <w:proofErr w:type="gramEnd"/>
-      <w:r>
-        <w:rPr>
-          <w:rFonts w:ascii="Arial" w:hAnsi="Arial" w:cs="Arial"/>
-          <w:sz w:val="24"/>
-          <w:szCs w:val="24"/>
-        </w:rPr>
-        <w:t xml:space="preserve"> the model below was constructed using a Russian dataset. The live dashboard and modeling for the final product will be based on the whole country's master dataset.</w:t>
+        <w:t>understand how efficient and precise this model is.  Despite the fact that the model below was constructed using a Russian dataset. The live dashboard and modeling for the final product will be based on the whole country's master dataset.</w:t>
       </w:r>
     </w:p>
     <w:p>
@@ -15011,7 +14458,7 @@
                     <pic:cNvPicPr/>
                   </pic:nvPicPr>
                   <pic:blipFill rotWithShape="1">
-                    <a:blip r:embed="rId40"/>
+                    <a:blip r:embed="rId42"/>
                     <a:srcRect l="1104" t="1579" r="1243" b="2492"/>
                     <a:stretch/>
                   </pic:blipFill>
@@ -15081,17 +14528,7 @@
           <w:sz w:val="24"/>
           <w:szCs w:val="24"/>
         </w:rPr>
-        <w:t>ARIMA Diagnostic plots</w:t>
-      </w:r>
-      <w:r>
-        <w:rPr>
-          <w:rFonts w:ascii="Arial" w:eastAsia="Times New Roman" w:hAnsi="Arial" w:cs="Arial"/>
-          <w:i/>
-          <w:iCs/>
-          <w:sz w:val="24"/>
-          <w:szCs w:val="24"/>
-        </w:rPr>
-        <w:t xml:space="preserve"> on Russian data</w:t>
+        <w:t>ARIMA Diagnostic plots on Russian data</w:t>
       </w:r>
     </w:p>
     <w:p>
@@ -15157,7 +14594,7 @@
                     <pic:cNvPicPr/>
                   </pic:nvPicPr>
                   <pic:blipFill>
-                    <a:blip r:embed="rId41"/>
+                    <a:blip r:embed="rId43"/>
                     <a:stretch>
                       <a:fillRect/>
                     </a:stretch>
@@ -15218,17 +14655,7 @@
           <w:sz w:val="24"/>
           <w:szCs w:val="24"/>
         </w:rPr>
-        <w:t>Plot of Forecast vs Actuals from VAR Models</w:t>
-      </w:r>
-      <w:r>
-        <w:rPr>
-          <w:rFonts w:ascii="Arial" w:eastAsia="Times New Roman" w:hAnsi="Arial" w:cs="Arial"/>
-          <w:i/>
-          <w:iCs/>
-          <w:sz w:val="24"/>
-          <w:szCs w:val="24"/>
-        </w:rPr>
-        <w:t xml:space="preserve"> on Russian data</w:t>
+        <w:t>Plot of Forecast vs Actuals from VAR Models on Russian data</w:t>
       </w:r>
     </w:p>
     <w:p>
@@ -15465,25 +14892,7 @@
           <w:sz w:val="24"/>
           <w:szCs w:val="24"/>
         </w:rPr>
-        <w:t xml:space="preserve">Data Security has become an important concern in this era. Even though the suicide dataset is publicly available on the internet, I have followed the best practices in data security to ensure there is no data leakage. I have used encrypted windows drive to store the data. Whole project codes are updated from time to time to GitHub private repository.  Any information related to this study has been considered for data security and ethical practices before </w:t>
-      </w:r>
-      <w:proofErr w:type="gramStart"/>
-      <w:r>
-        <w:rPr>
-          <w:rFonts w:ascii="Arial" w:hAnsi="Arial" w:cs="Arial"/>
-          <w:sz w:val="24"/>
-          <w:szCs w:val="24"/>
-        </w:rPr>
-        <w:t>actually using</w:t>
-      </w:r>
-      <w:proofErr w:type="gramEnd"/>
-      <w:r>
-        <w:rPr>
-          <w:rFonts w:ascii="Arial" w:hAnsi="Arial" w:cs="Arial"/>
-          <w:sz w:val="24"/>
-          <w:szCs w:val="24"/>
-        </w:rPr>
-        <w:t xml:space="preserve"> them. No personal information is used in this study. For web applications, files are kept in a private repository and used that repo to pull changes to the live mocha host server.</w:t>
+        <w:t>Data Security has become an important concern in this era. Even though the suicide dataset is publicly available on the internet, I have followed the best practices in data security to ensure there is no data leakage. I have used encrypted windows drive to store the data. Whole project codes are updated from time to time to GitHub private repository.  Any information related to this study has been considered for data security and ethical practices before actually using them. No personal information is used in this study. For web applications, files are kept in a private repository and used that repo to pull changes to the live mocha host server.</w:t>
       </w:r>
     </w:p>
     <w:p>
@@ -15638,25 +15047,7 @@
           <w:sz w:val="24"/>
           <w:szCs w:val="24"/>
         </w:rPr>
-        <w:t xml:space="preserve">MS Word and notepad are used for reporting and notes. PowerPoint is a presentation software that allows you to create slides. PDF files are managed with Adobe Acrobat DC. </w:t>
-      </w:r>
-      <w:proofErr w:type="gramStart"/>
-      <w:r>
-        <w:rPr>
-          <w:rFonts w:ascii="Arial" w:hAnsi="Arial" w:cs="Arial"/>
-          <w:sz w:val="24"/>
-          <w:szCs w:val="24"/>
-        </w:rPr>
-        <w:t>!pip</w:t>
-      </w:r>
-      <w:proofErr w:type="gramEnd"/>
-      <w:r>
-        <w:rPr>
-          <w:rFonts w:ascii="Arial" w:hAnsi="Arial" w:cs="Arial"/>
-          <w:sz w:val="24"/>
-          <w:szCs w:val="24"/>
-        </w:rPr>
-        <w:t xml:space="preserve"> and git commands are run via the built-in terminal in Visual Studio, Anaconda Prompt, and Windows Terminal. The entire project is run on the Windows operating system. The browsers utilized in this experiment are Google Chrome and Mozilla Firefox.</w:t>
+        <w:t>MS Word and notepad are used for reporting and notes. PowerPoint is a presentation software that allows you to create slides. PDF files are managed with Adobe Acrobat DC. !pip and git commands are run via the built-in terminal in Visual Studio, Anaconda Prompt, and Windows Terminal. The entire project is run on the Windows operating system. The browsers utilized in this experiment are Google Chrome and Mozilla Firefox.</w:t>
       </w:r>
     </w:p>
     <w:p>
@@ -15698,21 +15089,7 @@
         <w:rPr>
           <w:rFonts w:ascii="Arial" w:hAnsi="Arial" w:cs="Arial"/>
         </w:rPr>
-        <w:t xml:space="preserve">To begin, consider some recent unethical events. When a researcher's action has a negative impact on participants or society, it is considered harm. There are </w:t>
-      </w:r>
-      <w:proofErr w:type="gramStart"/>
-      <w:r>
-        <w:rPr>
-          <w:rFonts w:ascii="Arial" w:hAnsi="Arial" w:cs="Arial"/>
-        </w:rPr>
-        <w:t>a number of</w:t>
-      </w:r>
-      <w:proofErr w:type="gramEnd"/>
-      <w:r>
-        <w:rPr>
-          <w:rFonts w:ascii="Arial" w:hAnsi="Arial" w:cs="Arial"/>
-        </w:rPr>
-        <w:t xml:space="preserve"> reasons why researchers' actions cause so much harm for society or people. Likewise, one of the most obvious examples of such accidents was Human Radiation Experiments </w:t>
+        <w:t xml:space="preserve">To begin, consider some recent unethical events. When a researcher's action has a negative impact on participants or society, it is considered harm. There are a number of reasons why researchers' actions cause so much harm for society or people. Likewise, one of the most obvious examples of such accidents was Human Radiation Experiments </w:t>
       </w:r>
       <w:r>
         <w:rPr>
@@ -15756,31 +15133,7 @@
         <w:rPr>
           <w:rFonts w:ascii="Arial" w:hAnsi="Arial" w:cs="Arial"/>
         </w:rPr>
-        <w:t xml:space="preserve">In </w:t>
-      </w:r>
-      <w:r>
-        <w:rPr>
-          <w:rFonts w:ascii="Arial" w:hAnsi="Arial" w:cs="Arial"/>
-        </w:rPr>
-        <w:t>this</w:t>
-      </w:r>
-      <w:r>
-        <w:rPr>
-          <w:rFonts w:ascii="Arial" w:hAnsi="Arial" w:cs="Arial"/>
-        </w:rPr>
-        <w:t xml:space="preserve"> study, no such experiment is done on humans in the process of data collection or analysis. An aggregated suicide dataset only provides information about the country's general population and related detail as features is used throughout the research. No prior experiment is conducted to gather data for this research. No harm is made to any subject in this regard. There are several benefits related to the data. Data provides an overview of how many suicides are happening from time to time. Talking about the societal impact of this research is enormous. For example,</w:t>
-      </w:r>
-      <w:r>
-        <w:rPr>
-          <w:rFonts w:ascii="Arial" w:hAnsi="Arial" w:cs="Arial"/>
-        </w:rPr>
-        <w:t xml:space="preserve"> </w:t>
-      </w:r>
-      <w:r>
-        <w:rPr>
-          <w:rFonts w:ascii="Arial" w:hAnsi="Arial" w:cs="Arial"/>
-        </w:rPr>
-        <w:t xml:space="preserve">Study of Benefits of Electric Cars </w:t>
+        <w:t xml:space="preserve">In this study, no such experiment is done on humans in the process of data collection or analysis. An aggregated suicide dataset only provides information about the country's general population and related detail as features is used throughout the research. No prior experiment is conducted to gather data for this research. No harm is made to any subject in this regard. There are several benefits related to the data. Data provides an overview of how many suicides are happening from time to time. Talking about the societal impact of this research is enormous. For example, Study of Benefits of Electric Cars </w:t>
       </w:r>
       <w:r>
         <w:rPr>
@@ -15799,31 +15152,7 @@
           <w:rFonts w:ascii="Arial" w:hAnsi="Arial" w:cs="Arial"/>
         </w:rPr>
         <w:lastRenderedPageBreak/>
-        <w:t xml:space="preserve">am trying to make use of data to leverage suicide attempts by helping the </w:t>
-      </w:r>
-      <w:r>
-        <w:rPr>
-          <w:rFonts w:ascii="Arial" w:hAnsi="Arial" w:cs="Arial"/>
-        </w:rPr>
-        <w:t xml:space="preserve">government </w:t>
-      </w:r>
-      <w:r>
-        <w:rPr>
-          <w:rFonts w:ascii="Arial" w:hAnsi="Arial" w:cs="Arial"/>
-        </w:rPr>
-        <w:t xml:space="preserve">to take measures or policies from the outcome of </w:t>
-      </w:r>
-      <w:r>
-        <w:rPr>
-          <w:rFonts w:ascii="Arial" w:hAnsi="Arial" w:cs="Arial"/>
-        </w:rPr>
-        <w:t>this</w:t>
-      </w:r>
-      <w:r>
-        <w:rPr>
-          <w:rFonts w:ascii="Arial" w:hAnsi="Arial" w:cs="Arial"/>
-        </w:rPr>
-        <w:t xml:space="preserve"> study it’s going to help create plans to tackle such acts in coming years.</w:t>
+        <w:t>am trying to make use of data to leverage suicide attempts by helping the government to take measures or policies from the outcome of this study it’s going to help create plans to tackle such acts in coming years.</w:t>
       </w:r>
     </w:p>
     <w:p>
@@ -15904,47 +15233,7 @@
           <w:sz w:val="24"/>
           <w:szCs w:val="24"/>
         </w:rPr>
-        <w:t xml:space="preserve">The suicide dataset, as previously indicated, did not contain any personal information. I strongly believe that in future research, we should include more humans in the trial </w:t>
-      </w:r>
-      <w:proofErr w:type="gramStart"/>
-      <w:r>
-        <w:rPr>
-          <w:rFonts w:ascii="Arial" w:hAnsi="Arial" w:cs="Arial"/>
-          <w:color w:val="000000"/>
-          <w:sz w:val="24"/>
-          <w:szCs w:val="24"/>
-        </w:rPr>
-        <w:t>in order to</w:t>
-      </w:r>
-      <w:proofErr w:type="gramEnd"/>
-      <w:r>
-        <w:rPr>
-          <w:rFonts w:ascii="Arial" w:hAnsi="Arial" w:cs="Arial"/>
-          <w:color w:val="000000"/>
-          <w:sz w:val="24"/>
-          <w:szCs w:val="24"/>
-        </w:rPr>
-        <w:t xml:space="preserve"> get data from individuals in real time. The most critical step is to obtain written consent from everyone who wishes to participate in the study. Consider what would happen if these human individuals who are participating in the study/experiment had not given their consent. They may eventually take us to </w:t>
-      </w:r>
-      <w:proofErr w:type="gramStart"/>
-      <w:r>
-        <w:rPr>
-          <w:rFonts w:ascii="Arial" w:hAnsi="Arial" w:cs="Arial"/>
-          <w:color w:val="000000"/>
-          <w:sz w:val="24"/>
-          <w:szCs w:val="24"/>
-        </w:rPr>
-        <w:t>court  is</w:t>
-      </w:r>
-      <w:proofErr w:type="gramEnd"/>
-      <w:r>
-        <w:rPr>
-          <w:rFonts w:ascii="Arial" w:hAnsi="Arial" w:cs="Arial"/>
-          <w:color w:val="000000"/>
-          <w:sz w:val="24"/>
-          <w:szCs w:val="24"/>
-        </w:rPr>
-        <w:t xml:space="preserve"> one of the real-life examples where in 1942 prisoners were asked to undergo dangerous experiments to understand the survival chance of soldiers sometimes even leading to deaths. Understanding personal, social, and business impacts of data practice.  </w:t>
+        <w:t xml:space="preserve">The suicide dataset, as previously indicated, did not contain any personal information. I strongly believe that in future research, we should include more humans in the trial in order to get data from individuals in real time. The most critical step is to obtain written consent from everyone who wishes to participate in the study. Consider what would happen if these human individuals who are participating in the study/experiment had not given their consent. They may eventually take us to court  is one of the real-life examples where in 1942 prisoners were asked to undergo dangerous experiments to understand the survival chance of soldiers sometimes even leading to deaths. Understanding personal, social, and business impacts of data practice.  </w:t>
       </w:r>
     </w:p>
     <w:p>
@@ -16045,79 +15334,7 @@
           <w:sz w:val="24"/>
           <w:szCs w:val="24"/>
         </w:rPr>
-        <w:t xml:space="preserve"> In </w:t>
-      </w:r>
-      <w:r>
-        <w:rPr>
-          <w:rFonts w:ascii="Arial" w:hAnsi="Arial" w:cs="Arial"/>
-          <w:color w:val="000000"/>
-          <w:sz w:val="24"/>
-          <w:szCs w:val="24"/>
-        </w:rPr>
-        <w:t>this</w:t>
-      </w:r>
-      <w:r>
-        <w:rPr>
-          <w:rFonts w:ascii="Arial" w:hAnsi="Arial" w:cs="Arial"/>
-          <w:color w:val="000000"/>
-          <w:sz w:val="24"/>
-          <w:szCs w:val="24"/>
-        </w:rPr>
-        <w:t xml:space="preserve"> study, I am trying to see suicide rates in different countries from time to time. </w:t>
-      </w:r>
-      <w:r>
-        <w:rPr>
-          <w:rFonts w:ascii="Arial" w:hAnsi="Arial" w:cs="Arial"/>
-          <w:color w:val="000000"/>
-          <w:sz w:val="24"/>
-          <w:szCs w:val="24"/>
-        </w:rPr>
-        <w:t>This</w:t>
-      </w:r>
-      <w:r>
-        <w:rPr>
-          <w:rFonts w:ascii="Arial" w:hAnsi="Arial" w:cs="Arial"/>
-          <w:color w:val="000000"/>
-          <w:sz w:val="24"/>
-          <w:szCs w:val="24"/>
-        </w:rPr>
-        <w:t xml:space="preserve"> research strength is its dynamic nature. Similar weather forecast of google or Microsoft, </w:t>
-      </w:r>
-      <w:r>
-        <w:rPr>
-          <w:rFonts w:ascii="Arial" w:hAnsi="Arial" w:cs="Arial"/>
-          <w:color w:val="000000"/>
-          <w:sz w:val="24"/>
-          <w:szCs w:val="24"/>
-        </w:rPr>
-        <w:t>this</w:t>
-      </w:r>
-      <w:r>
-        <w:rPr>
-          <w:rFonts w:ascii="Arial" w:hAnsi="Arial" w:cs="Arial"/>
-          <w:color w:val="000000"/>
-          <w:sz w:val="24"/>
-          <w:szCs w:val="24"/>
-        </w:rPr>
-        <w:t xml:space="preserve"> model will be run from time to time based on the latest data. This research aims at tackling suicide tendencies in every country’s population. </w:t>
-      </w:r>
-      <w:r>
-        <w:rPr>
-          <w:rFonts w:ascii="Arial" w:hAnsi="Arial" w:cs="Arial"/>
-          <w:color w:val="000000"/>
-          <w:sz w:val="24"/>
-          <w:szCs w:val="24"/>
-        </w:rPr>
-        <w:t>This</w:t>
-      </w:r>
-      <w:r>
-        <w:rPr>
-          <w:rFonts w:ascii="Arial" w:hAnsi="Arial" w:cs="Arial"/>
-          <w:color w:val="000000"/>
-          <w:sz w:val="24"/>
-          <w:szCs w:val="24"/>
-        </w:rPr>
-        <w:t xml:space="preserve"> research is going to predict how many people are going to commit suicide in the next 5 years in different countries or continents. When working with a socially responsible </w:t>
+        <w:t xml:space="preserve"> In this study, I am trying to see suicide rates in different countries from time to time. This research strength is its dynamic nature. Similar weather forecast of google or Microsoft, this model will be run from time to time based on the latest data. This research aims at tackling suicide tendencies in every country’s population. This research is going to predict how many people are going to commit suicide in the next 5 years in different countries or continents. When working with a socially responsible </w:t>
       </w:r>
       <w:r>
         <w:rPr>
@@ -16127,45 +15344,7 @@
           <w:szCs w:val="24"/>
         </w:rPr>
         <w:lastRenderedPageBreak/>
-        <w:t xml:space="preserve">research project, it is going to stand out in the world of the internet. </w:t>
-      </w:r>
-      <w:proofErr w:type="gramStart"/>
-      <w:r>
-        <w:rPr>
-          <w:rFonts w:ascii="Arial" w:hAnsi="Arial" w:cs="Arial"/>
-          <w:color w:val="000000"/>
-          <w:sz w:val="24"/>
-          <w:szCs w:val="24"/>
-        </w:rPr>
-        <w:t>Similar to</w:t>
-      </w:r>
-      <w:proofErr w:type="gramEnd"/>
-      <w:r>
-        <w:rPr>
-          <w:rFonts w:ascii="Arial" w:hAnsi="Arial" w:cs="Arial"/>
-          <w:color w:val="000000"/>
-          <w:sz w:val="24"/>
-          <w:szCs w:val="24"/>
-        </w:rPr>
-        <w:t xml:space="preserve"> the websites showcasing covid trends live, </w:t>
-      </w:r>
-      <w:r>
-        <w:rPr>
-          <w:rFonts w:ascii="Arial" w:hAnsi="Arial" w:cs="Arial"/>
-          <w:color w:val="000000"/>
-          <w:sz w:val="24"/>
-          <w:szCs w:val="24"/>
-        </w:rPr>
-        <w:t>this</w:t>
-      </w:r>
-      <w:r>
-        <w:rPr>
-          <w:rFonts w:ascii="Arial" w:hAnsi="Arial" w:cs="Arial"/>
-          <w:color w:val="000000"/>
-          <w:sz w:val="24"/>
-          <w:szCs w:val="24"/>
-        </w:rPr>
-        <w:t xml:space="preserve"> website is also going to show the same impact of suicide numbers and create respective visualizations for any general audience to easily understand what the trend in data would be.</w:t>
+        <w:t>research project, it is going to stand out in the world of the internet. Similar to the websites showcasing covid trends live, this website is also going to show the same impact of suicide numbers and create respective visualizations for any general audience to easily understand what the trend in data would be.</w:t>
       </w:r>
     </w:p>
     <w:p>
@@ -16233,16 +15412,7 @@
           <w:sz w:val="24"/>
           <w:szCs w:val="24"/>
         </w:rPr>
-        <w:t xml:space="preserve"> </w:t>
-      </w:r>
-      <w:r>
-        <w:rPr>
-          <w:rFonts w:ascii="Arial" w:hAnsi="Arial" w:cs="Arial"/>
-          <w:color w:val="000000"/>
-          <w:sz w:val="24"/>
-          <w:szCs w:val="24"/>
-        </w:rPr>
-        <w:t xml:space="preserve">For forecasting, the data is aggregated, and no unique information about individuals is provided. As a result, I believe the data must have more precise traits that may be used to create reliable suicide predictions. However, if additional </w:t>
+        <w:t xml:space="preserve"> For forecasting, the data is aggregated, and no unique information about individuals is provided. As a result, I believe the data must have more precise traits that may be used to create reliable suicide predictions. However, if additional </w:t>
       </w:r>
       <w:r>
         <w:rPr>
@@ -16328,16 +15498,7 @@
           <w:sz w:val="24"/>
           <w:szCs w:val="24"/>
         </w:rPr>
-        <w:t xml:space="preserve"> </w:t>
-      </w:r>
-      <w:r>
-        <w:rPr>
-          <w:rFonts w:ascii="Arial" w:hAnsi="Arial" w:cs="Arial"/>
-          <w:color w:val="000000"/>
-          <w:sz w:val="24"/>
-          <w:szCs w:val="24"/>
-        </w:rPr>
-        <w:t>It's difficult to put into words how much can be learned through suicide data analysis. The government is working to figure out what causes suicides and how to reduce the number of suicides each year. We can build creative strategies to lessen the effect of suicides by studying and interpreting current statistics. Machine Learning models might be used to develop smart apps that help mobile users based on their activity data. Suicide analysis ushers in a new era of artificial intelligence in which we can track who is on the verge of dying.</w:t>
+        <w:t xml:space="preserve"> It's difficult to put into words how much can be learned through suicide data analysis. The government is working to figure out what causes suicides and how to reduce the number of suicides each year. We can build creative strategies to lessen the effect of suicides by studying and interpreting current statistics. Machine Learning models might be used to develop smart apps that help mobile users based on their activity data. Suicide analysis ushers in a new era of artificial intelligence in which we can track who is on the verge of dying.</w:t>
       </w:r>
     </w:p>
     <w:p>
@@ -16394,43 +15555,7 @@
           <w:sz w:val="24"/>
           <w:szCs w:val="24"/>
         </w:rPr>
-        <w:t xml:space="preserve">Now let’s look at </w:t>
-      </w:r>
-      <w:r>
-        <w:rPr>
-          <w:rFonts w:ascii="Arial" w:hAnsi="Arial" w:cs="Arial"/>
-          <w:color w:val="000000"/>
-          <w:sz w:val="24"/>
-          <w:szCs w:val="24"/>
-        </w:rPr>
-        <w:t>this</w:t>
-      </w:r>
-      <w:r>
-        <w:rPr>
-          <w:rFonts w:ascii="Arial" w:hAnsi="Arial" w:cs="Arial"/>
-          <w:color w:val="000000"/>
-          <w:sz w:val="24"/>
-          <w:szCs w:val="24"/>
-        </w:rPr>
-        <w:t xml:space="preserve"> data and its opportunities. Have you ever thought of having a suicide prediction model for each country? The wide range of opportunities using AI and the Time Series model on big data is possible using current technologies. Internet of things, cloud computing and </w:t>
-      </w:r>
-      <w:r>
-        <w:rPr>
-          <w:rFonts w:ascii="Arial" w:hAnsi="Arial" w:cs="Arial"/>
-          <w:color w:val="000000"/>
-          <w:sz w:val="24"/>
-          <w:szCs w:val="24"/>
-        </w:rPr>
-        <w:t>Machine Learning</w:t>
-      </w:r>
-      <w:r>
-        <w:rPr>
-          <w:rFonts w:ascii="Arial" w:hAnsi="Arial" w:cs="Arial"/>
-          <w:color w:val="000000"/>
-          <w:sz w:val="24"/>
-          <w:szCs w:val="24"/>
-        </w:rPr>
-        <w:t xml:space="preserve"> are the best examples of state-of-the-art technologies. The suicide prediction model and live dashboard visualization is a great analysis model which any growing business can take inspiration from. Just imagine a burger selling vendor creating a live predicting model of a specific kind of burger that is sold at a particular season of a year? or maybe checking bestselling milkshakes each month? Wouldn’t these analyses make them grow? or even predict how many products are going to be sold in the coming months so they can prepare their store for the coming </w:t>
+        <w:t xml:space="preserve">Now let’s look at this data and its opportunities. Have you ever thought of having a suicide prediction model for each country? The wide range of opportunities using AI and the Time Series model on big data is possible using current technologies. Internet of things, cloud computing and Machine Learning are the best examples of state-of-the-art technologies. The suicide prediction model and live dashboard visualization is a great analysis model which any growing business can take inspiration from. Just imagine a burger selling vendor creating a live predicting model of a specific kind of burger that is sold at a particular season of a year? or maybe checking bestselling milkshakes each month? Wouldn’t these analyses make them grow? or even predict how many products are going to be sold in the coming months so they can prepare their store for the coming </w:t>
       </w:r>
       <w:r>
         <w:rPr>
@@ -16502,16 +15627,7 @@
           <w:sz w:val="24"/>
           <w:szCs w:val="24"/>
         </w:rPr>
-        <w:t xml:space="preserve">: - </w:t>
-      </w:r>
-      <w:r>
-        <w:rPr>
-          <w:rFonts w:ascii="Arial" w:hAnsi="Arial" w:cs="Arial"/>
-          <w:color w:val="000000"/>
-          <w:sz w:val="24"/>
-          <w:szCs w:val="24"/>
-        </w:rPr>
-        <w:t xml:space="preserve">Data may be utilized in a variety of ways. Some individuals utilized it for good causes, while others exploited it in a different way. It's possible that the suicide data will be abused in some way. However, from this perspective, they are less likely to occur </w:t>
+        <w:t xml:space="preserve">: - Data may be utilized in a variety of ways. Some individuals utilized it for good causes, while others exploited it in a different way. It's possible that the suicide data will be abused in some way. However, from this perspective, they are less likely to occur </w:t>
       </w:r>
       <w:r>
         <w:rPr>
@@ -16646,25 +15762,7 @@
           <w:sz w:val="24"/>
           <w:szCs w:val="24"/>
         </w:rPr>
-        <w:t xml:space="preserve">Models such as ARIMA, VAR, and AR were utilized to investigate and forecast the effect of suicide in different nations in this work. </w:t>
-      </w:r>
-      <w:proofErr w:type="gramStart"/>
-      <w:r>
-        <w:rPr>
-          <w:rFonts w:ascii="Arial" w:hAnsi="Arial" w:cs="Arial"/>
-          <w:sz w:val="24"/>
-          <w:szCs w:val="24"/>
-        </w:rPr>
-        <w:t>All of</w:t>
-      </w:r>
-      <w:proofErr w:type="gramEnd"/>
-      <w:r>
-        <w:rPr>
-          <w:rFonts w:ascii="Arial" w:hAnsi="Arial" w:cs="Arial"/>
-          <w:sz w:val="24"/>
-          <w:szCs w:val="24"/>
-        </w:rPr>
-        <w:t xml:space="preserve"> the models were built using the 'Russian Federation' suicide dataset as a starting point. When compared against other algorithms, the ARIMA model outperformed the others. One of the models, called SVM, has been found as a good fit for working on the suicide dataset, which must be done alongside other models that have already been completed. In comparison to other models, ARIMA and Decision tree classifiers provided me with greater accuracy. From this point forward, I'll be working on the primary dashboard, which is an online tool that makes real-time forecasts based on data input.</w:t>
+        <w:t>Models such as ARIMA, VAR, and AR were utilized to investigate and forecast the effect of suicide in different nations in this work. All of the models were built using the 'Russian Federation' suicide dataset as a starting point. When compared against other algorithms, the ARIMA model outperformed the others. One of the models, called SVM, has been found as a good fit for working on the suicide dataset, which must be done alongside other models that have already been completed. In comparison to other models, ARIMA and Decision tree classifiers provided me with greater accuracy. From this point forward, I'll be working on the primary dashboard, which is an online tool that makes real-time forecasts based on data input.</w:t>
       </w:r>
     </w:p>
     <w:p>
@@ -16708,27 +15806,7 @@
           <w:sz w:val="24"/>
           <w:szCs w:val="24"/>
         </w:rPr>
-        <w:t xml:space="preserve">The preliminary analysis of this research reveals that additional specific data is necessary for the project. </w:t>
-      </w:r>
-      <w:proofErr w:type="gramStart"/>
-      <w:r>
-        <w:rPr>
-          <w:rFonts w:ascii="Arial" w:hAnsi="Arial" w:cs="Arial"/>
-          <w:color w:val="000000"/>
-          <w:sz w:val="24"/>
-          <w:szCs w:val="24"/>
-        </w:rPr>
-        <w:t>In order to</w:t>
-      </w:r>
-      <w:proofErr w:type="gramEnd"/>
-      <w:r>
-        <w:rPr>
-          <w:rFonts w:ascii="Arial" w:hAnsi="Arial" w:cs="Arial"/>
-          <w:color w:val="000000"/>
-          <w:sz w:val="24"/>
-          <w:szCs w:val="24"/>
-        </w:rPr>
-        <w:t xml:space="preserve"> produce more accurate and meaningful forecasts in the future, </w:t>
+        <w:t xml:space="preserve">The preliminary analysis of this research reveals that additional specific data is necessary for the project. In order to produce more accurate and meaningful forecasts in the future, </w:t>
       </w:r>
       <w:r>
         <w:rPr>
@@ -16903,6 +15981,7 @@
       </w:pPr>
       <w:r>
         <w:rPr>
+          <w:rFonts w:ascii="Arial" w:hAnsi="Arial" w:cs="Arial"/>
           <w:noProof/>
         </w:rPr>
         <w:drawing>
@@ -16921,7 +16000,7 @@
                     <pic:cNvPicPr/>
                   </pic:nvPicPr>
                   <pic:blipFill>
-                    <a:blip r:embed="rId42"/>
+                    <a:blip r:embed="rId44"/>
                     <a:stretch>
                       <a:fillRect/>
                     </a:stretch>
@@ -17019,7 +16098,7 @@
                     </pic:cNvPicPr>
                   </pic:nvPicPr>
                   <pic:blipFill>
-                    <a:blip r:embed="rId43">
+                    <a:blip r:embed="rId45">
                       <a:extLst>
                         <a:ext uri="{28A0092B-C50C-407E-A947-70E740481C1C}">
                           <a14:useLocalDpi xmlns:a14="http://schemas.microsoft.com/office/drawing/2010/main" val="0"/>
@@ -17176,7 +16255,6 @@
         </w:rPr>
         <w:t xml:space="preserve"> and Heroku repositories to maintain the version control technology. Then the repo has been cloned into the Mochahost server </w:t>
       </w:r>
-      <w:proofErr w:type="gramStart"/>
       <w:r>
         <w:rPr>
           <w:rFonts w:ascii="Arial" w:hAnsi="Arial" w:cs="Arial"/>
@@ -17187,14 +16265,7 @@
         <w:rPr>
           <w:rFonts w:ascii="Arial" w:hAnsi="Arial" w:cs="Arial"/>
         </w:rPr>
-        <w:t xml:space="preserve"> to</w:t>
-      </w:r>
-      <w:proofErr w:type="gramEnd"/>
-      <w:r>
-        <w:rPr>
-          <w:rFonts w:ascii="Arial" w:hAnsi="Arial" w:cs="Arial"/>
-        </w:rPr>
-        <w:t xml:space="preserve"> run the app. </w:t>
+        <w:t xml:space="preserve"> to run the app. </w:t>
       </w:r>
       <w:r>
         <w:rPr>
@@ -17436,17 +16507,15 @@
     </w:p>
     <w:sdt>
       <w:sdtPr>
+        <w:rPr>
+          <w:rFonts w:ascii="Arial" w:hAnsi="Arial" w:cs="Arial"/>
+        </w:rPr>
         <w:id w:val="631672799"/>
         <w:docPartObj>
           <w:docPartGallery w:val="Bibliographies"/>
           <w:docPartUnique/>
         </w:docPartObj>
       </w:sdtPr>
-      <w:sdtEndPr>
-        <w:rPr>
-          <w:rFonts w:ascii="Arial" w:hAnsi="Arial" w:cs="Arial"/>
-        </w:rPr>
-      </w:sdtEndPr>
       <w:sdtContent>
         <w:p>
           <w:pPr>
@@ -17497,7 +16566,7 @@
                 <w:autoSpaceDE w:val="0"/>
                 <w:autoSpaceDN w:val="0"/>
                 <w:ind w:hanging="480"/>
-                <w:divId w:val="1355496210"/>
+                <w:divId w:val="14424882"/>
                 <w:rPr>
                   <w:rFonts w:eastAsia="Times New Roman"/>
                   <w:sz w:val="24"/>
@@ -17510,25 +16579,7 @@
                   <w:i/>
                   <w:iCs/>
                 </w:rPr>
-                <w:t xml:space="preserve">10 Reasons Why Laravel Is </w:t>
-              </w:r>
-              <w:proofErr w:type="gramStart"/>
-              <w:r>
-                <w:rPr>
-                  <w:rFonts w:eastAsia="Times New Roman"/>
-                  <w:i/>
-                  <w:iCs/>
-                </w:rPr>
-                <w:t>The</w:t>
-              </w:r>
-              <w:proofErr w:type="gramEnd"/>
-              <w:r>
-                <w:rPr>
-                  <w:rFonts w:eastAsia="Times New Roman"/>
-                  <w:i/>
-                  <w:iCs/>
-                </w:rPr>
-                <w:t xml:space="preserve"> Best PHP Framework For 2022</w:t>
+                <w:t>10 Reasons Why Laravel Is The Best PHP Framework For 2022</w:t>
               </w:r>
               <w:r>
                 <w:rPr>
@@ -17542,7 +16593,7 @@
                 <w:autoSpaceDE w:val="0"/>
                 <w:autoSpaceDN w:val="0"/>
                 <w:ind w:hanging="480"/>
-                <w:divId w:val="1243833216"/>
+                <w:divId w:val="1492524698"/>
                 <w:rPr>
                   <w:rFonts w:eastAsia="Times New Roman"/>
                 </w:rPr>
@@ -17581,7 +16632,7 @@
                 <w:autoSpaceDE w:val="0"/>
                 <w:autoSpaceDN w:val="0"/>
                 <w:ind w:hanging="480"/>
-                <w:divId w:val="969356366"/>
+                <w:divId w:val="250357500"/>
                 <w:rPr>
                   <w:rFonts w:eastAsia="Times New Roman"/>
                 </w:rPr>
@@ -17612,7 +16663,7 @@
                 <w:autoSpaceDE w:val="0"/>
                 <w:autoSpaceDN w:val="0"/>
                 <w:ind w:hanging="480"/>
-                <w:divId w:val="911239160"/>
+                <w:divId w:val="794445189"/>
                 <w:rPr>
                   <w:rFonts w:eastAsia="Times New Roman"/>
                 </w:rPr>
@@ -17637,7 +16688,7 @@
                 <w:autoSpaceDE w:val="0"/>
                 <w:autoSpaceDN w:val="0"/>
                 <w:ind w:hanging="480"/>
-                <w:divId w:val="1084493800"/>
+                <w:divId w:val="414471352"/>
                 <w:rPr>
                   <w:rFonts w:eastAsia="Times New Roman"/>
                 </w:rPr>
@@ -17648,25 +16699,7 @@
                   <w:i/>
                   <w:iCs/>
                 </w:rPr>
-                <w:t xml:space="preserve">Develop Data Visualization Interfaces in Python </w:t>
-              </w:r>
-              <w:proofErr w:type="gramStart"/>
-              <w:r>
-                <w:rPr>
-                  <w:rFonts w:eastAsia="Times New Roman"/>
-                  <w:i/>
-                  <w:iCs/>
-                </w:rPr>
-                <w:t>With</w:t>
-              </w:r>
-              <w:proofErr w:type="gramEnd"/>
-              <w:r>
-                <w:rPr>
-                  <w:rFonts w:eastAsia="Times New Roman"/>
-                  <w:i/>
-                  <w:iCs/>
-                </w:rPr>
-                <w:t xml:space="preserve"> Dash – Real Python</w:t>
+                <w:t>Develop Data Visualization Interfaces in Python With Dash – Real Python</w:t>
               </w:r>
               <w:r>
                 <w:rPr>
@@ -17680,7 +16713,7 @@
                 <w:autoSpaceDE w:val="0"/>
                 <w:autoSpaceDN w:val="0"/>
                 <w:ind w:hanging="480"/>
-                <w:divId w:val="890576987"/>
+                <w:divId w:val="1248541358"/>
                 <w:rPr>
                   <w:rFonts w:eastAsia="Times New Roman"/>
                 </w:rPr>
@@ -17719,7 +16752,7 @@
                 <w:autoSpaceDE w:val="0"/>
                 <w:autoSpaceDN w:val="0"/>
                 <w:ind w:hanging="480"/>
-                <w:divId w:val="1730495718"/>
+                <w:divId w:val="1281256178"/>
                 <w:rPr>
                   <w:rFonts w:eastAsia="Times New Roman"/>
                 </w:rPr>
@@ -17731,25 +16764,7 @@
                   <w:iCs/>
                 </w:rPr>
                 <w:lastRenderedPageBreak/>
-                <w:t xml:space="preserve">Hosting a Dash app on a </w:t>
-              </w:r>
-              <w:proofErr w:type="gramStart"/>
-              <w:r>
-                <w:rPr>
-                  <w:rFonts w:eastAsia="Times New Roman"/>
-                  <w:i/>
-                  <w:iCs/>
-                </w:rPr>
-                <w:t>VPS..</w:t>
-              </w:r>
-              <w:proofErr w:type="gramEnd"/>
-              <w:r>
-                <w:rPr>
-                  <w:rFonts w:eastAsia="Times New Roman"/>
-                  <w:i/>
-                  <w:iCs/>
-                </w:rPr>
-                <w:t xml:space="preserve"> As data scientists, we generally seem… | by Umar Khan | Analytics Vidhya | Medium</w:t>
+                <w:t>Hosting a Dash app on a VPS.. As data scientists, we generally seem… | by Umar Khan | Analytics Vidhya | Medium</w:t>
               </w:r>
               <w:r>
                 <w:rPr>
@@ -17763,7 +16778,7 @@
                 <w:autoSpaceDE w:val="0"/>
                 <w:autoSpaceDN w:val="0"/>
                 <w:ind w:hanging="480"/>
-                <w:divId w:val="909660724"/>
+                <w:divId w:val="1652556737"/>
                 <w:rPr>
                   <w:rFonts w:eastAsia="Times New Roman"/>
                 </w:rPr>
@@ -17788,7 +16803,7 @@
                 <w:autoSpaceDE w:val="0"/>
                 <w:autoSpaceDN w:val="0"/>
                 <w:ind w:hanging="480"/>
-                <w:divId w:val="828325668"/>
+                <w:divId w:val="5983099"/>
                 <w:rPr>
                   <w:rFonts w:eastAsia="Times New Roman"/>
                 </w:rPr>
@@ -17833,7 +16848,7 @@
                 <w:autoSpaceDE w:val="0"/>
                 <w:autoSpaceDN w:val="0"/>
                 <w:ind w:hanging="480"/>
-                <w:divId w:val="1471823616"/>
+                <w:divId w:val="1353148509"/>
                 <w:rPr>
                   <w:rFonts w:eastAsia="Times New Roman"/>
                 </w:rPr>
@@ -17864,7 +16879,7 @@
                 <w:autoSpaceDE w:val="0"/>
                 <w:autoSpaceDN w:val="0"/>
                 <w:ind w:hanging="480"/>
-                <w:divId w:val="1909800049"/>
+                <w:divId w:val="1707018918"/>
                 <w:rPr>
                   <w:rFonts w:eastAsia="Times New Roman"/>
                 </w:rPr>
@@ -17907,7 +16922,7 @@
                 <w:autoSpaceDE w:val="0"/>
                 <w:autoSpaceDN w:val="0"/>
                 <w:ind w:hanging="480"/>
-                <w:divId w:val="1561016353"/>
+                <w:divId w:val="35786586"/>
                 <w:rPr>
                   <w:rFonts w:eastAsia="Times New Roman"/>
                 </w:rPr>
@@ -17960,25 +16975,7 @@
                   <w:i/>
                   <w:iCs/>
                 </w:rPr>
-                <w:t xml:space="preserve">Accidental Deaths in </w:t>
-              </w:r>
-              <w:proofErr w:type="gramStart"/>
-              <w:r>
-                <w:rPr>
-                  <w:rFonts w:eastAsia="Times New Roman"/>
-                  <w:i/>
-                  <w:iCs/>
-                </w:rPr>
-                <w:t>India :</w:t>
-              </w:r>
-              <w:proofErr w:type="gramEnd"/>
-              <w:r>
-                <w:rPr>
-                  <w:rFonts w:eastAsia="Times New Roman"/>
-                  <w:i/>
-                  <w:iCs/>
-                </w:rPr>
-                <w:t xml:space="preserve"> Forecasting with ARIMA Model Control charts View project Bayesian Time series Analysis View project</w:t>
+                <w:t>Accidental Deaths in India : Forecasting with ARIMA Model Control charts View project Bayesian Time series Analysis View project</w:t>
               </w:r>
               <w:r>
                 <w:rPr>
@@ -17992,7 +16989,7 @@
                 <w:autoSpaceDE w:val="0"/>
                 <w:autoSpaceDN w:val="0"/>
                 <w:ind w:hanging="480"/>
-                <w:divId w:val="1338574115"/>
+                <w:divId w:val="129981777"/>
                 <w:rPr>
                   <w:rFonts w:eastAsia="Times New Roman"/>
                 </w:rPr>
@@ -18037,18 +17034,46 @@
                 <w:autoSpaceDE w:val="0"/>
                 <w:autoSpaceDN w:val="0"/>
                 <w:ind w:hanging="480"/>
-                <w:divId w:val="344602766"/>
+                <w:divId w:val="329916285"/>
                 <w:rPr>
                   <w:rFonts w:eastAsia="Times New Roman"/>
                 </w:rPr>
               </w:pPr>
+              <w:proofErr w:type="spellStart"/>
               <w:r>
                 <w:rPr>
                   <w:rFonts w:eastAsia="Times New Roman"/>
                   <w:i/>
                   <w:iCs/>
                 </w:rPr>
-                <w:t>pmdarima: ARIMA estimators for Python — pmdarima 2.0.1 documentation</w:t>
+                <w:t>pmdarima</w:t>
+              </w:r>
+              <w:proofErr w:type="spellEnd"/>
+              <w:r>
+                <w:rPr>
+                  <w:rFonts w:eastAsia="Times New Roman"/>
+                  <w:i/>
+                  <w:iCs/>
+                </w:rPr>
+                <w:t xml:space="preserve">: ARIMA estimators for Python — </w:t>
+              </w:r>
+              <w:proofErr w:type="spellStart"/>
+              <w:r>
+                <w:rPr>
+                  <w:rFonts w:eastAsia="Times New Roman"/>
+                  <w:i/>
+                  <w:iCs/>
+                </w:rPr>
+                <w:t>pmdarima</w:t>
+              </w:r>
+              <w:proofErr w:type="spellEnd"/>
+              <w:r>
+                <w:rPr>
+                  <w:rFonts w:eastAsia="Times New Roman"/>
+                  <w:i/>
+                  <w:iCs/>
+                </w:rPr>
+                <w:t xml:space="preserve"> 2.0.1 documentation</w:t>
               </w:r>
               <w:r>
                 <w:rPr>
@@ -18062,7 +17087,32 @@
                 <w:autoSpaceDE w:val="0"/>
                 <w:autoSpaceDN w:val="0"/>
                 <w:ind w:hanging="480"/>
-                <w:divId w:val="1031954722"/>
+                <w:divId w:val="364185731"/>
+                <w:rPr>
+                  <w:rFonts w:eastAsia="Times New Roman"/>
+                </w:rPr>
+              </w:pPr>
+              <w:r>
+                <w:rPr>
+                  <w:rFonts w:eastAsia="Times New Roman"/>
+                  <w:i/>
+                  <w:iCs/>
+                </w:rPr>
+                <w:t>Stan - Stan</w:t>
+              </w:r>
+              <w:r>
+                <w:rPr>
+                  <w:rFonts w:eastAsia="Times New Roman"/>
+                </w:rPr>
+                <w:t>. (n.d.). Retrieved August 27, 2022, from https://mc-stan.org/</w:t>
+              </w:r>
+            </w:p>
+            <w:p>
+              <w:pPr>
+                <w:autoSpaceDE w:val="0"/>
+                <w:autoSpaceDN w:val="0"/>
+                <w:ind w:hanging="480"/>
+                <w:divId w:val="635915534"/>
                 <w:rPr>
                   <w:rFonts w:eastAsia="Times New Roman"/>
                 </w:rPr>
@@ -18087,7 +17137,7 @@
                 <w:autoSpaceDE w:val="0"/>
                 <w:autoSpaceDN w:val="0"/>
                 <w:ind w:hanging="480"/>
-                <w:divId w:val="210046093"/>
+                <w:divId w:val="781609361"/>
                 <w:rPr>
                   <w:rFonts w:eastAsia="Times New Roman"/>
                 </w:rPr>
@@ -18098,25 +17148,7 @@
                   <w:i/>
                   <w:iCs/>
                 </w:rPr>
-                <w:t xml:space="preserve">Time Series Forecasting with </w:t>
-              </w:r>
-              <w:proofErr w:type="gramStart"/>
-              <w:r>
-                <w:rPr>
-                  <w:rFonts w:eastAsia="Times New Roman"/>
-                  <w:i/>
-                  <w:iCs/>
-                </w:rPr>
-                <w:t>ARIMA ,</w:t>
-              </w:r>
-              <w:proofErr w:type="gramEnd"/>
-              <w:r>
-                <w:rPr>
-                  <w:rFonts w:eastAsia="Times New Roman"/>
-                  <w:i/>
-                  <w:iCs/>
-                </w:rPr>
-                <w:t xml:space="preserve"> SARIMA and SARIMAX | by Brendan </w:t>
+                <w:t xml:space="preserve">Time Series Forecasting with ARIMA , SARIMA and SARIMAX | by Brendan </w:t>
               </w:r>
               <w:proofErr w:type="spellStart"/>
               <w:r>
@@ -18332,21 +17364,7 @@
             <w:rPr>
               <w:rFonts w:ascii="Arial" w:eastAsia="Times New Roman" w:hAnsi="Arial" w:cs="Arial"/>
             </w:rPr>
-            <w:t xml:space="preserve">, D. (2004). The Nazi Hypothermia Experiments: Forbidden </w:t>
-          </w:r>
-          <w:proofErr w:type="gramStart"/>
-          <w:r>
-            <w:rPr>
-              <w:rFonts w:ascii="Arial" w:eastAsia="Times New Roman" w:hAnsi="Arial" w:cs="Arial"/>
-            </w:rPr>
-            <w:t>Data?.</w:t>
-          </w:r>
-          <w:proofErr w:type="gramEnd"/>
-          <w:r>
-            <w:rPr>
-              <w:rFonts w:ascii="Arial" w:eastAsia="Times New Roman" w:hAnsi="Arial" w:cs="Arial"/>
-            </w:rPr>
-            <w:t xml:space="preserve"> </w:t>
+            <w:t xml:space="preserve">, D. (2004). The Nazi Hypothermia Experiments: Forbidden Data?. </w:t>
           </w:r>
           <w:proofErr w:type="spellStart"/>
           <w:r>
@@ -18802,25 +17820,7 @@
               <w:i/>
               <w:iCs/>
             </w:rPr>
-            <w:t>J Med Internet Res 2018;20(4</w:t>
-          </w:r>
-          <w:proofErr w:type="gramStart"/>
-          <w:r>
-            <w:rPr>
-              <w:rFonts w:ascii="Arial" w:eastAsia="Times New Roman" w:hAnsi="Arial" w:cs="Arial"/>
-              <w:i/>
-              <w:iCs/>
-            </w:rPr>
-            <w:t>):e</w:t>
-          </w:r>
-          <w:proofErr w:type="gramEnd"/>
-          <w:r>
-            <w:rPr>
-              <w:rFonts w:ascii="Arial" w:eastAsia="Times New Roman" w:hAnsi="Arial" w:cs="Arial"/>
-              <w:i/>
-              <w:iCs/>
-            </w:rPr>
-            <w:t>129 https://www.jmir.org/2018/4/e129</w:t>
+            <w:t>J Med Internet Res 2018;20(4):e129 https://www.jmir.org/2018/4/e129</w:t>
           </w:r>
           <w:r>
             <w:rPr>
@@ -19706,21 +18706,7 @@
             <w:rPr>
               <w:rFonts w:ascii="Arial" w:eastAsia="Times New Roman" w:hAnsi="Arial" w:cs="Arial"/>
             </w:rPr>
-            <w:t xml:space="preserve"> [online], 22(S1), </w:t>
-          </w:r>
-          <w:proofErr w:type="gramStart"/>
-          <w:r>
-            <w:rPr>
-              <w:rFonts w:ascii="Arial" w:eastAsia="Times New Roman" w:hAnsi="Arial" w:cs="Arial"/>
-            </w:rPr>
-            <w:t>pp.S</w:t>
-          </w:r>
-          <w:proofErr w:type="gramEnd"/>
-          <w:r>
-            <w:rPr>
-              <w:rFonts w:ascii="Arial" w:eastAsia="Times New Roman" w:hAnsi="Arial" w:cs="Arial"/>
-            </w:rPr>
-            <w:t>35–S35. Available from: https://www.cambridge.org/core/journals/european-psychiatry/article/changing-suicide-rates-in-western-and-central-europe/1B2C943626D6D31150E00FCD3CECFDA9 [accessed 11 June 2022].</w:t>
+            <w:t xml:space="preserve"> [online], 22(S1), pp.S35–S35. Available from: https://www.cambridge.org/core/journals/european-psychiatry/article/changing-suicide-rates-in-western-and-central-europe/1B2C943626D6D31150E00FCD3CECFDA9 [accessed 11 June 2022].</w:t>
           </w:r>
         </w:p>
         <w:p>
@@ -21035,6 +20021,51 @@
       <w:szCs w:val="32"/>
     </w:rPr>
   </w:style>
+  <w:style w:type="paragraph" w:styleId="Heading3">
+    <w:name w:val="heading 3"/>
+    <w:basedOn w:val="Normal"/>
+    <w:next w:val="Normal"/>
+    <w:link w:val="Heading3Char"/>
+    <w:uiPriority w:val="9"/>
+    <w:semiHidden/>
+    <w:unhideWhenUsed/>
+    <w:qFormat/>
+    <w:rsid w:val="0046674F"/>
+    <w:pPr>
+      <w:keepNext/>
+      <w:keepLines/>
+      <w:spacing w:before="40" w:after="0"/>
+      <w:outlineLvl w:val="2"/>
+    </w:pPr>
+    <w:rPr>
+      <w:rFonts w:asciiTheme="majorHAnsi" w:eastAsiaTheme="majorEastAsia" w:hAnsiTheme="majorHAnsi" w:cstheme="majorBidi"/>
+      <w:color w:val="1F3763" w:themeColor="accent1" w:themeShade="7F"/>
+      <w:sz w:val="24"/>
+      <w:szCs w:val="24"/>
+    </w:rPr>
+  </w:style>
+  <w:style w:type="paragraph" w:styleId="Heading4">
+    <w:name w:val="heading 4"/>
+    <w:basedOn w:val="Normal"/>
+    <w:next w:val="Normal"/>
+    <w:link w:val="Heading4Char"/>
+    <w:uiPriority w:val="9"/>
+    <w:unhideWhenUsed/>
+    <w:qFormat/>
+    <w:rsid w:val="008865E9"/>
+    <w:pPr>
+      <w:keepNext/>
+      <w:keepLines/>
+      <w:spacing w:before="40" w:after="0"/>
+      <w:outlineLvl w:val="3"/>
+    </w:pPr>
+    <w:rPr>
+      <w:rFonts w:asciiTheme="majorHAnsi" w:eastAsiaTheme="majorEastAsia" w:hAnsiTheme="majorHAnsi" w:cstheme="majorBidi"/>
+      <w:i/>
+      <w:iCs/>
+      <w:color w:val="2F5496" w:themeColor="accent1" w:themeShade="BF"/>
+    </w:rPr>
+  </w:style>
   <w:style w:type="character" w:default="1" w:styleId="DefaultParagraphFont">
     <w:name w:val="Default Paragraph Font"/>
     <w:uiPriority w:val="1"/>
@@ -21304,6 +20335,33 @@
       </w:tblBorders>
     </w:tblPr>
   </w:style>
+  <w:style w:type="character" w:customStyle="1" w:styleId="Heading4Char">
+    <w:name w:val="Heading 4 Char"/>
+    <w:basedOn w:val="DefaultParagraphFont"/>
+    <w:link w:val="Heading4"/>
+    <w:uiPriority w:val="9"/>
+    <w:rsid w:val="008865E9"/>
+    <w:rPr>
+      <w:rFonts w:asciiTheme="majorHAnsi" w:eastAsiaTheme="majorEastAsia" w:hAnsiTheme="majorHAnsi" w:cstheme="majorBidi"/>
+      <w:i/>
+      <w:iCs/>
+      <w:color w:val="2F5496" w:themeColor="accent1" w:themeShade="BF"/>
+    </w:rPr>
+  </w:style>
+  <w:style w:type="character" w:customStyle="1" w:styleId="Heading3Char">
+    <w:name w:val="Heading 3 Char"/>
+    <w:basedOn w:val="DefaultParagraphFont"/>
+    <w:link w:val="Heading3"/>
+    <w:uiPriority w:val="9"/>
+    <w:semiHidden/>
+    <w:rsid w:val="0046674F"/>
+    <w:rPr>
+      <w:rFonts w:asciiTheme="majorHAnsi" w:eastAsiaTheme="majorEastAsia" w:hAnsiTheme="majorHAnsi" w:cstheme="majorBidi"/>
+      <w:color w:val="1F3763" w:themeColor="accent1" w:themeShade="7F"/>
+      <w:sz w:val="24"/>
+      <w:szCs w:val="24"/>
+    </w:rPr>
+  </w:style>
 </w:styles>
 </file>
 
@@ -21514,15 +20572,6 @@
     <w:pitch w:val="variable"/>
     <w:sig w:usb0="E00006FF" w:usb1="420024FF" w:usb2="02000000" w:usb3="00000000" w:csb0="0000019F" w:csb1="00000000"/>
   </w:font>
-  <w:font w:name="NimbusSanL-Bold">
-    <w:altName w:val="Calibri"/>
-    <w:panose1 w:val="00000000000000000000"/>
-    <w:charset w:val="00"/>
-    <w:family w:val="auto"/>
-    <w:notTrueType/>
-    <w:pitch w:val="default"/>
-    <w:sig w:usb0="00000003" w:usb1="00000000" w:usb2="00000000" w:usb3="00000000" w:csb0="00000001" w:csb1="00000000"/>
-  </w:font>
 </w:fonts>
 </file>
 
@@ -21550,6 +20599,7 @@
     <w:rsid w:val="002B493C"/>
     <w:rsid w:val="002B567F"/>
     <w:rsid w:val="003E7D15"/>
+    <w:rsid w:val="003F5EF2"/>
     <w:rsid w:val="00437BC0"/>
     <w:rsid w:val="004A2A54"/>
     <w:rsid w:val="004B161A"/>
@@ -22043,14 +21093,6 @@
     <w:name w:val="785C14E3B2444E78A7142ECD38EFC27C"/>
     <w:rsid w:val="00E134D2"/>
   </w:style>
-  <w:style w:type="paragraph" w:customStyle="1" w:styleId="7E08C24578A64C04842AE4D430990145">
-    <w:name w:val="7E08C24578A64C04842AE4D430990145"/>
-    <w:rsid w:val="004A2A54"/>
-  </w:style>
-  <w:style w:type="paragraph" w:customStyle="1" w:styleId="C1B11EA3DD554A4A96E964338FB1A43B">
-    <w:name w:val="C1B11EA3DD554A4A96E964338FB1A43B"/>
-    <w:rsid w:val="004A2A54"/>
-  </w:style>
 </w:styles>
 </file>
 
@@ -22324,7 +21366,7 @@
 
 <file path=word/webextensions/taskpanes.xml><?xml version="1.0" encoding="utf-8"?>
 <wetp:taskpanes xmlns:wetp="http://schemas.microsoft.com/office/webextensions/taskpanes/2010/11">
-  <wetp:taskpane dockstate="right" visibility="0" width="350" row="4">
+  <wetp:taskpane dockstate="right" visibility="0" width="350" row="6">
     <wetp:webextensionref xmlns:r="http://schemas.openxmlformats.org/officeDocument/2006/relationships" r:id="rId1"/>
   </wetp:taskpane>
 </wetp:taskpanes>
@@ -22337,7 +21379,7 @@
     <we:reference id="WA104382081" version="1.46.0.0" store="en-US" storeType="OMEX"/>
   </we:alternateReferences>
   <we:properties>
-    <we:property name="MENDELEY_CITATIONS" value="[{&quot;citationID&quot;:&quot;MENDELEY_CITATION_4bbe8320-3487-429a-b633-535d5784139e&quot;,&quot;properties&quot;:{&quot;noteIndex&quot;:0},&quot;isEdited&quot;:false,&quot;manualOverride&quot;:{&quot;isManuallyOverridden&quot;:true,&quot;citeprocText&quot;:&quot;(&lt;i&gt;Migration and Population Density - WorldBank Data Dashboard&lt;/i&gt;, n.d.)&quot;,&quot;manualOverrideText&quot;:&quot;(2017)&quot;},&quot;citationTag&quot;:&quot;MENDELEY_CITATION_v3_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&quot;,&quot;citationItems&quot;:[{&quot;id&quot;:&quot;47b41285-53e4-3e69-b941-237a7320a923&quot;,&quot;itemData&quot;:{&quot;type&quot;:&quot;webpage&quot;,&quot;id&quot;:&quot;47b41285-53e4-3e69-b941-237a7320a923&quot;,&quot;title&quot;:&quot;Migration and Population Density - WorldBank Data Dashboard&quot;,&quot;accessed&quot;:{&quot;date-parts&quot;:[[2022,8,24]]},&quot;URL&quot;:&quot;https://www.dashboardom.com/migration-population&quot;,&quot;container-title-short&quot;:&quot;&quot;},&quot;isTemporary&quot;:false}]},{&quot;citationID&quot;:&quot;MENDELEY_CITATION_d19ca1cc-dd5f-49a9-acd0-d57a1c56f943&quot;,&quot;properties&quot;:{&quot;noteIndex&quot;:0},&quot;isEdited&quot;:false,&quot;manualOverride&quot;:{&quot;isManuallyOverridden&quot;:true,&quot;citeprocText&quot;:&quot;(&lt;i&gt;Develop Data Visualization Interfaces in Python With Dash – Real Python&lt;/i&gt;, n.d.)&quot;,&quot;manualOverrideText&quot;:&quot;(2018)&quot;},&quot;citationTag&quot;:&quot;MENDELEY_CITATION_v3_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&quot;,&quot;citationItems&quot;:[{&quot;id&quot;:&quot;72d9f6ec-e0ad-35ca-97e2-9857bf510bef&quot;,&quot;itemData&quot;:{&quot;type&quot;:&quot;webpage&quot;,&quot;id&quot;:&quot;72d9f6ec-e0ad-35ca-97e2-9857bf510bef&quot;,&quot;title&quot;:&quot;Develop Data Visualization Interfaces in Python With Dash – Real Python&quot;,&quot;accessed&quot;:{&quot;date-parts&quot;:[[2022,8,24]]},&quot;URL&quot;:&quot;https://realpython.com/python-dash/&quot;,&quot;container-title-short&quot;:&quot;&quot;},&quot;isTemporary&quot;:false}]},{&quot;citationID&quot;:&quot;MENDELEY_CITATION_b14f7e3a-ff8e-4db3-9c0f-0f144eb7b2d5&quot;,&quot;properties&quot;:{&quot;noteIndex&quot;:0},&quot;isEdited&quot;:false,&quot;manualOverride&quot;:{&quot;isManuallyOverridden&quot;:true,&quot;citeprocText&quot;:&quot;(Patowary et al., 2018)&quot;,&quot;manualOverrideText&quot;:&quot;(2018)&quot;},&quot;citationTag&quot;:&quot;MENDELEY_CITATION_v3_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&quot;,&quot;citationItems&quot;:[{&quot;id&quot;:&quot;4dd94b50-7166-317f-98e0-f90d9452bf82&quot;,&quot;itemData&quot;:{&quot;type&quot;:&quot;article-journal&quot;,&quot;id&quot;:&quot;4dd94b50-7166-317f-98e0-f90d9452bf82&quot;,&quot;title&quot;:&quot;Accidental Deaths in India : Forecasting with ARIMA Model Control charts View project Bayesian Time series Analysis View project&quot;,&quot;author&quot;:[{&quot;family&quot;:&quot;Patowary&quot;,&quot;given&quot;:&quot;Arnab N&quot;,&quot;parse-names&quot;:false,&quot;dropping-particle&quot;:&quot;&quot;,&quot;non-dropping-particle&quot;:&quot;&quot;},{&quot;family&quot;:&quot;Pratim Barman&quot;,&quot;given&quot;:&quot;Manash&quot;,&quot;parse-names&quot;:false,&quot;dropping-particle&quot;:&quot;&quot;,&quot;non-dropping-particle&quot;:&quot;&quot;},{&quot;family&quot;:&quot;Rao Gadde&quot;,&quot;given&quot;:&quot;Srinivasa&quot;,&quot;parse-names&quot;:false,&quot;dropping-particle&quot;:&quot;&quot;,&quot;non-dropping-particle&quot;:&quot;&quot;}],&quot;accessed&quot;:{&quot;date-parts&quot;:[[2022,8,23]]},&quot;URL&quot;:&quot;https://www.researchgate.net/publication/324919218&quot;,&quot;issued&quot;:{&quot;date-parts&quot;:[[2018]]},&quot;container-title-short&quot;:&quot;&quot;},&quot;isTemporary&quot;:false}]},{&quot;citationID&quot;:&quot;MENDELEY_CITATION_2cc4b76f-f3ac-4bbf-9f62-9935ad5fdc65&quot;,&quot;properties&quot;:{&quot;noteIndex&quot;:0},&quot;isEdited&quot;:false,&quot;manualOverride&quot;:{&quot;isManuallyOverridden&quot;:true,&quot;citeprocText&quot;:&quot;(Kumar Jha &amp;#38; Pande, 2021)&quot;,&quot;manualOverrideText&quot;:&quot;(2021)&quot;},&quot;citationTag&quot;:&quot;MENDELEY_CITATION_v3_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&quot;,&quot;citationItems&quot;:[{&quot;id&quot;:&quot;0deede3a-04ff-392a-a2da-6dd7f9ed0afa&quot;,&quot;itemData&quot;:{&quot;type&quot;:&quot;article-journal&quot;,&quot;id&quot;:&quot;0deede3a-04ff-392a-a2da-6dd7f9ed0afa&quot;,&quot;title&quot;:&quot;Time Series Forecasting Model for Supermarket Sales using FB-Prophet&quot;,&quot;author&quot;:[{&quot;family&quot;:&quot;Kumar Jha&quot;,&quot;given&quot;:&quot;Bineet&quot;,&quot;parse-names&quot;:false,&quot;dropping-particle&quot;:&quot;&quot;,&quot;non-dropping-particle&quot;:&quot;&quot;},{&quot;family&quot;:&quot;Pande&quot;,&quot;given&quot;:&quot;Shilpa&quot;,&quot;parse-names&quot;:false,&quot;dropping-particle&quot;:&quot;&quot;,&quot;non-dropping-particle&quot;:&quot;&quot;}],&quot;container-title&quot;:&quot;Proceedings - 5th International Conference on Computing Methodologies and Communication, ICCMC 2021&quot;,&quot;accessed&quot;:{&quot;date-parts&quot;:[[2022,8,23]]},&quot;DOI&quot;:&quot;10.1109/ICCMC51019.2021.9418033&quot;,&quot;ISBN&quot;:&quot;9781665403603&quot;,&quot;issued&quot;:{&quot;date-parts&quot;:[[2021,4,8]]},&quot;page&quot;:&quot;547-554&quot;,&quot;abstract&quot;:&quot;Forecasting techniques are used in the various problem domains such as- sales, banking, healthcare, stock market, etc. The time-series dataset has time-related information that is useful for prediction and statistical analysis. The supermarket sales prediction helps improve sales in a business environment. The technique helps in decision making in a problem domain. Many tools are available for forecasting such as the regression model, Logistic exponential model. The Facebook (FB) Prophet is the latest tool that has shown an improved performance in terms of accuracy of prediction. This research work has proposed a FB Prophet tool for the sales prediction of the supermarket data. The proposed research work has examined few forecasting models such as- The additive model, the Autoregressive integrated moving average (ARIMA) model, FB Prophet model. From the propsoed research work, it is concluded that, FB Prophet is a better prediction model in terms of low error, better prediction, and better fitting.&quot;,&quot;publisher&quot;:&quot;Institute of Electrical and Electronics Engineers Inc.&quot;,&quot;container-title-short&quot;:&quot;&quot;},&quot;isTemporary&quot;:false}]},{&quot;citationID&quot;:&quot;MENDELEY_CITATION_01cc87d2-6f99-4cd2-b504-7865c4de4c1e&quot;,&quot;properties&quot;:{&quot;noteIndex&quot;:0},&quot;isEdited&quot;:false,&quot;manualOverride&quot;:{&quot;isManuallyOverridden&quot;:true,&quot;citeprocText&quot;:&quot;(Huang &amp;#38; Chalabi, 1995)&quot;,&quot;manualOverrideText&quot;:&quot;(1995)&quot;},&quot;citationTag&quot;:&quot;MENDELEY_CITATION_v3_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&quot;,&quot;citationItems&quot;:[{&quot;id&quot;:&quot;2f8cc536-43b2-3d1a-93c4-d85199e44dce&quot;,&quot;itemData&quot;:{&quot;type&quot;:&quot;article-journal&quot;,&quot;id&quot;:&quot;2f8cc536-43b2-3d1a-93c4-d85199e44dce&quot;,&quot;title&quot;:&quot;Use of time-series analysis to model and forecast wind speed&quot;,&quot;author&quot;:[{&quot;family&quot;:&quot;Huang&quot;,&quot;given&quot;:&quot;Z.&quot;,&quot;parse-names&quot;:false,&quot;dropping-particle&quot;:&quot;&quot;,&quot;non-dropping-particle&quot;:&quot;&quot;},{&quot;family&quot;:&quot;Chalabi&quot;,&quot;given&quot;:&quot;Z. S.&quot;,&quot;parse-names&quot;:false,&quot;dropping-particle&quot;:&quot;&quot;,&quot;non-dropping-particle&quot;:&quot;&quot;}],&quot;container-title&quot;:&quot;Journal of Wind Engineering and Industrial Aerodynamics&quot;,&quot;accessed&quot;:{&quot;date-parts&quot;:[[2022,8,24]]},&quot;DOI&quot;:&quot;10.1016/0167-6105(94)00093-S&quot;,&quot;ISSN&quot;:&quot;0167-6105&quot;,&quot;issued&quot;:{&quot;date-parts&quot;:[[1995,5,1]]},&quot;page&quot;:&quot;311-322&quot;,&quot;abstract&quot;:&quot;A linear, time-varying autoregressive (AR) process is used to model and forecast wind speed. This modelling approach takes into account the non-stationary nature of wind speed. The time-varying parameters of the AR model are modelled by smoothed, integrated random walk processes. A Kalman filter is used to estimate the time-varying parameters of the AR model. The algorithm is used to forecast wind speed from 1 h to a few hours ahead. © 1995.&quot;,&quot;publisher&quot;:&quot;Elsevier&quot;,&quot;issue&quot;:&quot;2-3&quot;,&quot;volume&quot;:&quot;56&quot;,&quot;container-title-short&quot;:&quot;&quot;},&quot;isTemporary&quot;:false}]},{&quot;citationID&quot;:&quot;MENDELEY_CITATION_364576e9-fade-411b-b040-586165aafde3&quot;,&quot;properties&quot;:{&quot;noteIndex&quot;:0},&quot;isEdited&quot;:false,&quot;manualOverride&quot;:{&quot;isManuallyOverridden&quot;:true,&quot;citeprocText&quot;:&quot;(&lt;i&gt;Time Series Analysis: Definition, Types &amp;#38; Techniques | Tableau&lt;/i&gt;, n.d.)&quot;,&quot;manualOverrideText&quot;:&quot;(Tableau)&quot;},&quot;citationTag&quot;:&quot;MENDELEY_CITATION_v3_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&quot;,&quot;citationItems&quot;:[{&quot;id&quot;:&quot;914038b4-00d4-3a24-a51f-2a7086d5120b&quot;,&quot;itemData&quot;:{&quot;type&quot;:&quot;webpage&quot;,&quot;id&quot;:&quot;914038b4-00d4-3a24-a51f-2a7086d5120b&quot;,&quot;title&quot;:&quot;Time Series Analysis: Definition, Types &amp; Techniques | Tableau&quot;,&quot;accessed&quot;:{&quot;date-parts&quot;:[[2022,8,24]]},&quot;URL&quot;:&quot;https://www.tableau.com/learn/articles/time-series-analysis&quot;,&quot;container-title-short&quot;:&quot;&quot;},&quot;isTemporary&quot;:false}]},{&quot;citationID&quot;:&quot;MENDELEY_CITATION_2c71d00f-68f0-4d5b-b43a-16142128070e&quot;,&quot;properties&quot;:{&quot;noteIndex&quot;:0},&quot;isEdited&quot;:false,&quot;manualOverride&quot;:{&quot;isManuallyOverridden&quot;:false,&quot;citeprocText&quot;:&quot;(Chatfield, 2000)&quot;,&quot;manualOverrideText&quot;:&quot;&quot;},&quot;citationTag&quot;:&quot;MENDELEY_CITATION_v3_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&quot;,&quot;citationItems&quot;:[{&quot;id&quot;:&quot;8c3d2222-8150-36b5-a96f-aa30b87c6f29&quot;,&quot;itemData&quot;:{&quot;type&quot;:&quot;article-journal&quot;,&quot;id&quot;:&quot;8c3d2222-8150-36b5-a96f-aa30b87c6f29&quot;,&quot;title&quot;:&quot;Time-Series Forecasting&quot;,&quot;author&quot;:[{&quot;family&quot;:&quot;Chatfield&quot;,&quot;given&quot;:&quot;Chris&quot;,&quot;parse-names&quot;:false,&quot;dropping-particle&quot;:&quot;&quot;,&quot;non-dropping-particle&quot;:&quot;&quot;}],&quot;accessed&quot;:{&quot;date-parts&quot;:[[2022,8,24]]},&quot;DOI&quot;:&quot;10.1201/9781420036206&quot;,&quot;ISBN&quot;:&quot;9780429126352&quot;,&quot;URL&quot;:&quot;https://www.taylorfrancis.com/books/mono/10.1201/9781420036206/time-series-forecasting-chris-chatfield&quot;,&quot;issued&quot;:{&quot;date-parts&quot;:[[2000,10,25]]},&quot;abstract&quot;:&quot;From the author of the bestselling \&quot;Analysis of Time Series,\&quot; Time-Series Forecasting offers a comprehensive, up-to-date review of forecasting methods. It provides a summary of time-series modelling procedures, followed by a brief catalogue of many different time-series forecasting methods, ranging from ad-hoc methods through ARIMA and state-space&quot;,&quot;publisher&quot;:&quot;Chapman and Hall/CRC&quot;,&quot;container-title-short&quot;:&quot;&quot;},&quot;isTemporary&quot;:false}]},{&quot;citationID&quot;:&quot;MENDELEY_CITATION_a8e1cd29-cbce-49b4-8ee1-24c3d46fc261&quot;,&quot;properties&quot;:{&quot;noteIndex&quot;:0},&quot;isEdited&quot;:false,&quot;manualOverride&quot;:{&quot;isManuallyOverridden&quot;:true,&quot;citeprocText&quot;:&quot;(&lt;i&gt;Time Series Forecasting with ARIMA , SARIMA and SARIMAX | by Brendan Artley | Towards Data Science&lt;/i&gt;, n.d.)&quot;,&quot;manualOverrideText&quot;:&quot;(Brendan Artley)&quot;},&quot;citationTag&quot;:&quot;MENDELEY_CITATION_v3_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&quot;,&quot;citationItems&quot;:[{&quot;id&quot;:&quot;3cfa086b-502d-3629-b647-a267da6399b6&quot;,&quot;itemData&quot;:{&quot;type&quot;:&quot;webpage&quot;,&quot;id&quot;:&quot;3cfa086b-502d-3629-b647-a267da6399b6&quot;,&quot;title&quot;:&quot;Time Series Forecasting with ARIMA , SARIMA and SARIMAX | by Brendan Artley | Towards Data Science&quot;,&quot;accessed&quot;:{&quot;date-parts&quot;:[[2022,8,27]]},&quot;URL&quot;:&quot;https://towardsdatascience.com/time-series-forecasting-with-arima-sarima-and-sarimax-ee61099e78f6&quot;,&quot;container-title-short&quot;:&quot;&quot;},&quot;isTemporary&quot;:false}]},{&quot;citationID&quot;:&quot;MENDELEY_CITATION_7e4aaa84-4d4a-41fe-b05d-eeff2dbb0cd7&quot;,&quot;properties&quot;:{&quot;noteIndex&quot;:0},&quot;isEdited&quot;:false,&quot;manualOverride&quot;:{&quot;isManuallyOverridden&quot;:true,&quot;citeprocText&quot;:&quot;(&lt;i&gt;Pmdarima: ARIMA Estimators for Python — Pmdarima 2.0.1 Documentation&lt;/i&gt;, n.d.)&quot;,&quot;manualOverrideText&quot;:&quot;(Documentation)&quot;},&quot;citationTag&quot;:&quot;MENDELEY_CITATION_v3_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&quot;,&quot;citationItems&quot;:[{&quot;id&quot;:&quot;f959efc5-a25e-335d-8f45-51ae5a9c4853&quot;,&quot;itemData&quot;:{&quot;type&quot;:&quot;webpage&quot;,&quot;id&quot;:&quot;f959efc5-a25e-335d-8f45-51ae5a9c4853&quot;,&quot;title&quot;:&quot;pmdarima: ARIMA estimators for Python — pmdarima 2.0.1 documentation&quot;,&quot;accessed&quot;:{&quot;date-parts&quot;:[[2022,8,27]]},&quot;URL&quot;:&quot;http://alkaline-ml.com/pmdarima/&quot;,&quot;container-title-short&quot;:&quot;&quot;},&quot;isTemporary&quot;:false}]},{&quot;citationID&quot;:&quot;MENDELEY_CITATION_878e22cc-0c93-487b-8e85-f69e1c30100d&quot;,&quot;properties&quot;:{&quot;noteIndex&quot;:0},&quot;isEdited&quot;:false,&quot;manualOverride&quot;:{&quot;isManuallyOverridden&quot;:true,&quot;citeprocText&quot;:&quot;(&lt;i&gt;Exploratory Data Analysis (EDA) Using Python and Jupyter Notebooks - YouTube&lt;/i&gt;, n.d.)&quot;,&quot;manualOverrideText&quot;:&quot;(EDA)&quot;},&quot;citationTag&quot;:&quot;MENDELEY_CITATION_v3_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&quot;,&quot;citationItems&quot;:[{&quot;id&quot;:&quot;a1e4e177-81e6-3525-b8d6-c82b00dab398&quot;,&quot;itemData&quot;:{&quot;type&quot;:&quot;webpage&quot;,&quot;id&quot;:&quot;a1e4e177-81e6-3525-b8d6-c82b00dab398&quot;,&quot;title&quot;:&quot;Exploratory Data Analysis (EDA) using Python and Jupyter Notebooks - YouTube&quot;,&quot;container-title&quot;:&quot;iGeek&quot;,&quot;accessed&quot;:{&quot;date-parts&quot;:[[2022,8,27]]},&quot;URL&quot;:&quot;https://www.youtube.com/watch?v=iZ2MwVWKwr4&quot;,&quot;container-title-short&quot;:&quot;&quot;},&quot;isTemporary&quot;:false}]},{&quot;citationID&quot;:&quot;MENDELEY_CITATION_1e7b67a7-def6-48a3-a994-c9b6ba523daf&quot;,&quot;properties&quot;:{&quot;noteIndex&quot;:0},&quot;isEdited&quot;:false,&quot;manualOverride&quot;:{&quot;isManuallyOverridden&quot;:true,&quot;citeprocText&quot;:&quot;(&lt;i&gt;COVID-19 Map - Johns Hopkins Coronavirus Resource Center&lt;/i&gt;, n.d.)&quot;,&quot;manualOverrideText&quot;:&quot;(Johns Hopkins)&quot;},&quot;citationTag&quot;:&quot;MENDELEY_CITATION_v3_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&quot;,&quot;citationItems&quot;:[{&quot;id&quot;:&quot;475b9b0e-dc0a-388c-a0c2-91bc482c79f8&quot;,&quot;itemData&quot;:{&quot;type&quot;:&quot;webpage&quot;,&quot;id&quot;:&quot;475b9b0e-dc0a-388c-a0c2-91bc482c79f8&quot;,&quot;title&quot;:&quot;COVID-19 Map - Johns Hopkins Coronavirus Resource Center&quot;,&quot;accessed&quot;:{&quot;date-parts&quot;:[[2022,6,11]]},&quot;URL&quot;:&quot;https://coronavirus.jhu.edu/map.html&quot;,&quot;container-title-short&quot;:&quot;&quot;},&quot;isTemporary&quot;:false}]},{&quot;citationID&quot;:&quot;MENDELEY_CITATION_cafe759b-b6d7-4285-9940-987c2f29f3e1&quot;,&quot;properties&quot;:{&quot;noteIndex&quot;:0},&quot;isEdited&quot;:false,&quot;manualOverride&quot;:{&quot;isManuallyOverridden&quot;:true,&quot;citeprocText&quot;:&quot;(&lt;i&gt;How to Secure SSH | CPanel &amp;#38; WHM Documentation&lt;/i&gt;, n.d.)&quot;,&quot;manualOverrideText&quot;:&quot;(2021)&quot;},&quot;citationTag&quot;:&quot;MENDELEY_CITATION_v3_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&quot;,&quot;citationItems&quot;:[{&quot;id&quot;:&quot;c0141dd1-026b-3c5f-8684-13516ac10e2d&quot;,&quot;itemData&quot;:{&quot;type&quot;:&quot;webpage&quot;,&quot;id&quot;:&quot;c0141dd1-026b-3c5f-8684-13516ac10e2d&quot;,&quot;title&quot;:&quot;How to Secure SSH | cPanel &amp; WHM Documentation&quot;,&quot;accessed&quot;:{&quot;date-parts&quot;:[[2022,8,25]]},&quot;URL&quot;:&quot;https://docs.cpanel.net/knowledge-base/security/how-to-secure-ssh/&quot;,&quot;container-title-short&quot;:&quot;&quot;},&quot;isTemporary&quot;:false}]},{&quot;citationID&quot;:&quot;MENDELEY_CITATION_5c72127c-096d-4a37-8837-607126f680f8&quot;,&quot;properties&quot;:{&quot;noteIndex&quot;:0},&quot;isEdited&quot;:false,&quot;manualOverride&quot;:{&quot;isManuallyOverridden&quot;:true,&quot;citeprocText&quot;:&quot;(&lt;i&gt;10 Reasons Why Laravel Is The Best PHP Framework For 2022&lt;/i&gt;, n.d.)&quot;,&quot;manualOverrideText&quot;:&quot;(2022)&quot;},&quot;citationTag&quot;:&quot;MENDELEY_CITATION_v3_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&quot;,&quot;citationItems&quot;:[{&quot;id&quot;:&quot;bd6be066-44f5-3898-9a9a-671bea0389bf&quot;,&quot;itemData&quot;:{&quot;type&quot;:&quot;webpage&quot;,&quot;id&quot;:&quot;bd6be066-44f5-3898-9a9a-671bea0389bf&quot;,&quot;title&quot;:&quot;10 Reasons Why Laravel Is The Best PHP Framework For 2022&quot;,&quot;accessed&quot;:{&quot;date-parts&quot;:[[2022,8,25]]},&quot;URL&quot;:&quot;https://www.clariontech.com/blog/10-reasons-why-laravel-is-the-best-php-framework-for-2019&quot;,&quot;container-title-short&quot;:&quot;&quot;},&quot;isTemporary&quot;:false}]},{&quot;citationID&quot;:&quot;MENDELEY_CITATION_1713a9c1-cc4f-46b3-bec2-c3192ab1876e&quot;,&quot;properties&quot;:{&quot;noteIndex&quot;:0},&quot;isEdited&quot;:false,&quot;manualOverride&quot;:{&quot;isManuallyOverridden&quot;:true,&quot;citeprocText&quot;:&quot;(&lt;i&gt;Hosting a Dash App on a VPS.. As Data Scientists, We Generally Seem… | by Umar Khan | Analytics Vidhya | Medium&lt;/i&gt;, n.d.)&quot;,&quot;manualOverrideText&quot;:&quot;(2020)&quot;},&quot;citationTag&quot;:&quot;MENDELEY_CITATION_v3_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&quot;,&quot;citationItems&quot;:[{&quot;id&quot;:&quot;8487011b-7af2-3d0d-a420-868f0ef46e54&quot;,&quot;itemData&quot;:{&quot;type&quot;:&quot;webpage&quot;,&quot;id&quot;:&quot;8487011b-7af2-3d0d-a420-868f0ef46e54&quot;,&quot;title&quot;:&quot;Hosting a Dash app on a VPS.. As data scientists, we generally seem… | by Umar Khan | Analytics Vidhya | Medium&quot;,&quot;accessed&quot;:{&quot;date-parts&quot;:[[2022,8,25]]},&quot;URL&quot;:&quot;https://medium.com/analytics-vidhya/hosting-a-dash-app-on-a-vps-7cb56fa310b9&quot;,&quot;container-title-short&quot;:&quot;&quot;},&quot;isTemporary&quot;:false}]},{&quot;citationID&quot;:&quot;MENDELEY_CITATION_fdd205b1-9a47-4b91-ab4b-a76a9325493d&quot;,&quot;properties&quot;:{&quot;noteIndex&quot;:0},&quot;isEdited&quot;:false,&quot;manualOverride&quot;:{&quot;isManuallyOverridden&quot;:false,&quot;citeprocText&quot;:&quot;(Pecoraro et al., 2015)&quot;,&quot;manualOverrideText&quot;:&quot;&quot;},&quot;citationTag&quot;:&quot;MENDELEY_CITATION_v3_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&quot;,&quot;citationItems&quot;:[{&quot;id&quot;:&quot;5bb3fc08-e49f-337d-ae53-7d655b5ad56d&quot;,&quot;itemData&quot;:{&quot;type&quot;:&quot;article-journal&quot;,&quot;id&quot;:&quot;5bb3fc08-e49f-337d-ae53-7d655b5ad56d&quot;,&quot;title&quot;:&quot;Mastering Laravel Develop robust modern web-based software applications and RESTful APIs with Laravel, one of the hottest PHP frameworks Mastering Laravel Credits&quot;,&quot;author&quot;:[{&quot;family&quot;:&quot;Pecoraro&quot;,&quot;given&quot;:&quot;Christopher John&quot;,&quot;parse-names&quot;:false,&quot;dropping-particle&quot;:&quot;&quot;,&quot;non-dropping-particle&quot;:&quot;&quot;},{&quot;family&quot;:&quot;John&quot;,&quot;given&quot;:&quot;Christopher&quot;,&quot;parse-names&quot;:false,&quot;dropping-particle&quot;:&quot;&quot;,&quot;non-dropping-particle&quot;:&quot;&quot;},{&quot;family&quot;:&quot;Reviewers&quot;,&quot;given&quot;:&quot;Pecoraro&quot;,&quot;parse-names&quot;:false,&quot;dropping-particle&quot;:&quot;&quot;,&quot;non-dropping-particle&quot;:&quot;&quot;},{&quot;family&quot;:&quot;Coyle&quot;,&quot;given&quot;:&quot;Kevin&quot;,&quot;parse-names&quot;:false,&quot;dropping-particle&quot;:&quot;&quot;,&quot;non-dropping-particle&quot;:&quot;&quot;},{&quot;family&quot;:&quot;Lim&quot;,&quot;given&quot;:&quot;Js&quot;,&quot;parse-names&quot;:false,&quot;dropping-particle&quot;:&quot;&quot;,&quot;non-dropping-particle&quot;:&quot;&quot;},{&quot;family&quot;:&quot;Maity&quot;,&quot;given&quot;:&quot;Chinmoy&quot;,&quot;parse-names&quot;:false,&quot;dropping-particle&quot;:&quot;&quot;,&quot;non-dropping-particle&quot;:&quot;&quot;}],&quot;accessed&quot;:{&quot;date-parts&quot;:[[2022,8,26]]},&quot;ISBN&quot;:&quot;978-1-78528-502-8&quot;,&quot;URL&quot;:&quot;www.packtpub.com&quot;,&quot;issued&quot;:{&quot;date-parts&quot;:[[2015]]},&quot;container-title-short&quot;:&quot;&quot;},&quot;isTemporary&quot;:false}]},{&quot;citationID&quot;:&quot;MENDELEY_CITATION_64bb29f0-fead-4a15-9627-85852fc22502&quot;,&quot;properties&quot;:{&quot;noteIndex&quot;:0},&quot;isEdited&quot;:false,&quot;manualOverride&quot;:{&quot;isManuallyOverridden&quot;:false,&quot;citeprocText&quot;:&quot;(Aborujilah et al., 2022)&quot;,&quot;manualOverrideText&quot;:&quot;&quot;},&quot;citationTag&quot;:&quot;MENDELEY_CITATION_v3_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&quot;,&quot;citationItems&quot;:[{&quot;id&quot;:&quot;2e8e1b8d-32e4-3b9e-8170-418497be1e0c&quot;,&quot;itemData&quot;:{&quot;type&quot;:&quot;article-journal&quot;,&quot;id&quot;:&quot;2e8e1b8d-32e4-3b9e-8170-418497be1e0c&quot;,&quot;title&quot;:&quot;Descriptive Analysis of Built-in Security Features in Web Development Frameworks&quot;,&quot;author&quot;:[{&quot;family&quot;:&quot;Aborujilah&quot;,&quot;given&quot;:&quot;Abdulaziz&quot;,&quot;parse-names&quot;:false,&quot;dropping-particle&quot;:&quot;&quot;,&quot;non-dropping-particle&quot;:&quot;&quot;},{&quot;family&quot;:&quot;Adamu&quot;,&quot;given&quot;:&quot;Jibril&quot;,&quot;parse-names&quot;:false,&quot;dropping-particle&quot;:&quot;&quot;,&quot;non-dropping-particle&quot;:&quot;&quot;},{&quot;family&quot;:&quot;Shariff&quot;,&quot;given&quot;:&quot;Shafiza Mohd&quot;,&quot;parse-names&quot;:false,&quot;dropping-particle&quot;:&quot;&quot;,&quot;non-dropping-particle&quot;:&quot;&quot;},{&quot;family&quot;:&quot;Long&quot;,&quot;given&quot;:&quot;Zalizah Awang&quot;,&quot;parse-names&quot;:false,&quot;dropping-particle&quot;:&quot;&quot;,&quot;non-dropping-particle&quot;:&quot;&quot;}],&quot;container-title&quot;:&quot;Proceedings of the 2022 16th International Conference on Ubiquitous Information Management and Communication, IMCOM 2022&quot;,&quot;accessed&quot;:{&quot;date-parts&quot;:[[2022,8,27]]},&quot;DOI&quot;:&quot;10.1109/IMCOM53663.2022.9721750&quot;,&quot;ISBN&quot;:&quot;9781665426787&quot;,&quot;issued&quot;:{&quot;date-parts&quot;:[[2022]]},&quot;abstract&quot;:&quot;Many challenges are facing modern web applications, and security is a major concern for web applications developers especially when today's web applications are interactive and support user collaboration. SQL injections, cross-site scripting, cross-site request forgery, and broken authentication are examples of these common security vulnerabilities. Several web development frameworks (e.g., Laravel, Spring Boot, Django, Ruby on Rails, and ASP.NET Core) provide out-of-the-box security features to protect modern web applications against the above-mentioned vulnerabilities. Developers usually use manual protection mechanisms to secure modern web applications. Although, manual protection increases the probability of web application attacks. This study focuses on reviewing and comparing and analyzing the most common vulnerabilities found in modern web applications and the web development frameworks built-in security features. This study aid software developers and organizations in selecting the most effective protection methods which are provided by web application frameworks.&quot;,&quot;publisher&quot;:&quot;Institute of Electrical and Electronics Engineers Inc.&quot;,&quot;container-title-short&quot;:&quot;&quot;},&quot;isTemporary&quot;:false}]}]"/>
+    <we:property name="MENDELEY_CITATIONS" value="[{&quot;citationID&quot;:&quot;MENDELEY_CITATION_4bbe8320-3487-429a-b633-535d5784139e&quot;,&quot;properties&quot;:{&quot;noteIndex&quot;:0},&quot;isEdited&quot;:false,&quot;manualOverride&quot;:{&quot;isManuallyOverridden&quot;:true,&quot;citeprocText&quot;:&quot;(&lt;i&gt;Migration and Population Density - WorldBank Data Dashboard&lt;/i&gt;, n.d.)&quot;,&quot;manualOverrideText&quot;:&quot;(2017)&quot;},&quot;citationTag&quot;:&quot;MENDELEY_CITATION_v3_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&quot;,&quot;citationItems&quot;:[{&quot;id&quot;:&quot;47b41285-53e4-3e69-b941-237a7320a923&quot;,&quot;itemData&quot;:{&quot;type&quot;:&quot;webpage&quot;,&quot;id&quot;:&quot;47b41285-53e4-3e69-b941-237a7320a923&quot;,&quot;title&quot;:&quot;Migration and Population Density - WorldBank Data Dashboard&quot;,&quot;accessed&quot;:{&quot;date-parts&quot;:[[2022,8,24]]},&quot;URL&quot;:&quot;https://www.dashboardom.com/migration-population&quot;,&quot;container-title-short&quot;:&quot;&quot;},&quot;isTemporary&quot;:false}]},{&quot;citationID&quot;:&quot;MENDELEY_CITATION_d19ca1cc-dd5f-49a9-acd0-d57a1c56f943&quot;,&quot;properties&quot;:{&quot;noteIndex&quot;:0},&quot;isEdited&quot;:false,&quot;manualOverride&quot;:{&quot;isManuallyOverridden&quot;:true,&quot;citeprocText&quot;:&quot;(&lt;i&gt;Develop Data Visualization Interfaces in Python With Dash – Real Python&lt;/i&gt;, n.d.)&quot;,&quot;manualOverrideText&quot;:&quot;(2018)&quot;},&quot;citationTag&quot;:&quot;MENDELEY_CITATION_v3_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&quot;,&quot;citationItems&quot;:[{&quot;id&quot;:&quot;72d9f6ec-e0ad-35ca-97e2-9857bf510bef&quot;,&quot;itemData&quot;:{&quot;type&quot;:&quot;webpage&quot;,&quot;id&quot;:&quot;72d9f6ec-e0ad-35ca-97e2-9857bf510bef&quot;,&quot;title&quot;:&quot;Develop Data Visualization Interfaces in Python With Dash – Real Python&quot;,&quot;accessed&quot;:{&quot;date-parts&quot;:[[2022,8,24]]},&quot;URL&quot;:&quot;https://realpython.com/python-dash/&quot;,&quot;container-title-short&quot;:&quot;&quot;},&quot;isTemporary&quot;:false}]},{&quot;citationID&quot;:&quot;MENDELEY_CITATION_b14f7e3a-ff8e-4db3-9c0f-0f144eb7b2d5&quot;,&quot;properties&quot;:{&quot;noteIndex&quot;:0},&quot;isEdited&quot;:false,&quot;manualOverride&quot;:{&quot;isManuallyOverridden&quot;:true,&quot;citeprocText&quot;:&quot;(Patowary et al., 2018)&quot;,&quot;manualOverrideText&quot;:&quot;(2018)&quot;},&quot;citationTag&quot;:&quot;MENDELEY_CITATION_v3_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&quot;,&quot;citationItems&quot;:[{&quot;id&quot;:&quot;4dd94b50-7166-317f-98e0-f90d9452bf82&quot;,&quot;itemData&quot;:{&quot;type&quot;:&quot;article-journal&quot;,&quot;id&quot;:&quot;4dd94b50-7166-317f-98e0-f90d9452bf82&quot;,&quot;title&quot;:&quot;Accidental Deaths in India : Forecasting with ARIMA Model Control charts View project Bayesian Time series Analysis View project&quot;,&quot;author&quot;:[{&quot;family&quot;:&quot;Patowary&quot;,&quot;given&quot;:&quot;Arnab N&quot;,&quot;parse-names&quot;:false,&quot;dropping-particle&quot;:&quot;&quot;,&quot;non-dropping-particle&quot;:&quot;&quot;},{&quot;family&quot;:&quot;Pratim Barman&quot;,&quot;given&quot;:&quot;Manash&quot;,&quot;parse-names&quot;:false,&quot;dropping-particle&quot;:&quot;&quot;,&quot;non-dropping-particle&quot;:&quot;&quot;},{&quot;family&quot;:&quot;Rao Gadde&quot;,&quot;given&quot;:&quot;Srinivasa&quot;,&quot;parse-names&quot;:false,&quot;dropping-particle&quot;:&quot;&quot;,&quot;non-dropping-particle&quot;:&quot;&quot;}],&quot;accessed&quot;:{&quot;date-parts&quot;:[[2022,8,23]]},&quot;URL&quot;:&quot;https://www.researchgate.net/publication/324919218&quot;,&quot;issued&quot;:{&quot;date-parts&quot;:[[2018]]},&quot;container-title-short&quot;:&quot;&quot;},&quot;isTemporary&quot;:false}]},{&quot;citationID&quot;:&quot;MENDELEY_CITATION_2cc4b76f-f3ac-4bbf-9f62-9935ad5fdc65&quot;,&quot;properties&quot;:{&quot;noteIndex&quot;:0},&quot;isEdited&quot;:false,&quot;manualOverride&quot;:{&quot;isManuallyOverridden&quot;:true,&quot;citeprocText&quot;:&quot;(Kumar Jha &amp;#38; Pande, 2021)&quot;,&quot;manualOverrideText&quot;:&quot;(2021)&quot;},&quot;citationTag&quot;:&quot;MENDELEY_CITATION_v3_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&quot;,&quot;citationItems&quot;:[{&quot;id&quot;:&quot;0deede3a-04ff-392a-a2da-6dd7f9ed0afa&quot;,&quot;itemData&quot;:{&quot;type&quot;:&quot;article-journal&quot;,&quot;id&quot;:&quot;0deede3a-04ff-392a-a2da-6dd7f9ed0afa&quot;,&quot;title&quot;:&quot;Time Series Forecasting Model for Supermarket Sales using FB-Prophet&quot;,&quot;author&quot;:[{&quot;family&quot;:&quot;Kumar Jha&quot;,&quot;given&quot;:&quot;Bineet&quot;,&quot;parse-names&quot;:false,&quot;dropping-particle&quot;:&quot;&quot;,&quot;non-dropping-particle&quot;:&quot;&quot;},{&quot;family&quot;:&quot;Pande&quot;,&quot;given&quot;:&quot;Shilpa&quot;,&quot;parse-names&quot;:false,&quot;dropping-particle&quot;:&quot;&quot;,&quot;non-dropping-particle&quot;:&quot;&quot;}],&quot;container-title&quot;:&quot;Proceedings - 5th International Conference on Computing Methodologies and Communication, ICCMC 2021&quot;,&quot;accessed&quot;:{&quot;date-parts&quot;:[[2022,8,23]]},&quot;DOI&quot;:&quot;10.1109/ICCMC51019.2021.9418033&quot;,&quot;ISBN&quot;:&quot;9781665403603&quot;,&quot;issued&quot;:{&quot;date-parts&quot;:[[2021,4,8]]},&quot;page&quot;:&quot;547-554&quot;,&quot;abstract&quot;:&quot;Forecasting techniques are used in the various problem domains such as- sales, banking, healthcare, stock market, etc. The time-series dataset has time-related information that is useful for prediction and statistical analysis. The supermarket sales prediction helps improve sales in a business environment. The technique helps in decision making in a problem domain. Many tools are available for forecasting such as the regression model, Logistic exponential model. The Facebook (FB) Prophet is the latest tool that has shown an improved performance in terms of accuracy of prediction. This research work has proposed a FB Prophet tool for the sales prediction of the supermarket data. The proposed research work has examined few forecasting models such as- The additive model, the Autoregressive integrated moving average (ARIMA) model, FB Prophet model. From the propsoed research work, it is concluded that, FB Prophet is a better prediction model in terms of low error, better prediction, and better fitting.&quot;,&quot;publisher&quot;:&quot;Institute of Electrical and Electronics Engineers Inc.&quot;,&quot;container-title-short&quot;:&quot;&quot;},&quot;isTemporary&quot;:false}]},{&quot;citationID&quot;:&quot;MENDELEY_CITATION_01cc87d2-6f99-4cd2-b504-7865c4de4c1e&quot;,&quot;properties&quot;:{&quot;noteIndex&quot;:0},&quot;isEdited&quot;:false,&quot;manualOverride&quot;:{&quot;isManuallyOverridden&quot;:true,&quot;citeprocText&quot;:&quot;(Huang &amp;#38; Chalabi, 1995)&quot;,&quot;manualOverrideText&quot;:&quot;(1995)&quot;},&quot;citationTag&quot;:&quot;MENDELEY_CITATION_v3_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&quot;,&quot;citationItems&quot;:[{&quot;id&quot;:&quot;2f8cc536-43b2-3d1a-93c4-d85199e44dce&quot;,&quot;itemData&quot;:{&quot;type&quot;:&quot;article-journal&quot;,&quot;id&quot;:&quot;2f8cc536-43b2-3d1a-93c4-d85199e44dce&quot;,&quot;title&quot;:&quot;Use of time-series analysis to model and forecast wind speed&quot;,&quot;author&quot;:[{&quot;family&quot;:&quot;Huang&quot;,&quot;given&quot;:&quot;Z.&quot;,&quot;parse-names&quot;:false,&quot;dropping-particle&quot;:&quot;&quot;,&quot;non-dropping-particle&quot;:&quot;&quot;},{&quot;family&quot;:&quot;Chalabi&quot;,&quot;given&quot;:&quot;Z. S.&quot;,&quot;parse-names&quot;:false,&quot;dropping-particle&quot;:&quot;&quot;,&quot;non-dropping-particle&quot;:&quot;&quot;}],&quot;container-title&quot;:&quot;Journal of Wind Engineering and Industrial Aerodynamics&quot;,&quot;accessed&quot;:{&quot;date-parts&quot;:[[2022,8,24]]},&quot;DOI&quot;:&quot;10.1016/0167-6105(94)00093-S&quot;,&quot;ISSN&quot;:&quot;0167-6105&quot;,&quot;issued&quot;:{&quot;date-parts&quot;:[[1995,5,1]]},&quot;page&quot;:&quot;311-322&quot;,&quot;abstract&quot;:&quot;A linear, time-varying autoregressive (AR) process is used to model and forecast wind speed. This modelling approach takes into account the non-stationary nature of wind speed. The time-varying parameters of the AR model are modelled by smoothed, integrated random walk processes. A Kalman filter is used to estimate the time-varying parameters of the AR model. The algorithm is used to forecast wind speed from 1 h to a few hours ahead. © 1995.&quot;,&quot;publisher&quot;:&quot;Elsevier&quot;,&quot;issue&quot;:&quot;2-3&quot;,&quot;volume&quot;:&quot;56&quot;,&quot;container-title-short&quot;:&quot;&quot;},&quot;isTemporary&quot;:false}]},{&quot;citationID&quot;:&quot;MENDELEY_CITATION_364576e9-fade-411b-b040-586165aafde3&quot;,&quot;properties&quot;:{&quot;noteIndex&quot;:0},&quot;isEdited&quot;:false,&quot;manualOverride&quot;:{&quot;isManuallyOverridden&quot;:true,&quot;citeprocText&quot;:&quot;(&lt;i&gt;Time Series Analysis: Definition, Types &amp;#38; Techniques | Tableau&lt;/i&gt;, n.d.)&quot;,&quot;manualOverrideText&quot;:&quot;(Tableau)&quot;},&quot;citationTag&quot;:&quot;MENDELEY_CITATION_v3_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&quot;,&quot;citationItems&quot;:[{&quot;id&quot;:&quot;914038b4-00d4-3a24-a51f-2a7086d5120b&quot;,&quot;itemData&quot;:{&quot;type&quot;:&quot;webpage&quot;,&quot;id&quot;:&quot;914038b4-00d4-3a24-a51f-2a7086d5120b&quot;,&quot;title&quot;:&quot;Time Series Analysis: Definition, Types &amp; Techniques | Tableau&quot;,&quot;accessed&quot;:{&quot;date-parts&quot;:[[2022,8,24]]},&quot;URL&quot;:&quot;https://www.tableau.com/learn/articles/time-series-analysis&quot;,&quot;container-title-short&quot;:&quot;&quot;},&quot;isTemporary&quot;:false}]},{&quot;citationID&quot;:&quot;MENDELEY_CITATION_2c71d00f-68f0-4d5b-b43a-16142128070e&quot;,&quot;properties&quot;:{&quot;noteIndex&quot;:0},&quot;isEdited&quot;:false,&quot;manualOverride&quot;:{&quot;isManuallyOverridden&quot;:false,&quot;citeprocText&quot;:&quot;(Chatfield, 2000)&quot;,&quot;manualOverrideText&quot;:&quot;&quot;},&quot;citationTag&quot;:&quot;MENDELEY_CITATION_v3_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&quot;,&quot;citationItems&quot;:[{&quot;id&quot;:&quot;8c3d2222-8150-36b5-a96f-aa30b87c6f29&quot;,&quot;itemData&quot;:{&quot;type&quot;:&quot;article-journal&quot;,&quot;id&quot;:&quot;8c3d2222-8150-36b5-a96f-aa30b87c6f29&quot;,&quot;title&quot;:&quot;Time-Series Forecasting&quot;,&quot;author&quot;:[{&quot;family&quot;:&quot;Chatfield&quot;,&quot;given&quot;:&quot;Chris&quot;,&quot;parse-names&quot;:false,&quot;dropping-particle&quot;:&quot;&quot;,&quot;non-dropping-particle&quot;:&quot;&quot;}],&quot;accessed&quot;:{&quot;date-parts&quot;:[[2022,8,24]]},&quot;DOI&quot;:&quot;10.1201/9781420036206&quot;,&quot;ISBN&quot;:&quot;9780429126352&quot;,&quot;URL&quot;:&quot;https://www.taylorfrancis.com/books/mono/10.1201/9781420036206/time-series-forecasting-chris-chatfield&quot;,&quot;issued&quot;:{&quot;date-parts&quot;:[[2000,10,25]]},&quot;abstract&quot;:&quot;From the author of the bestselling \&quot;Analysis of Time Series,\&quot; Time-Series Forecasting offers a comprehensive, up-to-date review of forecasting methods. It provides a summary of time-series modelling procedures, followed by a brief catalogue of many different time-series forecasting methods, ranging from ad-hoc methods through ARIMA and state-space&quot;,&quot;publisher&quot;:&quot;Chapman and Hall/CRC&quot;,&quot;container-title-short&quot;:&quot;&quot;},&quot;isTemporary&quot;:false}]},{&quot;citationID&quot;:&quot;MENDELEY_CITATION_a8e1cd29-cbce-49b4-8ee1-24c3d46fc261&quot;,&quot;properties&quot;:{&quot;noteIndex&quot;:0},&quot;isEdited&quot;:false,&quot;manualOverride&quot;:{&quot;isManuallyOverridden&quot;:true,&quot;citeprocText&quot;:&quot;(&lt;i&gt;Time Series Forecasting with ARIMA , SARIMA and SARIMAX | by Brendan Artley | Towards Data Science&lt;/i&gt;, n.d.)&quot;,&quot;manualOverrideText&quot;:&quot;(Brendan Artley)&quot;},&quot;citationTag&quot;:&quot;MENDELEY_CITATION_v3_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&quot;,&quot;citationItems&quot;:[{&quot;id&quot;:&quot;3cfa086b-502d-3629-b647-a267da6399b6&quot;,&quot;itemData&quot;:{&quot;type&quot;:&quot;webpage&quot;,&quot;id&quot;:&quot;3cfa086b-502d-3629-b647-a267da6399b6&quot;,&quot;title&quot;:&quot;Time Series Forecasting with ARIMA , SARIMA and SARIMAX | by Brendan Artley | Towards Data Science&quot;,&quot;accessed&quot;:{&quot;date-parts&quot;:[[2022,8,27]]},&quot;URL&quot;:&quot;https://towardsdatascience.com/time-series-forecasting-with-arima-sarima-and-sarimax-ee61099e78f6&quot;,&quot;container-title-short&quot;:&quot;&quot;},&quot;isTemporary&quot;:false}]},{&quot;citationID&quot;:&quot;MENDELEY_CITATION_7e4aaa84-4d4a-41fe-b05d-eeff2dbb0cd7&quot;,&quot;properties&quot;:{&quot;noteIndex&quot;:0},&quot;isEdited&quot;:false,&quot;manualOverride&quot;:{&quot;isManuallyOverridden&quot;:true,&quot;citeprocText&quot;:&quot;(&lt;i&gt;Pmdarima: ARIMA Estimators for Python — Pmdarima 2.0.1 Documentation&lt;/i&gt;, n.d.)&quot;,&quot;manualOverrideText&quot;:&quot;(Documentation)&quot;},&quot;citationTag&quot;:&quot;MENDELEY_CITATION_v3_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&quot;,&quot;citationItems&quot;:[{&quot;id&quot;:&quot;f959efc5-a25e-335d-8f45-51ae5a9c4853&quot;,&quot;itemData&quot;:{&quot;type&quot;:&quot;webpage&quot;,&quot;id&quot;:&quot;f959efc5-a25e-335d-8f45-51ae5a9c4853&quot;,&quot;title&quot;:&quot;pmdarima: ARIMA estimators for Python — pmdarima 2.0.1 documentation&quot;,&quot;accessed&quot;:{&quot;date-parts&quot;:[[2022,8,27]]},&quot;URL&quot;:&quot;http://alkaline-ml.com/pmdarima/&quot;,&quot;container-title-short&quot;:&quot;&quot;},&quot;isTemporary&quot;:false}]},{&quot;citationID&quot;:&quot;MENDELEY_CITATION_7a5949f6-1338-4336-b5ec-9bf8da5d4767&quot;,&quot;properties&quot;:{&quot;noteIndex&quot;:0},&quot;isEdited&quot;:false,&quot;manualOverride&quot;:{&quot;isManuallyOverridden&quot;:true,&quot;citeprocText&quot;:&quot;(&lt;i&gt;Stan - Stan&lt;/i&gt;, n.d.)&quot;,&quot;manualOverrideText&quot;:&quot;(Documentation)&quot;},&quot;citationTag&quot;:&quot;MENDELEY_CITATION_v3_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&quot;,&quot;citationItems&quot;:[{&quot;id&quot;:&quot;2fbf6581-9c03-32a6-80a5-9fbf7f2b4e96&quot;,&quot;itemData&quot;:{&quot;type&quot;:&quot;webpage&quot;,&quot;id&quot;:&quot;2fbf6581-9c03-32a6-80a5-9fbf7f2b4e96&quot;,&quot;title&quot;:&quot;Stan - Stan&quot;,&quot;accessed&quot;:{&quot;date-parts&quot;:[[2022,8,27]]},&quot;URL&quot;:&quot;https://mc-stan.org/&quot;,&quot;container-title-short&quot;:&quot;&quot;},&quot;isTemporary&quot;:false}]},{&quot;citationID&quot;:&quot;MENDELEY_CITATION_878e22cc-0c93-487b-8e85-f69e1c30100d&quot;,&quot;properties&quot;:{&quot;noteIndex&quot;:0},&quot;isEdited&quot;:false,&quot;manualOverride&quot;:{&quot;isManuallyOverridden&quot;:true,&quot;citeprocText&quot;:&quot;(&lt;i&gt;Exploratory Data Analysis (EDA) Using Python and Jupyter Notebooks - YouTube&lt;/i&gt;, n.d.)&quot;,&quot;manualOverrideText&quot;:&quot;(EDA)&quot;},&quot;citationTag&quot;:&quot;MENDELEY_CITATION_v3_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&quot;,&quot;citationItems&quot;:[{&quot;id&quot;:&quot;a1e4e177-81e6-3525-b8d6-c82b00dab398&quot;,&quot;itemData&quot;:{&quot;type&quot;:&quot;webpage&quot;,&quot;id&quot;:&quot;a1e4e177-81e6-3525-b8d6-c82b00dab398&quot;,&quot;title&quot;:&quot;Exploratory Data Analysis (EDA) using Python and Jupyter Notebooks - YouTube&quot;,&quot;container-title&quot;:&quot;iGeek&quot;,&quot;accessed&quot;:{&quot;date-parts&quot;:[[2022,8,27]]},&quot;URL&quot;:&quot;https://www.youtube.com/watch?v=iZ2MwVWKwr4&quot;,&quot;container-title-short&quot;:&quot;&quot;},&quot;isTemporary&quot;:false}]},{&quot;citationID&quot;:&quot;MENDELEY_CITATION_1e7b67a7-def6-48a3-a994-c9b6ba523daf&quot;,&quot;properties&quot;:{&quot;noteIndex&quot;:0},&quot;isEdited&quot;:false,&quot;manualOverride&quot;:{&quot;isManuallyOverridden&quot;:true,&quot;citeprocText&quot;:&quot;(&lt;i&gt;COVID-19 Map - Johns Hopkins Coronavirus Resource Center&lt;/i&gt;, n.d.)&quot;,&quot;manualOverrideText&quot;:&quot;(Johns Hopkins)&quot;},&quot;citationTag&quot;:&quot;MENDELEY_CITATION_v3_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&quot;,&quot;citationItems&quot;:[{&quot;id&quot;:&quot;475b9b0e-dc0a-388c-a0c2-91bc482c79f8&quot;,&quot;itemData&quot;:{&quot;type&quot;:&quot;webpage&quot;,&quot;id&quot;:&quot;475b9b0e-dc0a-388c-a0c2-91bc482c79f8&quot;,&quot;title&quot;:&quot;COVID-19 Map - Johns Hopkins Coronavirus Resource Center&quot;,&quot;accessed&quot;:{&quot;date-parts&quot;:[[2022,6,11]]},&quot;URL&quot;:&quot;https://coronavirus.jhu.edu/map.html&quot;,&quot;container-title-short&quot;:&quot;&quot;},&quot;isTemporary&quot;:false}]},{&quot;citationID&quot;:&quot;MENDELEY_CITATION_cafe759b-b6d7-4285-9940-987c2f29f3e1&quot;,&quot;properties&quot;:{&quot;noteIndex&quot;:0},&quot;isEdited&quot;:false,&quot;manualOverride&quot;:{&quot;isManuallyOverridden&quot;:true,&quot;citeprocText&quot;:&quot;(&lt;i&gt;How to Secure SSH | CPanel &amp;#38; WHM Documentation&lt;/i&gt;, n.d.)&quot;,&quot;manualOverrideText&quot;:&quot;(2021)&quot;},&quot;citationTag&quot;:&quot;MENDELEY_CITATION_v3_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&quot;,&quot;citationItems&quot;:[{&quot;id&quot;:&quot;c0141dd1-026b-3c5f-8684-13516ac10e2d&quot;,&quot;itemData&quot;:{&quot;type&quot;:&quot;webpage&quot;,&quot;id&quot;:&quot;c0141dd1-026b-3c5f-8684-13516ac10e2d&quot;,&quot;title&quot;:&quot;How to Secure SSH | cPanel &amp; WHM Documentation&quot;,&quot;accessed&quot;:{&quot;date-parts&quot;:[[2022,8,25]]},&quot;URL&quot;:&quot;https://docs.cpanel.net/knowledge-base/security/how-to-secure-ssh/&quot;,&quot;container-title-short&quot;:&quot;&quot;},&quot;isTemporary&quot;:false}]},{&quot;citationID&quot;:&quot;MENDELEY_CITATION_5c72127c-096d-4a37-8837-607126f680f8&quot;,&quot;properties&quot;:{&quot;noteIndex&quot;:0},&quot;isEdited&quot;:false,&quot;manualOverride&quot;:{&quot;isManuallyOverridden&quot;:true,&quot;citeprocText&quot;:&quot;(&lt;i&gt;10 Reasons Why Laravel Is The Best PHP Framework For 2022&lt;/i&gt;, n.d.)&quot;,&quot;manualOverrideText&quot;:&quot;(2022)&quot;},&quot;citationTag&quot;:&quot;MENDELEY_CITATION_v3_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&quot;,&quot;citationItems&quot;:[{&quot;id&quot;:&quot;bd6be066-44f5-3898-9a9a-671bea0389bf&quot;,&quot;itemData&quot;:{&quot;type&quot;:&quot;webpage&quot;,&quot;id&quot;:&quot;bd6be066-44f5-3898-9a9a-671bea0389bf&quot;,&quot;title&quot;:&quot;10 Reasons Why Laravel Is The Best PHP Framework For 2022&quot;,&quot;accessed&quot;:{&quot;date-parts&quot;:[[2022,8,25]]},&quot;URL&quot;:&quot;https://www.clariontech.com/blog/10-reasons-why-laravel-is-the-best-php-framework-for-2019&quot;,&quot;container-title-short&quot;:&quot;&quot;},&quot;isTemporary&quot;:false}]},{&quot;citationID&quot;:&quot;MENDELEY_CITATION_1713a9c1-cc4f-46b3-bec2-c3192ab1876e&quot;,&quot;properties&quot;:{&quot;noteIndex&quot;:0},&quot;isEdited&quot;:false,&quot;manualOverride&quot;:{&quot;isManuallyOverridden&quot;:true,&quot;citeprocText&quot;:&quot;(&lt;i&gt;Hosting a Dash App on a VPS.. As Data Scientists, We Generally Seem… | by Umar Khan | Analytics Vidhya | Medium&lt;/i&gt;, n.d.)&quot;,&quot;manualOverrideText&quot;:&quot;(2020)&quot;},&quot;citationTag&quot;:&quot;MENDELEY_CITATION_v3_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&quot;,&quot;citationItems&quot;:[{&quot;id&quot;:&quot;8487011b-7af2-3d0d-a420-868f0ef46e54&quot;,&quot;itemData&quot;:{&quot;type&quot;:&quot;webpage&quot;,&quot;id&quot;:&quot;8487011b-7af2-3d0d-a420-868f0ef46e54&quot;,&quot;title&quot;:&quot;Hosting a Dash app on a VPS.. As data scientists, we generally seem… | by Umar Khan | Analytics Vidhya | Medium&quot;,&quot;accessed&quot;:{&quot;date-parts&quot;:[[2022,8,25]]},&quot;URL&quot;:&quot;https://medium.com/analytics-vidhya/hosting-a-dash-app-on-a-vps-7cb56fa310b9&quot;,&quot;container-title-short&quot;:&quot;&quot;},&quot;isTemporary&quot;:false}]},{&quot;citationID&quot;:&quot;MENDELEY_CITATION_fdd205b1-9a47-4b91-ab4b-a76a9325493d&quot;,&quot;properties&quot;:{&quot;noteIndex&quot;:0},&quot;isEdited&quot;:false,&quot;manualOverride&quot;:{&quot;isManuallyOverridden&quot;:false,&quot;citeprocText&quot;:&quot;(Pecoraro et al., 2015)&quot;,&quot;manualOverrideText&quot;:&quot;&quot;},&quot;citationTag&quot;:&quot;MENDELEY_CITATION_v3_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&quot;,&quot;citationItems&quot;:[{&quot;id&quot;:&quot;5bb3fc08-e49f-337d-ae53-7d655b5ad56d&quot;,&quot;itemData&quot;:{&quot;type&quot;:&quot;article-journal&quot;,&quot;id&quot;:&quot;5bb3fc08-e49f-337d-ae53-7d655b5ad56d&quot;,&quot;title&quot;:&quot;Mastering Laravel Develop robust modern web-based software applications and RESTful APIs with Laravel, one of the hottest PHP frameworks Mastering Laravel Credits&quot;,&quot;author&quot;:[{&quot;family&quot;:&quot;Pecoraro&quot;,&quot;given&quot;:&quot;Christopher John&quot;,&quot;parse-names&quot;:false,&quot;dropping-particle&quot;:&quot;&quot;,&quot;non-dropping-particle&quot;:&quot;&quot;},{&quot;family&quot;:&quot;John&quot;,&quot;given&quot;:&quot;Christopher&quot;,&quot;parse-names&quot;:false,&quot;dropping-particle&quot;:&quot;&quot;,&quot;non-dropping-particle&quot;:&quot;&quot;},{&quot;family&quot;:&quot;Reviewers&quot;,&quot;given&quot;:&quot;Pecoraro&quot;,&quot;parse-names&quot;:false,&quot;dropping-particle&quot;:&quot;&quot;,&quot;non-dropping-particle&quot;:&quot;&quot;},{&quot;family&quot;:&quot;Coyle&quot;,&quot;given&quot;:&quot;Kevin&quot;,&quot;parse-names&quot;:false,&quot;dropping-particle&quot;:&quot;&quot;,&quot;non-dropping-particle&quot;:&quot;&quot;},{&quot;family&quot;:&quot;Lim&quot;,&quot;given&quot;:&quot;Js&quot;,&quot;parse-names&quot;:false,&quot;dropping-particle&quot;:&quot;&quot;,&quot;non-dropping-particle&quot;:&quot;&quot;},{&quot;family&quot;:&quot;Maity&quot;,&quot;given&quot;:&quot;Chinmoy&quot;,&quot;parse-names&quot;:false,&quot;dropping-particle&quot;:&quot;&quot;,&quot;non-dropping-particle&quot;:&quot;&quot;}],&quot;accessed&quot;:{&quot;date-parts&quot;:[[2022,8,26]]},&quot;ISBN&quot;:&quot;978-1-78528-502-8&quot;,&quot;URL&quot;:&quot;www.packtpub.com&quot;,&quot;issued&quot;:{&quot;date-parts&quot;:[[2015]]},&quot;container-title-short&quot;:&quot;&quot;},&quot;isTemporary&quot;:false}]},{&quot;citationID&quot;:&quot;MENDELEY_CITATION_64bb29f0-fead-4a15-9627-85852fc22502&quot;,&quot;properties&quot;:{&quot;noteIndex&quot;:0},&quot;isEdited&quot;:false,&quot;manualOverride&quot;:{&quot;isManuallyOverridden&quot;:false,&quot;citeprocText&quot;:&quot;(Aborujilah et al., 2022)&quot;,&quot;manualOverrideText&quot;:&quot;&quot;},&quot;citationTag&quot;:&quot;MENDELEY_CITATION_v3_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&quot;,&quot;citationItems&quot;:[{&quot;id&quot;:&quot;2e8e1b8d-32e4-3b9e-8170-418497be1e0c&quot;,&quot;itemData&quot;:{&quot;type&quot;:&quot;article-journal&quot;,&quot;id&quot;:&quot;2e8e1b8d-32e4-3b9e-8170-418497be1e0c&quot;,&quot;title&quot;:&quot;Descriptive Analysis of Built-in Security Features in Web Development Frameworks&quot;,&quot;author&quot;:[{&quot;family&quot;:&quot;Aborujilah&quot;,&quot;given&quot;:&quot;Abdulaziz&quot;,&quot;parse-names&quot;:false,&quot;dropping-particle&quot;:&quot;&quot;,&quot;non-dropping-particle&quot;:&quot;&quot;},{&quot;family&quot;:&quot;Adamu&quot;,&quot;given&quot;:&quot;Jibril&quot;,&quot;parse-names&quot;:false,&quot;dropping-particle&quot;:&quot;&quot;,&quot;non-dropping-particle&quot;:&quot;&quot;},{&quot;family&quot;:&quot;Shariff&quot;,&quot;given&quot;:&quot;Shafiza Mohd&quot;,&quot;parse-names&quot;:false,&quot;dropping-particle&quot;:&quot;&quot;,&quot;non-dropping-particle&quot;:&quot;&quot;},{&quot;family&quot;:&quot;Long&quot;,&quot;given&quot;:&quot;Zalizah Awang&quot;,&quot;parse-names&quot;:false,&quot;dropping-particle&quot;:&quot;&quot;,&quot;non-dropping-particle&quot;:&quot;&quot;}],&quot;container-title&quot;:&quot;Proceedings of the 2022 16th International Conference on Ubiquitous Information Management and Communication, IMCOM 2022&quot;,&quot;accessed&quot;:{&quot;date-parts&quot;:[[2022,8,27]]},&quot;DOI&quot;:&quot;10.1109/IMCOM53663.2022.9721750&quot;,&quot;ISBN&quot;:&quot;9781665426787&quot;,&quot;issued&quot;:{&quot;date-parts&quot;:[[2022]]},&quot;abstract&quot;:&quot;Many challenges are facing modern web applications, and security is a major concern for web applications developers especially when today's web applications are interactive and support user collaboration. SQL injections, cross-site scripting, cross-site request forgery, and broken authentication are examples of these common security vulnerabilities. Several web development frameworks (e.g., Laravel, Spring Boot, Django, Ruby on Rails, and ASP.NET Core) provide out-of-the-box security features to protect modern web applications against the above-mentioned vulnerabilities. Developers usually use manual protection mechanisms to secure modern web applications. Although, manual protection increases the probability of web application attacks. This study focuses on reviewing and comparing and analyzing the most common vulnerabilities found in modern web applications and the web development frameworks built-in security features. This study aid software developers and organizations in selecting the most effective protection methods which are provided by web application frameworks.&quot;,&quot;publisher&quot;:&quot;Institute of Electrical and Electronics Engineers Inc.&quot;,&quot;container-title-short&quot;:&quot;&quot;},&quot;isTemporary&quot;:false}]}]"/>
     <we:property name="MENDELEY_CITATIONS_STYLE" value="{&quot;id&quot;:&quot;https://www.zotero.org/styles/apa&quot;,&quot;title&quot;:&quot;American Psychological Association 7th edition&quot;,&quot;format&quot;:&quot;author-date&quot;,&quot;defaultLocale&quot;:null}"/>
   </we:properties>
   <we:bindings/>

</xml_diff>